<commit_message>
More mass and abundance stuff
</commit_message>
<xml_diff>
--- a/Tables/alphaTable2.docx
+++ b/Tables/alphaTable2.docx
@@ -4407,7 +4407,7 @@
                 <w:szCs w:val="22"/>
                 <w:color w:val="000000"/>
               </w:rPr>
-              <w:t xml:space="preserve">7.9 x 10</w:t>
+              <w:t xml:space="preserve">8.1 x 10</w:t>
             </w:r>
             <w:r>
               <w:rPr>
@@ -4465,7 +4465,7 @@
                 <w:szCs w:val="22"/>
                 <w:color w:val="000000"/>
               </w:rPr>
-              <w:t xml:space="preserve">2.12</w:t>
+              <w:t xml:space="preserve">2.09</w:t>
             </w:r>
           </w:p>
         </w:tc>
@@ -4510,7 +4510,7 @@
                 <w:szCs w:val="22"/>
                 <w:color w:val="000000"/>
               </w:rPr>
-              <w:t xml:space="preserve">0.037</w:t>
+              <w:t xml:space="preserve">0.040</w:t>
             </w:r>
           </w:p>
         </w:tc>
@@ -4699,7 +4699,7 @@
                 <w:szCs w:val="22"/>
                 <w:color w:val="000000"/>
               </w:rPr>
-              <w:t xml:space="preserve">4.8 x 10</w:t>
+              <w:t xml:space="preserve">4.9 x 10</w:t>
             </w:r>
             <w:r>
               <w:rPr>
@@ -4757,7 +4757,7 @@
                 <w:szCs w:val="22"/>
                 <w:color w:val="000000"/>
               </w:rPr>
-              <w:t xml:space="preserve">4.25</w:t>
+              <w:t xml:space="preserve">4.08</w:t>
             </w:r>
           </w:p>
         </w:tc>
@@ -5028,7 +5028,7 @@
                 <w:szCs w:val="22"/>
                 <w:color w:val="000000"/>
               </w:rPr>
-              <w:t xml:space="preserve">8.9 x 10</w:t>
+              <w:t xml:space="preserve">9.1 x 10</w:t>
             </w:r>
             <w:r>
               <w:rPr>
@@ -5086,7 +5086,7 @@
                 <w:szCs w:val="22"/>
                 <w:color w:val="000000"/>
               </w:rPr>
-              <w:t xml:space="preserve">-4.15</w:t>
+              <w:t xml:space="preserve">-4.03</w:t>
             </w:r>
           </w:p>
         </w:tc>
@@ -5344,7 +5344,7 @@
                 <w:szCs w:val="22"/>
                 <w:color w:val="000000"/>
               </w:rPr>
-              <w:t xml:space="preserve">4.1 x 10</w:t>
+              <w:t xml:space="preserve">4.2 x 10</w:t>
             </w:r>
             <w:r>
               <w:rPr>
@@ -5402,7 +5402,7 @@
                 <w:szCs w:val="22"/>
                 <w:color w:val="000000"/>
               </w:rPr>
-              <w:t xml:space="preserve">-2.11</w:t>
+              <w:t xml:space="preserve">-2.08</w:t>
             </w:r>
           </w:p>
         </w:tc>
@@ -5447,7 +5447,7 @@
                 <w:szCs w:val="22"/>
                 <w:color w:val="000000"/>
               </w:rPr>
-              <w:t xml:space="preserve">0.038</w:t>
+              <w:t xml:space="preserve">0.041</w:t>
             </w:r>
           </w:p>
         </w:tc>
@@ -5649,7 +5649,7 @@
                 <w:szCs w:val="22"/>
                 <w:color w:val="000000"/>
               </w:rPr>
-              <w:t xml:space="preserve">5.3 x 10</w:t>
+              <w:t xml:space="preserve">5.5 x 10</w:t>
             </w:r>
             <w:r>
               <w:rPr>
@@ -5707,7 +5707,7 @@
                 <w:szCs w:val="22"/>
                 <w:color w:val="000000"/>
               </w:rPr>
-              <w:t xml:space="preserve">2.11</w:t>
+              <w:t xml:space="preserve">2.08</w:t>
             </w:r>
           </w:p>
         </w:tc>
@@ -5752,7 +5752,7 @@
                 <w:szCs w:val="22"/>
                 <w:color w:val="000000"/>
               </w:rPr>
-              <w:t xml:space="preserve">0.038</w:t>
+              <w:t xml:space="preserve">0.041</w:t>
             </w:r>
           </w:p>
         </w:tc>
@@ -5883,6 +5883,64 @@
                 <w:szCs w:val="22"/>
                 <w:color w:val="000000"/>
               </w:rPr>
+              <w:t xml:space="preserve">2.1 x 10</w:t>
+            </w:r>
+            <w:r>
+              <w:rPr>
+                <w:rFonts w:ascii="DejaVu Sans" w:hAnsi="DejaVu Sans" w:eastAsia="DejaVu Sans" w:cs="DejaVu Sans"/>
+                <w:i w:val="false"/>
+                <w:b w:val="false"/>
+                <w:u w:val="none"/>
+                <w:vertAlign w:val="superscript"/>
+                <w:sz w:val="22"/>
+                <w:szCs w:val="22"/>
+                <w:color w:val="000000"/>
+              </w:rPr>
+              <w:t xml:space="preserve">-2</w:t>
+            </w:r>
+          </w:p>
+        </w:tc>
+        <w:tc>
+          <w:tcPr>
+            <w:tcBorders>
+              <w:bottom w:val="single" w:sz="4" w:space="0" w:color="666666"/>
+              <w:top w:val="single" w:sz="4" w:space="0" w:color="666666"/>
+              <w:left w:val="none" w:sz="0" w:space="0" w:color="000000"/>
+              <w:right w:val="none" w:sz="0" w:space="0" w:color="000000"/>
+            </w:tcBorders>
+            <w:shd w:val="clear" w:color="auto" w:fill="FFFFFF"/>
+            <w:tcMar>
+              <w:top w:w="0" w:type="dxa"/>
+              <w:bottom w:w="0" w:type="dxa"/>
+              <w:left w:w="0" w:type="dxa"/>
+              <w:right w:w="0" w:type="dxa"/>
+            </w:tcMar>
+            <w:vAlign w:val="center"/>
+          </w:tcPr>
+          <w:p>
+            <w:pPr>
+              <w:pStyle w:val="Normal"/>
+              <w:jc w:val="right"/>
+              <w:keepNext/>
+              <w:pBdr>
+                <w:bottom w:val="none" w:sz="0" w:space="0" w:color="000000"/>
+                <w:top w:val="none" w:sz="0" w:space="0" w:color="000000"/>
+                <w:left w:val="none" w:sz="0" w:space="0" w:color="000000"/>
+                <w:right w:val="none" w:sz="0" w:space="0" w:color="000000"/>
+              </w:pBdr>
+              <w:spacing w:after="100" w:before="100" w:line="240"/>
+              <w:ind w:firstLine="0" w:left="100" w:right="100"/>
+            </w:pPr>
+            <w:r>
+              <w:rPr>
+                <w:rFonts w:ascii="DejaVu Sans" w:hAnsi="DejaVu Sans" w:eastAsia="DejaVu Sans" w:cs="DejaVu Sans"/>
+                <w:i w:val="false"/>
+                <w:b w:val="false"/>
+                <w:u w:val="none"/>
+                <w:sz w:val="22"/>
+                <w:szCs w:val="22"/>
+                <w:color w:val="000000"/>
+              </w:rPr>
               <w:t xml:space="preserve">1.9 x 10</w:t>
             </w:r>
             <w:r>
@@ -5941,110 +5999,52 @@
                 <w:szCs w:val="22"/>
                 <w:color w:val="000000"/>
               </w:rPr>
-              <w:t xml:space="preserve">1.9 x 10</w:t>
-            </w:r>
-            <w:r>
-              <w:rPr>
-                <w:rFonts w:ascii="DejaVu Sans" w:hAnsi="DejaVu Sans" w:eastAsia="DejaVu Sans" w:cs="DejaVu Sans"/>
-                <w:i w:val="false"/>
-                <w:b w:val="false"/>
-                <w:u w:val="none"/>
-                <w:vertAlign w:val="superscript"/>
-                <w:sz w:val="22"/>
-                <w:szCs w:val="22"/>
-                <w:color w:val="000000"/>
-              </w:rPr>
-              <w:t xml:space="preserve">-2</w:t>
-            </w:r>
-          </w:p>
-        </w:tc>
-        <w:tc>
-          <w:tcPr>
-            <w:tcBorders>
-              <w:bottom w:val="single" w:sz="4" w:space="0" w:color="666666"/>
-              <w:top w:val="single" w:sz="4" w:space="0" w:color="666666"/>
-              <w:left w:val="none" w:sz="0" w:space="0" w:color="000000"/>
-              <w:right w:val="none" w:sz="0" w:space="0" w:color="000000"/>
-            </w:tcBorders>
-            <w:shd w:val="clear" w:color="auto" w:fill="FFFFFF"/>
-            <w:tcMar>
-              <w:top w:w="0" w:type="dxa"/>
-              <w:bottom w:w="0" w:type="dxa"/>
-              <w:left w:w="0" w:type="dxa"/>
-              <w:right w:w="0" w:type="dxa"/>
-            </w:tcMar>
-            <w:vAlign w:val="center"/>
-          </w:tcPr>
-          <w:p>
-            <w:pPr>
-              <w:pStyle w:val="Normal"/>
-              <w:jc w:val="right"/>
-              <w:keepNext/>
-              <w:pBdr>
-                <w:bottom w:val="none" w:sz="0" w:space="0" w:color="000000"/>
-                <w:top w:val="none" w:sz="0" w:space="0" w:color="000000"/>
-                <w:left w:val="none" w:sz="0" w:space="0" w:color="000000"/>
-                <w:right w:val="none" w:sz="0" w:space="0" w:color="000000"/>
-              </w:pBdr>
-              <w:spacing w:after="100" w:before="100" w:line="240"/>
-              <w:ind w:firstLine="0" w:left="100" w:right="100"/>
-            </w:pPr>
-            <w:r>
-              <w:rPr>
-                <w:rFonts w:ascii="DejaVu Sans" w:hAnsi="DejaVu Sans" w:eastAsia="DejaVu Sans" w:cs="DejaVu Sans"/>
-                <w:i w:val="false"/>
-                <w:b w:val="false"/>
-                <w:u w:val="none"/>
-                <w:sz w:val="22"/>
-                <w:szCs w:val="22"/>
-                <w:color w:val="000000"/>
-              </w:rPr>
-              <w:t xml:space="preserve">0.99</w:t>
-            </w:r>
-          </w:p>
-        </w:tc>
-        <w:tc>
-          <w:tcPr>
-            <w:tcBorders>
-              <w:bottom w:val="single" w:sz="4" w:space="0" w:color="666666"/>
-              <w:top w:val="single" w:sz="4" w:space="0" w:color="666666"/>
-              <w:left w:val="none" w:sz="0" w:space="0" w:color="000000"/>
-              <w:right w:val="none" w:sz="0" w:space="0" w:color="000000"/>
-            </w:tcBorders>
-            <w:shd w:val="clear" w:color="auto" w:fill="FFFFFF"/>
-            <w:tcMar>
-              <w:top w:w="0" w:type="dxa"/>
-              <w:bottom w:w="0" w:type="dxa"/>
-              <w:left w:w="0" w:type="dxa"/>
-              <w:right w:w="0" w:type="dxa"/>
-            </w:tcMar>
-            <w:vAlign w:val="center"/>
-          </w:tcPr>
-          <w:p>
-            <w:pPr>
-              <w:pStyle w:val="Normal"/>
-              <w:jc w:val="right"/>
-              <w:keepNext/>
-              <w:pBdr>
-                <w:bottom w:val="none" w:sz="0" w:space="0" w:color="000000"/>
-                <w:top w:val="none" w:sz="0" w:space="0" w:color="000000"/>
-                <w:left w:val="none" w:sz="0" w:space="0" w:color="000000"/>
-                <w:right w:val="none" w:sz="0" w:space="0" w:color="000000"/>
-              </w:pBdr>
-              <w:spacing w:after="100" w:before="100" w:line="240"/>
-              <w:ind w:firstLine="0" w:left="100" w:right="100"/>
-            </w:pPr>
-            <w:r>
-              <w:rPr>
-                <w:rFonts w:ascii="DejaVu Sans" w:hAnsi="DejaVu Sans" w:eastAsia="DejaVu Sans" w:cs="DejaVu Sans"/>
-                <w:i w:val="false"/>
-                <w:b w:val="false"/>
-                <w:u w:val="none"/>
-                <w:sz w:val="22"/>
-                <w:szCs w:val="22"/>
-                <w:color w:val="000000"/>
-              </w:rPr>
-              <w:t xml:space="preserve">0.325</w:t>
+              <w:t xml:space="preserve">1.09</w:t>
+            </w:r>
+          </w:p>
+        </w:tc>
+        <w:tc>
+          <w:tcPr>
+            <w:tcBorders>
+              <w:bottom w:val="single" w:sz="4" w:space="0" w:color="666666"/>
+              <w:top w:val="single" w:sz="4" w:space="0" w:color="666666"/>
+              <w:left w:val="none" w:sz="0" w:space="0" w:color="000000"/>
+              <w:right w:val="none" w:sz="0" w:space="0" w:color="000000"/>
+            </w:tcBorders>
+            <w:shd w:val="clear" w:color="auto" w:fill="FFFFFF"/>
+            <w:tcMar>
+              <w:top w:w="0" w:type="dxa"/>
+              <w:bottom w:w="0" w:type="dxa"/>
+              <w:left w:w="0" w:type="dxa"/>
+              <w:right w:w="0" w:type="dxa"/>
+            </w:tcMar>
+            <w:vAlign w:val="center"/>
+          </w:tcPr>
+          <w:p>
+            <w:pPr>
+              <w:pStyle w:val="Normal"/>
+              <w:jc w:val="right"/>
+              <w:keepNext/>
+              <w:pBdr>
+                <w:bottom w:val="none" w:sz="0" w:space="0" w:color="000000"/>
+                <w:top w:val="none" w:sz="0" w:space="0" w:color="000000"/>
+                <w:left w:val="none" w:sz="0" w:space="0" w:color="000000"/>
+                <w:right w:val="none" w:sz="0" w:space="0" w:color="000000"/>
+              </w:pBdr>
+              <w:spacing w:after="100" w:before="100" w:line="240"/>
+              <w:ind w:firstLine="0" w:left="100" w:right="100"/>
+            </w:pPr>
+            <w:r>
+              <w:rPr>
+                <w:rFonts w:ascii="DejaVu Sans" w:hAnsi="DejaVu Sans" w:eastAsia="DejaVu Sans" w:cs="DejaVu Sans"/>
+                <w:i w:val="false"/>
+                <w:b w:val="false"/>
+                <w:u w:val="none"/>
+                <w:sz w:val="22"/>
+                <w:szCs w:val="22"/>
+                <w:color w:val="000000"/>
+              </w:rPr>
+              <w:t xml:space="preserve">0.281</w:t>
             </w:r>
           </w:p>
         </w:tc>
@@ -6688,7 +6688,7 @@
                 <w:szCs w:val="22"/>
                 <w:color w:val="000000"/>
               </w:rPr>
-              <w:t xml:space="preserve">0.053</w:t>
+              <w:t xml:space="preserve">0.052</w:t>
             </w:r>
           </w:p>
         </w:tc>
@@ -6993,7 +6993,7 @@
                 <w:szCs w:val="22"/>
                 <w:color w:val="000000"/>
               </w:rPr>
-              <w:t xml:space="preserve">0.069</w:t>
+              <w:t xml:space="preserve">0.068</w:t>
             </w:r>
           </w:p>
         </w:tc>
@@ -7882,7 +7882,7 @@
                 <w:szCs w:val="22"/>
                 <w:color w:val="000000"/>
               </w:rPr>
-              <w:t xml:space="preserve">0.720</w:t>
+              <w:t xml:space="preserve">0.723</w:t>
             </w:r>
           </w:p>
         </w:tc>

</xml_diff>

<commit_message>
Alpha diversity is hereby treating 3.3Bottom as 3.3Oxycline
</commit_message>
<xml_diff>
--- a/Tables/alphaTable2.docx
+++ b/Tables/alphaTable2.docx
@@ -4349,7 +4349,7 @@
                 <w:szCs w:val="22"/>
                 <w:color w:val="000000"/>
               </w:rPr>
-              <w:t xml:space="preserve">1.7 x 10</w:t>
+              <w:t xml:space="preserve">1.4 x 10</w:t>
             </w:r>
             <w:r>
               <w:rPr>
@@ -4407,7 +4407,7 @@
                 <w:szCs w:val="22"/>
                 <w:color w:val="000000"/>
               </w:rPr>
-              <w:t xml:space="preserve">8.1 x 10</w:t>
+              <w:t xml:space="preserve">7.9 x 10</w:t>
             </w:r>
             <w:r>
               <w:rPr>
@@ -4465,52 +4465,52 @@
                 <w:szCs w:val="22"/>
                 <w:color w:val="000000"/>
               </w:rPr>
-              <w:t xml:space="preserve">2.09</w:t>
-            </w:r>
-          </w:p>
-        </w:tc>
-        <w:tc>
-          <w:tcPr>
-            <w:tcBorders>
-              <w:bottom w:val="single" w:sz="4" w:space="0" w:color="666666"/>
-              <w:top w:val="single" w:sz="4" w:space="0" w:color="666666"/>
-              <w:left w:val="none" w:sz="0" w:space="0" w:color="000000"/>
-              <w:right w:val="none" w:sz="0" w:space="0" w:color="000000"/>
-            </w:tcBorders>
-            <w:shd w:val="clear" w:color="auto" w:fill="FFFFFF"/>
-            <w:tcMar>
-              <w:top w:w="0" w:type="dxa"/>
-              <w:bottom w:w="0" w:type="dxa"/>
-              <w:left w:w="0" w:type="dxa"/>
-              <w:right w:w="0" w:type="dxa"/>
-            </w:tcMar>
-            <w:vAlign w:val="center"/>
-          </w:tcPr>
-          <w:p>
-            <w:pPr>
-              <w:pStyle w:val="Normal"/>
-              <w:jc w:val="right"/>
-              <w:keepNext/>
-              <w:pBdr>
-                <w:bottom w:val="none" w:sz="0" w:space="0" w:color="000000"/>
-                <w:top w:val="none" w:sz="0" w:space="0" w:color="000000"/>
-                <w:left w:val="none" w:sz="0" w:space="0" w:color="000000"/>
-                <w:right w:val="none" w:sz="0" w:space="0" w:color="000000"/>
-              </w:pBdr>
-              <w:spacing w:after="100" w:before="100" w:line="240"/>
-              <w:ind w:firstLine="0" w:left="100" w:right="100"/>
-            </w:pPr>
-            <w:r>
-              <w:rPr>
-                <w:rFonts w:ascii="DejaVu Sans" w:hAnsi="DejaVu Sans" w:eastAsia="DejaVu Sans" w:cs="DejaVu Sans"/>
-                <w:i w:val="false"/>
-                <w:b w:val="true"/>
-                <w:u w:val="none"/>
-                <w:sz w:val="22"/>
-                <w:szCs w:val="22"/>
-                <w:color w:val="000000"/>
-              </w:rPr>
-              <w:t xml:space="preserve">0.040</w:t>
+              <w:t xml:space="preserve">1.72</w:t>
+            </w:r>
+          </w:p>
+        </w:tc>
+        <w:tc>
+          <w:tcPr>
+            <w:tcBorders>
+              <w:bottom w:val="single" w:sz="4" w:space="0" w:color="666666"/>
+              <w:top w:val="single" w:sz="4" w:space="0" w:color="666666"/>
+              <w:left w:val="none" w:sz="0" w:space="0" w:color="000000"/>
+              <w:right w:val="none" w:sz="0" w:space="0" w:color="000000"/>
+            </w:tcBorders>
+            <w:shd w:val="clear" w:color="auto" w:fill="FFFFFF"/>
+            <w:tcMar>
+              <w:top w:w="0" w:type="dxa"/>
+              <w:bottom w:w="0" w:type="dxa"/>
+              <w:left w:w="0" w:type="dxa"/>
+              <w:right w:w="0" w:type="dxa"/>
+            </w:tcMar>
+            <w:vAlign w:val="center"/>
+          </w:tcPr>
+          <w:p>
+            <w:pPr>
+              <w:pStyle w:val="Normal"/>
+              <w:jc w:val="right"/>
+              <w:keepNext/>
+              <w:pBdr>
+                <w:bottom w:val="none" w:sz="0" w:space="0" w:color="000000"/>
+                <w:top w:val="none" w:sz="0" w:space="0" w:color="000000"/>
+                <w:left w:val="none" w:sz="0" w:space="0" w:color="000000"/>
+                <w:right w:val="none" w:sz="0" w:space="0" w:color="000000"/>
+              </w:pBdr>
+              <w:spacing w:after="100" w:before="100" w:line="240"/>
+              <w:ind w:firstLine="0" w:left="100" w:right="100"/>
+            </w:pPr>
+            <w:r>
+              <w:rPr>
+                <w:rFonts w:ascii="DejaVu Sans" w:hAnsi="DejaVu Sans" w:eastAsia="DejaVu Sans" w:cs="DejaVu Sans"/>
+                <w:i w:val="false"/>
+                <w:b w:val="false"/>
+                <w:u w:val="none"/>
+                <w:sz w:val="22"/>
+                <w:szCs w:val="22"/>
+                <w:color w:val="000000"/>
+              </w:rPr>
+              <w:t xml:space="preserve">0.090</w:t>
             </w:r>
           </w:p>
         </w:tc>
@@ -4641,7 +4641,7 @@
                 <w:szCs w:val="22"/>
                 <w:color w:val="000000"/>
               </w:rPr>
-              <w:t xml:space="preserve">2.0 x 10</w:t>
+              <w:t xml:space="preserve">2.1 x 10</w:t>
             </w:r>
             <w:r>
               <w:rPr>
@@ -4699,7 +4699,7 @@
                 <w:szCs w:val="22"/>
                 <w:color w:val="000000"/>
               </w:rPr>
-              <w:t xml:space="preserve">4.9 x 10</w:t>
+              <w:t xml:space="preserve">4.8 x 10</w:t>
             </w:r>
             <w:r>
               <w:rPr>
@@ -4757,7 +4757,7 @@
                 <w:szCs w:val="22"/>
                 <w:color w:val="000000"/>
               </w:rPr>
-              <w:t xml:space="preserve">4.08</w:t>
+              <w:t xml:space="preserve">4.31</w:t>
             </w:r>
           </w:p>
         </w:tc>
@@ -5028,7 +5028,7 @@
                 <w:szCs w:val="22"/>
                 <w:color w:val="000000"/>
               </w:rPr>
-              <w:t xml:space="preserve">9.1 x 10</w:t>
+              <w:t xml:space="preserve">8.9 x 10</w:t>
             </w:r>
             <w:r>
               <w:rPr>
@@ -5086,7 +5086,7 @@
                 <w:szCs w:val="22"/>
                 <w:color w:val="000000"/>
               </w:rPr>
-              <w:t xml:space="preserve">-4.03</w:t>
+              <w:t xml:space="preserve">-4.14</w:t>
             </w:r>
           </w:p>
         </w:tc>
@@ -5286,7 +5286,7 @@
                 <w:szCs w:val="22"/>
                 <w:color w:val="000000"/>
               </w:rPr>
-              <w:t xml:space="preserve">-8.7 x 10</w:t>
+              <w:t xml:space="preserve">-7.1 x 10</w:t>
             </w:r>
             <w:r>
               <w:rPr>
@@ -5344,7 +5344,7 @@
                 <w:szCs w:val="22"/>
                 <w:color w:val="000000"/>
               </w:rPr>
-              <w:t xml:space="preserve">4.2 x 10</w:t>
+              <w:t xml:space="preserve">4.1 x 10</w:t>
             </w:r>
             <w:r>
               <w:rPr>
@@ -5402,52 +5402,52 @@
                 <w:szCs w:val="22"/>
                 <w:color w:val="000000"/>
               </w:rPr>
-              <w:t xml:space="preserve">-2.08</w:t>
-            </w:r>
-          </w:p>
-        </w:tc>
-        <w:tc>
-          <w:tcPr>
-            <w:tcBorders>
-              <w:bottom w:val="single" w:sz="4" w:space="0" w:color="666666"/>
-              <w:top w:val="single" w:sz="4" w:space="0" w:color="666666"/>
-              <w:left w:val="none" w:sz="0" w:space="0" w:color="000000"/>
-              <w:right w:val="none" w:sz="0" w:space="0" w:color="000000"/>
-            </w:tcBorders>
-            <w:shd w:val="clear" w:color="auto" w:fill="FFFFFF"/>
-            <w:tcMar>
-              <w:top w:w="0" w:type="dxa"/>
-              <w:bottom w:w="0" w:type="dxa"/>
-              <w:left w:w="0" w:type="dxa"/>
-              <w:right w:w="0" w:type="dxa"/>
-            </w:tcMar>
-            <w:vAlign w:val="center"/>
-          </w:tcPr>
-          <w:p>
-            <w:pPr>
-              <w:pStyle w:val="Normal"/>
-              <w:jc w:val="right"/>
-              <w:keepNext/>
-              <w:pBdr>
-                <w:bottom w:val="none" w:sz="0" w:space="0" w:color="000000"/>
-                <w:top w:val="none" w:sz="0" w:space="0" w:color="000000"/>
-                <w:left w:val="none" w:sz="0" w:space="0" w:color="000000"/>
-                <w:right w:val="none" w:sz="0" w:space="0" w:color="000000"/>
-              </w:pBdr>
-              <w:spacing w:after="100" w:before="100" w:line="240"/>
-              <w:ind w:firstLine="0" w:left="100" w:right="100"/>
-            </w:pPr>
-            <w:r>
-              <w:rPr>
-                <w:rFonts w:ascii="DejaVu Sans" w:hAnsi="DejaVu Sans" w:eastAsia="DejaVu Sans" w:cs="DejaVu Sans"/>
-                <w:i w:val="false"/>
-                <w:b w:val="true"/>
-                <w:u w:val="none"/>
-                <w:sz w:val="22"/>
-                <w:szCs w:val="22"/>
-                <w:color w:val="000000"/>
-              </w:rPr>
-              <w:t xml:space="preserve">0.041</w:t>
+              <w:t xml:space="preserve">-1.71</w:t>
+            </w:r>
+          </w:p>
+        </w:tc>
+        <w:tc>
+          <w:tcPr>
+            <w:tcBorders>
+              <w:bottom w:val="single" w:sz="4" w:space="0" w:color="666666"/>
+              <w:top w:val="single" w:sz="4" w:space="0" w:color="666666"/>
+              <w:left w:val="none" w:sz="0" w:space="0" w:color="000000"/>
+              <w:right w:val="none" w:sz="0" w:space="0" w:color="000000"/>
+            </w:tcBorders>
+            <w:shd w:val="clear" w:color="auto" w:fill="FFFFFF"/>
+            <w:tcMar>
+              <w:top w:w="0" w:type="dxa"/>
+              <w:bottom w:w="0" w:type="dxa"/>
+              <w:left w:w="0" w:type="dxa"/>
+              <w:right w:w="0" w:type="dxa"/>
+            </w:tcMar>
+            <w:vAlign w:val="center"/>
+          </w:tcPr>
+          <w:p>
+            <w:pPr>
+              <w:pStyle w:val="Normal"/>
+              <w:jc w:val="right"/>
+              <w:keepNext/>
+              <w:pBdr>
+                <w:bottom w:val="none" w:sz="0" w:space="0" w:color="000000"/>
+                <w:top w:val="none" w:sz="0" w:space="0" w:color="000000"/>
+                <w:left w:val="none" w:sz="0" w:space="0" w:color="000000"/>
+                <w:right w:val="none" w:sz="0" w:space="0" w:color="000000"/>
+              </w:pBdr>
+              <w:spacing w:after="100" w:before="100" w:line="240"/>
+              <w:ind w:firstLine="0" w:left="100" w:right="100"/>
+            </w:pPr>
+            <w:r>
+              <w:rPr>
+                <w:rFonts w:ascii="DejaVu Sans" w:hAnsi="DejaVu Sans" w:eastAsia="DejaVu Sans" w:cs="DejaVu Sans"/>
+                <w:i w:val="false"/>
+                <w:b w:val="false"/>
+                <w:u w:val="none"/>
+                <w:sz w:val="22"/>
+                <w:szCs w:val="22"/>
+                <w:color w:val="000000"/>
+              </w:rPr>
+              <w:t xml:space="preserve">0.091</w:t>
             </w:r>
           </w:p>
         </w:tc>
@@ -5591,7 +5591,7 @@
                 <w:szCs w:val="22"/>
                 <w:color w:val="000000"/>
               </w:rPr>
-              <w:t xml:space="preserve">1.1 x 10</w:t>
+              <w:t xml:space="preserve">9.2 x 10</w:t>
             </w:r>
             <w:r>
               <w:rPr>
@@ -5604,52 +5604,52 @@
                 <w:szCs w:val="22"/>
                 <w:color w:val="000000"/>
               </w:rPr>
-              <w:t xml:space="preserve">0</w:t>
-            </w:r>
-          </w:p>
-        </w:tc>
-        <w:tc>
-          <w:tcPr>
-            <w:tcBorders>
-              <w:bottom w:val="single" w:sz="4" w:space="0" w:color="666666"/>
-              <w:top w:val="single" w:sz="4" w:space="0" w:color="666666"/>
-              <w:left w:val="none" w:sz="0" w:space="0" w:color="000000"/>
-              <w:right w:val="none" w:sz="0" w:space="0" w:color="000000"/>
-            </w:tcBorders>
-            <w:shd w:val="clear" w:color="auto" w:fill="FFFFFF"/>
-            <w:tcMar>
-              <w:top w:w="0" w:type="dxa"/>
-              <w:bottom w:w="0" w:type="dxa"/>
-              <w:left w:w="0" w:type="dxa"/>
-              <w:right w:w="0" w:type="dxa"/>
-            </w:tcMar>
-            <w:vAlign w:val="center"/>
-          </w:tcPr>
-          <w:p>
-            <w:pPr>
-              <w:pStyle w:val="Normal"/>
-              <w:jc w:val="right"/>
-              <w:keepNext/>
-              <w:pBdr>
-                <w:bottom w:val="none" w:sz="0" w:space="0" w:color="000000"/>
-                <w:top w:val="none" w:sz="0" w:space="0" w:color="000000"/>
-                <w:left w:val="none" w:sz="0" w:space="0" w:color="000000"/>
-                <w:right w:val="none" w:sz="0" w:space="0" w:color="000000"/>
-              </w:pBdr>
-              <w:spacing w:after="100" w:before="100" w:line="240"/>
-              <w:ind w:firstLine="0" w:left="100" w:right="100"/>
-            </w:pPr>
-            <w:r>
-              <w:rPr>
-                <w:rFonts w:ascii="DejaVu Sans" w:hAnsi="DejaVu Sans" w:eastAsia="DejaVu Sans" w:cs="DejaVu Sans"/>
-                <w:i w:val="false"/>
-                <w:b w:val="false"/>
-                <w:u w:val="none"/>
-                <w:sz w:val="22"/>
-                <w:szCs w:val="22"/>
-                <w:color w:val="000000"/>
-              </w:rPr>
-              <w:t xml:space="preserve">5.5 x 10</w:t>
+              <w:t xml:space="preserve">-1</w:t>
+            </w:r>
+          </w:p>
+        </w:tc>
+        <w:tc>
+          <w:tcPr>
+            <w:tcBorders>
+              <w:bottom w:val="single" w:sz="4" w:space="0" w:color="666666"/>
+              <w:top w:val="single" w:sz="4" w:space="0" w:color="666666"/>
+              <w:left w:val="none" w:sz="0" w:space="0" w:color="000000"/>
+              <w:right w:val="none" w:sz="0" w:space="0" w:color="000000"/>
+            </w:tcBorders>
+            <w:shd w:val="clear" w:color="auto" w:fill="FFFFFF"/>
+            <w:tcMar>
+              <w:top w:w="0" w:type="dxa"/>
+              <w:bottom w:w="0" w:type="dxa"/>
+              <w:left w:w="0" w:type="dxa"/>
+              <w:right w:w="0" w:type="dxa"/>
+            </w:tcMar>
+            <w:vAlign w:val="center"/>
+          </w:tcPr>
+          <w:p>
+            <w:pPr>
+              <w:pStyle w:val="Normal"/>
+              <w:jc w:val="right"/>
+              <w:keepNext/>
+              <w:pBdr>
+                <w:bottom w:val="none" w:sz="0" w:space="0" w:color="000000"/>
+                <w:top w:val="none" w:sz="0" w:space="0" w:color="000000"/>
+                <w:left w:val="none" w:sz="0" w:space="0" w:color="000000"/>
+                <w:right w:val="none" w:sz="0" w:space="0" w:color="000000"/>
+              </w:pBdr>
+              <w:spacing w:after="100" w:before="100" w:line="240"/>
+              <w:ind w:firstLine="0" w:left="100" w:right="100"/>
+            </w:pPr>
+            <w:r>
+              <w:rPr>
+                <w:rFonts w:ascii="DejaVu Sans" w:hAnsi="DejaVu Sans" w:eastAsia="DejaVu Sans" w:cs="DejaVu Sans"/>
+                <w:i w:val="false"/>
+                <w:b w:val="false"/>
+                <w:u w:val="none"/>
+                <w:sz w:val="22"/>
+                <w:szCs w:val="22"/>
+                <w:color w:val="000000"/>
+              </w:rPr>
+              <w:t xml:space="preserve">5.4 x 10</w:t>
             </w:r>
             <w:r>
               <w:rPr>
@@ -5707,52 +5707,52 @@
                 <w:szCs w:val="22"/>
                 <w:color w:val="000000"/>
               </w:rPr>
-              <w:t xml:space="preserve">2.08</w:t>
-            </w:r>
-          </w:p>
-        </w:tc>
-        <w:tc>
-          <w:tcPr>
-            <w:tcBorders>
-              <w:bottom w:val="single" w:sz="4" w:space="0" w:color="666666"/>
-              <w:top w:val="single" w:sz="4" w:space="0" w:color="666666"/>
-              <w:left w:val="none" w:sz="0" w:space="0" w:color="000000"/>
-              <w:right w:val="none" w:sz="0" w:space="0" w:color="000000"/>
-            </w:tcBorders>
-            <w:shd w:val="clear" w:color="auto" w:fill="FFFFFF"/>
-            <w:tcMar>
-              <w:top w:w="0" w:type="dxa"/>
-              <w:bottom w:w="0" w:type="dxa"/>
-              <w:left w:w="0" w:type="dxa"/>
-              <w:right w:w="0" w:type="dxa"/>
-            </w:tcMar>
-            <w:vAlign w:val="center"/>
-          </w:tcPr>
-          <w:p>
-            <w:pPr>
-              <w:pStyle w:val="Normal"/>
-              <w:jc w:val="right"/>
-              <w:keepNext/>
-              <w:pBdr>
-                <w:bottom w:val="none" w:sz="0" w:space="0" w:color="000000"/>
-                <w:top w:val="none" w:sz="0" w:space="0" w:color="000000"/>
-                <w:left w:val="none" w:sz="0" w:space="0" w:color="000000"/>
-                <w:right w:val="none" w:sz="0" w:space="0" w:color="000000"/>
-              </w:pBdr>
-              <w:spacing w:after="100" w:before="100" w:line="240"/>
-              <w:ind w:firstLine="0" w:left="100" w:right="100"/>
-            </w:pPr>
-            <w:r>
-              <w:rPr>
-                <w:rFonts w:ascii="DejaVu Sans" w:hAnsi="DejaVu Sans" w:eastAsia="DejaVu Sans" w:cs="DejaVu Sans"/>
-                <w:i w:val="false"/>
-                <w:b w:val="true"/>
-                <w:u w:val="none"/>
-                <w:sz w:val="22"/>
-                <w:szCs w:val="22"/>
-                <w:color w:val="000000"/>
-              </w:rPr>
-              <w:t xml:space="preserve">0.041</w:t>
+              <w:t xml:space="preserve">1.71</w:t>
+            </w:r>
+          </w:p>
+        </w:tc>
+        <w:tc>
+          <w:tcPr>
+            <w:tcBorders>
+              <w:bottom w:val="single" w:sz="4" w:space="0" w:color="666666"/>
+              <w:top w:val="single" w:sz="4" w:space="0" w:color="666666"/>
+              <w:left w:val="none" w:sz="0" w:space="0" w:color="000000"/>
+              <w:right w:val="none" w:sz="0" w:space="0" w:color="000000"/>
+            </w:tcBorders>
+            <w:shd w:val="clear" w:color="auto" w:fill="FFFFFF"/>
+            <w:tcMar>
+              <w:top w:w="0" w:type="dxa"/>
+              <w:bottom w:w="0" w:type="dxa"/>
+              <w:left w:w="0" w:type="dxa"/>
+              <w:right w:w="0" w:type="dxa"/>
+            </w:tcMar>
+            <w:vAlign w:val="center"/>
+          </w:tcPr>
+          <w:p>
+            <w:pPr>
+              <w:pStyle w:val="Normal"/>
+              <w:jc w:val="right"/>
+              <w:keepNext/>
+              <w:pBdr>
+                <w:bottom w:val="none" w:sz="0" w:space="0" w:color="000000"/>
+                <w:top w:val="none" w:sz="0" w:space="0" w:color="000000"/>
+                <w:left w:val="none" w:sz="0" w:space="0" w:color="000000"/>
+                <w:right w:val="none" w:sz="0" w:space="0" w:color="000000"/>
+              </w:pBdr>
+              <w:spacing w:after="100" w:before="100" w:line="240"/>
+              <w:ind w:firstLine="0" w:left="100" w:right="100"/>
+            </w:pPr>
+            <w:r>
+              <w:rPr>
+                <w:rFonts w:ascii="DejaVu Sans" w:hAnsi="DejaVu Sans" w:eastAsia="DejaVu Sans" w:cs="DejaVu Sans"/>
+                <w:i w:val="false"/>
+                <w:b w:val="false"/>
+                <w:u w:val="none"/>
+                <w:sz w:val="22"/>
+                <w:szCs w:val="22"/>
+                <w:color w:val="000000"/>
+              </w:rPr>
+              <w:t xml:space="preserve">0.091</w:t>
             </w:r>
           </w:p>
         </w:tc>
@@ -5883,7 +5883,7 @@
                 <w:szCs w:val="22"/>
                 <w:color w:val="000000"/>
               </w:rPr>
-              <w:t xml:space="preserve">2.1 x 10</w:t>
+              <w:t xml:space="preserve">1.2 x 10</w:t>
             </w:r>
             <w:r>
               <w:rPr>
@@ -5999,52 +5999,52 @@
                 <w:szCs w:val="22"/>
                 <w:color w:val="000000"/>
               </w:rPr>
-              <w:t xml:space="preserve">1.09</w:t>
-            </w:r>
-          </w:p>
-        </w:tc>
-        <w:tc>
-          <w:tcPr>
-            <w:tcBorders>
-              <w:bottom w:val="single" w:sz="4" w:space="0" w:color="666666"/>
-              <w:top w:val="single" w:sz="4" w:space="0" w:color="666666"/>
-              <w:left w:val="none" w:sz="0" w:space="0" w:color="000000"/>
-              <w:right w:val="none" w:sz="0" w:space="0" w:color="000000"/>
-            </w:tcBorders>
-            <w:shd w:val="clear" w:color="auto" w:fill="FFFFFF"/>
-            <w:tcMar>
-              <w:top w:w="0" w:type="dxa"/>
-              <w:bottom w:w="0" w:type="dxa"/>
-              <w:left w:w="0" w:type="dxa"/>
-              <w:right w:w="0" w:type="dxa"/>
-            </w:tcMar>
-            <w:vAlign w:val="center"/>
-          </w:tcPr>
-          <w:p>
-            <w:pPr>
-              <w:pStyle w:val="Normal"/>
-              <w:jc w:val="right"/>
-              <w:keepNext/>
-              <w:pBdr>
-                <w:bottom w:val="none" w:sz="0" w:space="0" w:color="000000"/>
-                <w:top w:val="none" w:sz="0" w:space="0" w:color="000000"/>
-                <w:left w:val="none" w:sz="0" w:space="0" w:color="000000"/>
-                <w:right w:val="none" w:sz="0" w:space="0" w:color="000000"/>
-              </w:pBdr>
-              <w:spacing w:after="100" w:before="100" w:line="240"/>
-              <w:ind w:firstLine="0" w:left="100" w:right="100"/>
-            </w:pPr>
-            <w:r>
-              <w:rPr>
-                <w:rFonts w:ascii="DejaVu Sans" w:hAnsi="DejaVu Sans" w:eastAsia="DejaVu Sans" w:cs="DejaVu Sans"/>
-                <w:i w:val="false"/>
-                <w:b w:val="false"/>
-                <w:u w:val="none"/>
-                <w:sz w:val="22"/>
-                <w:szCs w:val="22"/>
-                <w:color w:val="000000"/>
-              </w:rPr>
-              <w:t xml:space="preserve">0.281</w:t>
+              <w:t xml:space="preserve">0.62</w:t>
+            </w:r>
+          </w:p>
+        </w:tc>
+        <w:tc>
+          <w:tcPr>
+            <w:tcBorders>
+              <w:bottom w:val="single" w:sz="4" w:space="0" w:color="666666"/>
+              <w:top w:val="single" w:sz="4" w:space="0" w:color="666666"/>
+              <w:left w:val="none" w:sz="0" w:space="0" w:color="000000"/>
+              <w:right w:val="none" w:sz="0" w:space="0" w:color="000000"/>
+            </w:tcBorders>
+            <w:shd w:val="clear" w:color="auto" w:fill="FFFFFF"/>
+            <w:tcMar>
+              <w:top w:w="0" w:type="dxa"/>
+              <w:bottom w:w="0" w:type="dxa"/>
+              <w:left w:w="0" w:type="dxa"/>
+              <w:right w:w="0" w:type="dxa"/>
+            </w:tcMar>
+            <w:vAlign w:val="center"/>
+          </w:tcPr>
+          <w:p>
+            <w:pPr>
+              <w:pStyle w:val="Normal"/>
+              <w:jc w:val="right"/>
+              <w:keepNext/>
+              <w:pBdr>
+                <w:bottom w:val="none" w:sz="0" w:space="0" w:color="000000"/>
+                <w:top w:val="none" w:sz="0" w:space="0" w:color="000000"/>
+                <w:left w:val="none" w:sz="0" w:space="0" w:color="000000"/>
+                <w:right w:val="none" w:sz="0" w:space="0" w:color="000000"/>
+              </w:pBdr>
+              <w:spacing w:after="100" w:before="100" w:line="240"/>
+              <w:ind w:firstLine="0" w:left="100" w:right="100"/>
+            </w:pPr>
+            <w:r>
+              <w:rPr>
+                <w:rFonts w:ascii="DejaVu Sans" w:hAnsi="DejaVu Sans" w:eastAsia="DejaVu Sans" w:cs="DejaVu Sans"/>
+                <w:i w:val="false"/>
+                <w:b w:val="false"/>
+                <w:u w:val="none"/>
+                <w:sz w:val="22"/>
+                <w:szCs w:val="22"/>
+                <w:color w:val="000000"/>
+              </w:rPr>
+              <w:t xml:space="preserve">0.538</w:t>
             </w:r>
           </w:p>
         </w:tc>
@@ -6351,52 +6351,52 @@
                 <w:szCs w:val="22"/>
                 <w:color w:val="000000"/>
               </w:rPr>
-              <w:t xml:space="preserve">-0.71</w:t>
-            </w:r>
-          </w:p>
-        </w:tc>
-        <w:tc>
-          <w:tcPr>
-            <w:tcBorders>
-              <w:bottom w:val="single" w:sz="4" w:space="0" w:color="666666"/>
-              <w:top w:val="single" w:sz="4" w:space="0" w:color="666666"/>
-              <w:left w:val="none" w:sz="0" w:space="0" w:color="000000"/>
-              <w:right w:val="none" w:sz="0" w:space="0" w:color="000000"/>
-            </w:tcBorders>
-            <w:shd w:val="clear" w:color="auto" w:fill="FFFFFF"/>
-            <w:tcMar>
-              <w:top w:w="0" w:type="dxa"/>
-              <w:bottom w:w="0" w:type="dxa"/>
-              <w:left w:w="0" w:type="dxa"/>
-              <w:right w:w="0" w:type="dxa"/>
-            </w:tcMar>
-            <w:vAlign w:val="center"/>
-          </w:tcPr>
-          <w:p>
-            <w:pPr>
-              <w:pStyle w:val="Normal"/>
-              <w:jc w:val="right"/>
-              <w:keepNext/>
-              <w:pBdr>
-                <w:bottom w:val="none" w:sz="0" w:space="0" w:color="000000"/>
-                <w:top w:val="none" w:sz="0" w:space="0" w:color="000000"/>
-                <w:left w:val="none" w:sz="0" w:space="0" w:color="000000"/>
-                <w:right w:val="none" w:sz="0" w:space="0" w:color="000000"/>
-              </w:pBdr>
-              <w:spacing w:after="100" w:before="100" w:line="240"/>
-              <w:ind w:firstLine="0" w:left="100" w:right="100"/>
-            </w:pPr>
-            <w:r>
-              <w:rPr>
-                <w:rFonts w:ascii="DejaVu Sans" w:hAnsi="DejaVu Sans" w:eastAsia="DejaVu Sans" w:cs="DejaVu Sans"/>
-                <w:i w:val="false"/>
-                <w:b w:val="false"/>
-                <w:u w:val="none"/>
-                <w:sz w:val="22"/>
-                <w:szCs w:val="22"/>
-                <w:color w:val="000000"/>
-              </w:rPr>
-              <w:t xml:space="preserve">0.480</w:t>
+              <w:t xml:space="preserve">-0.72</w:t>
+            </w:r>
+          </w:p>
+        </w:tc>
+        <w:tc>
+          <w:tcPr>
+            <w:tcBorders>
+              <w:bottom w:val="single" w:sz="4" w:space="0" w:color="666666"/>
+              <w:top w:val="single" w:sz="4" w:space="0" w:color="666666"/>
+              <w:left w:val="none" w:sz="0" w:space="0" w:color="000000"/>
+              <w:right w:val="none" w:sz="0" w:space="0" w:color="000000"/>
+            </w:tcBorders>
+            <w:shd w:val="clear" w:color="auto" w:fill="FFFFFF"/>
+            <w:tcMar>
+              <w:top w:w="0" w:type="dxa"/>
+              <w:bottom w:w="0" w:type="dxa"/>
+              <w:left w:w="0" w:type="dxa"/>
+              <w:right w:w="0" w:type="dxa"/>
+            </w:tcMar>
+            <w:vAlign w:val="center"/>
+          </w:tcPr>
+          <w:p>
+            <w:pPr>
+              <w:pStyle w:val="Normal"/>
+              <w:jc w:val="right"/>
+              <w:keepNext/>
+              <w:pBdr>
+                <w:bottom w:val="none" w:sz="0" w:space="0" w:color="000000"/>
+                <w:top w:val="none" w:sz="0" w:space="0" w:color="000000"/>
+                <w:left w:val="none" w:sz="0" w:space="0" w:color="000000"/>
+                <w:right w:val="none" w:sz="0" w:space="0" w:color="000000"/>
+              </w:pBdr>
+              <w:spacing w:after="100" w:before="100" w:line="240"/>
+              <w:ind w:firstLine="0" w:left="100" w:right="100"/>
+            </w:pPr>
+            <w:r>
+              <w:rPr>
+                <w:rFonts w:ascii="DejaVu Sans" w:hAnsi="DejaVu Sans" w:eastAsia="DejaVu Sans" w:cs="DejaVu Sans"/>
+                <w:i w:val="false"/>
+                <w:b w:val="false"/>
+                <w:u w:val="none"/>
+                <w:sz w:val="22"/>
+                <w:szCs w:val="22"/>
+                <w:color w:val="000000"/>
+              </w:rPr>
+              <w:t xml:space="preserve">0.476</w:t>
             </w:r>
           </w:p>
         </w:tc>
@@ -6688,7 +6688,7 @@
                 <w:szCs w:val="22"/>
                 <w:color w:val="000000"/>
               </w:rPr>
-              <w:t xml:space="preserve">0.052</w:t>
+              <w:t xml:space="preserve">0.053</w:t>
             </w:r>
           </w:p>
         </w:tc>
@@ -6993,7 +6993,7 @@
                 <w:szCs w:val="22"/>
                 <w:color w:val="000000"/>
               </w:rPr>
-              <w:t xml:space="preserve">0.068</w:t>
+              <w:t xml:space="preserve">0.069</w:t>
             </w:r>
           </w:p>
         </w:tc>
@@ -7285,7 +7285,7 @@
                 <w:szCs w:val="22"/>
                 <w:color w:val="000000"/>
               </w:rPr>
-              <w:t xml:space="preserve">0.481</w:t>
+              <w:t xml:space="preserve">0.477</w:t>
             </w:r>
           </w:p>
         </w:tc>
@@ -7590,7 +7590,7 @@
                 <w:szCs w:val="22"/>
                 <w:color w:val="000000"/>
               </w:rPr>
-              <w:t xml:space="preserve">0.482</w:t>
+              <w:t xml:space="preserve">0.478</w:t>
             </w:r>
           </w:p>
         </w:tc>
@@ -7837,7 +7837,7 @@
                 <w:szCs w:val="22"/>
                 <w:color w:val="000000"/>
               </w:rPr>
-              <w:t xml:space="preserve">-0.36</w:t>
+              <w:t xml:space="preserve">-0.37</w:t>
             </w:r>
           </w:p>
         </w:tc>
@@ -7882,7 +7882,7 @@
                 <w:szCs w:val="22"/>
                 <w:color w:val="000000"/>
               </w:rPr>
-              <w:t xml:space="preserve">0.723</w:t>
+              <w:t xml:space="preserve">0.716</w:t>
             </w:r>
           </w:p>
         </w:tc>

</xml_diff>

<commit_message>
Improving and fixing alpha diversity figures
</commit_message>
<xml_diff>
--- a/Tables/alphaTable2.docx
+++ b/Tables/alphaTable2.docx
@@ -4349,7 +4349,7 @@
                 <w:szCs w:val="22"/>
                 <w:color w:val="000000"/>
               </w:rPr>
-              <w:t xml:space="preserve">1.4 x 10</w:t>
+              <w:t xml:space="preserve">1.5 x 10</w:t>
             </w:r>
             <w:r>
               <w:rPr>
@@ -4407,7 +4407,7 @@
                 <w:szCs w:val="22"/>
                 <w:color w:val="000000"/>
               </w:rPr>
-              <w:t xml:space="preserve">7.9 x 10</w:t>
+              <w:t xml:space="preserve">7.8 x 10</w:t>
             </w:r>
             <w:r>
               <w:rPr>
@@ -4465,52 +4465,52 @@
                 <w:szCs w:val="22"/>
                 <w:color w:val="000000"/>
               </w:rPr>
-              <w:t xml:space="preserve">1.72</w:t>
-            </w:r>
-          </w:p>
-        </w:tc>
-        <w:tc>
-          <w:tcPr>
-            <w:tcBorders>
-              <w:bottom w:val="single" w:sz="4" w:space="0" w:color="666666"/>
-              <w:top w:val="single" w:sz="4" w:space="0" w:color="666666"/>
-              <w:left w:val="none" w:sz="0" w:space="0" w:color="000000"/>
-              <w:right w:val="none" w:sz="0" w:space="0" w:color="000000"/>
-            </w:tcBorders>
-            <w:shd w:val="clear" w:color="auto" w:fill="FFFFFF"/>
-            <w:tcMar>
-              <w:top w:w="0" w:type="dxa"/>
-              <w:bottom w:w="0" w:type="dxa"/>
-              <w:left w:w="0" w:type="dxa"/>
-              <w:right w:w="0" w:type="dxa"/>
-            </w:tcMar>
-            <w:vAlign w:val="center"/>
-          </w:tcPr>
-          <w:p>
-            <w:pPr>
-              <w:pStyle w:val="Normal"/>
-              <w:jc w:val="right"/>
-              <w:keepNext/>
-              <w:pBdr>
-                <w:bottom w:val="none" w:sz="0" w:space="0" w:color="000000"/>
-                <w:top w:val="none" w:sz="0" w:space="0" w:color="000000"/>
-                <w:left w:val="none" w:sz="0" w:space="0" w:color="000000"/>
-                <w:right w:val="none" w:sz="0" w:space="0" w:color="000000"/>
-              </w:pBdr>
-              <w:spacing w:after="100" w:before="100" w:line="240"/>
-              <w:ind w:firstLine="0" w:left="100" w:right="100"/>
-            </w:pPr>
-            <w:r>
-              <w:rPr>
-                <w:rFonts w:ascii="DejaVu Sans" w:hAnsi="DejaVu Sans" w:eastAsia="DejaVu Sans" w:cs="DejaVu Sans"/>
-                <w:i w:val="false"/>
-                <w:b w:val="false"/>
-                <w:u w:val="none"/>
-                <w:sz w:val="22"/>
-                <w:szCs w:val="22"/>
-                <w:color w:val="000000"/>
-              </w:rPr>
-              <w:t xml:space="preserve">0.090</w:t>
+              <w:t xml:space="preserve">1.95</w:t>
+            </w:r>
+          </w:p>
+        </w:tc>
+        <w:tc>
+          <w:tcPr>
+            <w:tcBorders>
+              <w:bottom w:val="single" w:sz="4" w:space="0" w:color="666666"/>
+              <w:top w:val="single" w:sz="4" w:space="0" w:color="666666"/>
+              <w:left w:val="none" w:sz="0" w:space="0" w:color="000000"/>
+              <w:right w:val="none" w:sz="0" w:space="0" w:color="000000"/>
+            </w:tcBorders>
+            <w:shd w:val="clear" w:color="auto" w:fill="FFFFFF"/>
+            <w:tcMar>
+              <w:top w:w="0" w:type="dxa"/>
+              <w:bottom w:w="0" w:type="dxa"/>
+              <w:left w:w="0" w:type="dxa"/>
+              <w:right w:w="0" w:type="dxa"/>
+            </w:tcMar>
+            <w:vAlign w:val="center"/>
+          </w:tcPr>
+          <w:p>
+            <w:pPr>
+              <w:pStyle w:val="Normal"/>
+              <w:jc w:val="right"/>
+              <w:keepNext/>
+              <w:pBdr>
+                <w:bottom w:val="none" w:sz="0" w:space="0" w:color="000000"/>
+                <w:top w:val="none" w:sz="0" w:space="0" w:color="000000"/>
+                <w:left w:val="none" w:sz="0" w:space="0" w:color="000000"/>
+                <w:right w:val="none" w:sz="0" w:space="0" w:color="000000"/>
+              </w:pBdr>
+              <w:spacing w:after="100" w:before="100" w:line="240"/>
+              <w:ind w:firstLine="0" w:left="100" w:right="100"/>
+            </w:pPr>
+            <w:r>
+              <w:rPr>
+                <w:rFonts w:ascii="DejaVu Sans" w:hAnsi="DejaVu Sans" w:eastAsia="DejaVu Sans" w:cs="DejaVu Sans"/>
+                <w:i w:val="false"/>
+                <w:b w:val="false"/>
+                <w:u w:val="none"/>
+                <w:sz w:val="22"/>
+                <w:szCs w:val="22"/>
+                <w:color w:val="000000"/>
+              </w:rPr>
+              <w:t xml:space="preserve">0.056</w:t>
             </w:r>
           </w:p>
         </w:tc>
@@ -4641,7 +4641,7 @@
                 <w:szCs w:val="22"/>
                 <w:color w:val="000000"/>
               </w:rPr>
-              <w:t xml:space="preserve">2.1 x 10</w:t>
+              <w:t xml:space="preserve">2.0 x 10</w:t>
             </w:r>
             <w:r>
               <w:rPr>
@@ -4699,7 +4699,7 @@
                 <w:szCs w:val="22"/>
                 <w:color w:val="000000"/>
               </w:rPr>
-              <w:t xml:space="preserve">4.8 x 10</w:t>
+              <w:t xml:space="preserve">4.7 x 10</w:t>
             </w:r>
             <w:r>
               <w:rPr>
@@ -4970,7 +4970,7 @@
                 <w:szCs w:val="22"/>
                 <w:color w:val="000000"/>
               </w:rPr>
-              <w:t xml:space="preserve">-3.7 x 10</w:t>
+              <w:t xml:space="preserve">-3.8 x 10</w:t>
             </w:r>
             <w:r>
               <w:rPr>
@@ -5028,7 +5028,7 @@
                 <w:szCs w:val="22"/>
                 <w:color w:val="000000"/>
               </w:rPr>
-              <w:t xml:space="preserve">8.9 x 10</w:t>
+              <w:t xml:space="preserve">8.8 x 10</w:t>
             </w:r>
             <w:r>
               <w:rPr>
@@ -5086,7 +5086,7 @@
                 <w:szCs w:val="22"/>
                 <w:color w:val="000000"/>
               </w:rPr>
-              <w:t xml:space="preserve">-4.14</w:t>
+              <w:t xml:space="preserve">-4.27</w:t>
             </w:r>
           </w:p>
         </w:tc>
@@ -5286,7 +5286,7 @@
                 <w:szCs w:val="22"/>
                 <w:color w:val="000000"/>
               </w:rPr>
-              <w:t xml:space="preserve">-7.1 x 10</w:t>
+              <w:t xml:space="preserve">-7.9 x 10</w:t>
             </w:r>
             <w:r>
               <w:rPr>
@@ -5402,52 +5402,52 @@
                 <w:szCs w:val="22"/>
                 <w:color w:val="000000"/>
               </w:rPr>
-              <w:t xml:space="preserve">-1.71</w:t>
-            </w:r>
-          </w:p>
-        </w:tc>
-        <w:tc>
-          <w:tcPr>
-            <w:tcBorders>
-              <w:bottom w:val="single" w:sz="4" w:space="0" w:color="666666"/>
-              <w:top w:val="single" w:sz="4" w:space="0" w:color="666666"/>
-              <w:left w:val="none" w:sz="0" w:space="0" w:color="000000"/>
-              <w:right w:val="none" w:sz="0" w:space="0" w:color="000000"/>
-            </w:tcBorders>
-            <w:shd w:val="clear" w:color="auto" w:fill="FFFFFF"/>
-            <w:tcMar>
-              <w:top w:w="0" w:type="dxa"/>
-              <w:bottom w:w="0" w:type="dxa"/>
-              <w:left w:w="0" w:type="dxa"/>
-              <w:right w:w="0" w:type="dxa"/>
-            </w:tcMar>
-            <w:vAlign w:val="center"/>
-          </w:tcPr>
-          <w:p>
-            <w:pPr>
-              <w:pStyle w:val="Normal"/>
-              <w:jc w:val="right"/>
-              <w:keepNext/>
-              <w:pBdr>
-                <w:bottom w:val="none" w:sz="0" w:space="0" w:color="000000"/>
-                <w:top w:val="none" w:sz="0" w:space="0" w:color="000000"/>
-                <w:left w:val="none" w:sz="0" w:space="0" w:color="000000"/>
-                <w:right w:val="none" w:sz="0" w:space="0" w:color="000000"/>
-              </w:pBdr>
-              <w:spacing w:after="100" w:before="100" w:line="240"/>
-              <w:ind w:firstLine="0" w:left="100" w:right="100"/>
-            </w:pPr>
-            <w:r>
-              <w:rPr>
-                <w:rFonts w:ascii="DejaVu Sans" w:hAnsi="DejaVu Sans" w:eastAsia="DejaVu Sans" w:cs="DejaVu Sans"/>
-                <w:i w:val="false"/>
-                <w:b w:val="false"/>
-                <w:u w:val="none"/>
-                <w:sz w:val="22"/>
-                <w:szCs w:val="22"/>
-                <w:color w:val="000000"/>
-              </w:rPr>
-              <w:t xml:space="preserve">0.091</w:t>
+              <w:t xml:space="preserve">-1.94</w:t>
+            </w:r>
+          </w:p>
+        </w:tc>
+        <w:tc>
+          <w:tcPr>
+            <w:tcBorders>
+              <w:bottom w:val="single" w:sz="4" w:space="0" w:color="666666"/>
+              <w:top w:val="single" w:sz="4" w:space="0" w:color="666666"/>
+              <w:left w:val="none" w:sz="0" w:space="0" w:color="000000"/>
+              <w:right w:val="none" w:sz="0" w:space="0" w:color="000000"/>
+            </w:tcBorders>
+            <w:shd w:val="clear" w:color="auto" w:fill="FFFFFF"/>
+            <w:tcMar>
+              <w:top w:w="0" w:type="dxa"/>
+              <w:bottom w:w="0" w:type="dxa"/>
+              <w:left w:w="0" w:type="dxa"/>
+              <w:right w:w="0" w:type="dxa"/>
+            </w:tcMar>
+            <w:vAlign w:val="center"/>
+          </w:tcPr>
+          <w:p>
+            <w:pPr>
+              <w:pStyle w:val="Normal"/>
+              <w:jc w:val="right"/>
+              <w:keepNext/>
+              <w:pBdr>
+                <w:bottom w:val="none" w:sz="0" w:space="0" w:color="000000"/>
+                <w:top w:val="none" w:sz="0" w:space="0" w:color="000000"/>
+                <w:left w:val="none" w:sz="0" w:space="0" w:color="000000"/>
+                <w:right w:val="none" w:sz="0" w:space="0" w:color="000000"/>
+              </w:pBdr>
+              <w:spacing w:after="100" w:before="100" w:line="240"/>
+              <w:ind w:firstLine="0" w:left="100" w:right="100"/>
+            </w:pPr>
+            <w:r>
+              <w:rPr>
+                <w:rFonts w:ascii="DejaVu Sans" w:hAnsi="DejaVu Sans" w:eastAsia="DejaVu Sans" w:cs="DejaVu Sans"/>
+                <w:i w:val="false"/>
+                <w:b w:val="false"/>
+                <w:u w:val="none"/>
+                <w:sz w:val="22"/>
+                <w:szCs w:val="22"/>
+                <w:color w:val="000000"/>
+              </w:rPr>
+              <w:t xml:space="preserve">0.056</w:t>
             </w:r>
           </w:p>
         </w:tc>
@@ -5591,7 +5591,7 @@
                 <w:szCs w:val="22"/>
                 <w:color w:val="000000"/>
               </w:rPr>
-              <w:t xml:space="preserve">9.2 x 10</w:t>
+              <w:t xml:space="preserve">1.0 x 10</w:t>
             </w:r>
             <w:r>
               <w:rPr>
@@ -5604,6 +5604,64 @@
                 <w:szCs w:val="22"/>
                 <w:color w:val="000000"/>
               </w:rPr>
+              <w:t xml:space="preserve">0</w:t>
+            </w:r>
+          </w:p>
+        </w:tc>
+        <w:tc>
+          <w:tcPr>
+            <w:tcBorders>
+              <w:bottom w:val="single" w:sz="4" w:space="0" w:color="666666"/>
+              <w:top w:val="single" w:sz="4" w:space="0" w:color="666666"/>
+              <w:left w:val="none" w:sz="0" w:space="0" w:color="000000"/>
+              <w:right w:val="none" w:sz="0" w:space="0" w:color="000000"/>
+            </w:tcBorders>
+            <w:shd w:val="clear" w:color="auto" w:fill="FFFFFF"/>
+            <w:tcMar>
+              <w:top w:w="0" w:type="dxa"/>
+              <w:bottom w:w="0" w:type="dxa"/>
+              <w:left w:w="0" w:type="dxa"/>
+              <w:right w:w="0" w:type="dxa"/>
+            </w:tcMar>
+            <w:vAlign w:val="center"/>
+          </w:tcPr>
+          <w:p>
+            <w:pPr>
+              <w:pStyle w:val="Normal"/>
+              <w:jc w:val="right"/>
+              <w:keepNext/>
+              <w:pBdr>
+                <w:bottom w:val="none" w:sz="0" w:space="0" w:color="000000"/>
+                <w:top w:val="none" w:sz="0" w:space="0" w:color="000000"/>
+                <w:left w:val="none" w:sz="0" w:space="0" w:color="000000"/>
+                <w:right w:val="none" w:sz="0" w:space="0" w:color="000000"/>
+              </w:pBdr>
+              <w:spacing w:after="100" w:before="100" w:line="240"/>
+              <w:ind w:firstLine="0" w:left="100" w:right="100"/>
+            </w:pPr>
+            <w:r>
+              <w:rPr>
+                <w:rFonts w:ascii="DejaVu Sans" w:hAnsi="DejaVu Sans" w:eastAsia="DejaVu Sans" w:cs="DejaVu Sans"/>
+                <w:i w:val="false"/>
+                <w:b w:val="false"/>
+                <w:u w:val="none"/>
+                <w:sz w:val="22"/>
+                <w:szCs w:val="22"/>
+                <w:color w:val="000000"/>
+              </w:rPr>
+              <w:t xml:space="preserve">5.3 x 10</w:t>
+            </w:r>
+            <w:r>
+              <w:rPr>
+                <w:rFonts w:ascii="DejaVu Sans" w:hAnsi="DejaVu Sans" w:eastAsia="DejaVu Sans" w:cs="DejaVu Sans"/>
+                <w:i w:val="false"/>
+                <w:b w:val="false"/>
+                <w:u w:val="none"/>
+                <w:vertAlign w:val="superscript"/>
+                <w:sz w:val="22"/>
+                <w:szCs w:val="22"/>
+                <w:color w:val="000000"/>
+              </w:rPr>
               <w:t xml:space="preserve">-1</w:t>
             </w:r>
           </w:p>
@@ -5649,110 +5707,52 @@
                 <w:szCs w:val="22"/>
                 <w:color w:val="000000"/>
               </w:rPr>
-              <w:t xml:space="preserve">5.4 x 10</w:t>
-            </w:r>
-            <w:r>
-              <w:rPr>
-                <w:rFonts w:ascii="DejaVu Sans" w:hAnsi="DejaVu Sans" w:eastAsia="DejaVu Sans" w:cs="DejaVu Sans"/>
-                <w:i w:val="false"/>
-                <w:b w:val="false"/>
-                <w:u w:val="none"/>
-                <w:vertAlign w:val="superscript"/>
-                <w:sz w:val="22"/>
-                <w:szCs w:val="22"/>
-                <w:color w:val="000000"/>
-              </w:rPr>
-              <w:t xml:space="preserve">-1</w:t>
-            </w:r>
-          </w:p>
-        </w:tc>
-        <w:tc>
-          <w:tcPr>
-            <w:tcBorders>
-              <w:bottom w:val="single" w:sz="4" w:space="0" w:color="666666"/>
-              <w:top w:val="single" w:sz="4" w:space="0" w:color="666666"/>
-              <w:left w:val="none" w:sz="0" w:space="0" w:color="000000"/>
-              <w:right w:val="none" w:sz="0" w:space="0" w:color="000000"/>
-            </w:tcBorders>
-            <w:shd w:val="clear" w:color="auto" w:fill="FFFFFF"/>
-            <w:tcMar>
-              <w:top w:w="0" w:type="dxa"/>
-              <w:bottom w:w="0" w:type="dxa"/>
-              <w:left w:w="0" w:type="dxa"/>
-              <w:right w:w="0" w:type="dxa"/>
-            </w:tcMar>
-            <w:vAlign w:val="center"/>
-          </w:tcPr>
-          <w:p>
-            <w:pPr>
-              <w:pStyle w:val="Normal"/>
-              <w:jc w:val="right"/>
-              <w:keepNext/>
-              <w:pBdr>
-                <w:bottom w:val="none" w:sz="0" w:space="0" w:color="000000"/>
-                <w:top w:val="none" w:sz="0" w:space="0" w:color="000000"/>
-                <w:left w:val="none" w:sz="0" w:space="0" w:color="000000"/>
-                <w:right w:val="none" w:sz="0" w:space="0" w:color="000000"/>
-              </w:pBdr>
-              <w:spacing w:after="100" w:before="100" w:line="240"/>
-              <w:ind w:firstLine="0" w:left="100" w:right="100"/>
-            </w:pPr>
-            <w:r>
-              <w:rPr>
-                <w:rFonts w:ascii="DejaVu Sans" w:hAnsi="DejaVu Sans" w:eastAsia="DejaVu Sans" w:cs="DejaVu Sans"/>
-                <w:i w:val="false"/>
-                <w:b w:val="false"/>
-                <w:u w:val="none"/>
-                <w:sz w:val="22"/>
-                <w:szCs w:val="22"/>
-                <w:color w:val="000000"/>
-              </w:rPr>
-              <w:t xml:space="preserve">1.71</w:t>
-            </w:r>
-          </w:p>
-        </w:tc>
-        <w:tc>
-          <w:tcPr>
-            <w:tcBorders>
-              <w:bottom w:val="single" w:sz="4" w:space="0" w:color="666666"/>
-              <w:top w:val="single" w:sz="4" w:space="0" w:color="666666"/>
-              <w:left w:val="none" w:sz="0" w:space="0" w:color="000000"/>
-              <w:right w:val="none" w:sz="0" w:space="0" w:color="000000"/>
-            </w:tcBorders>
-            <w:shd w:val="clear" w:color="auto" w:fill="FFFFFF"/>
-            <w:tcMar>
-              <w:top w:w="0" w:type="dxa"/>
-              <w:bottom w:w="0" w:type="dxa"/>
-              <w:left w:w="0" w:type="dxa"/>
-              <w:right w:w="0" w:type="dxa"/>
-            </w:tcMar>
-            <w:vAlign w:val="center"/>
-          </w:tcPr>
-          <w:p>
-            <w:pPr>
-              <w:pStyle w:val="Normal"/>
-              <w:jc w:val="right"/>
-              <w:keepNext/>
-              <w:pBdr>
-                <w:bottom w:val="none" w:sz="0" w:space="0" w:color="000000"/>
-                <w:top w:val="none" w:sz="0" w:space="0" w:color="000000"/>
-                <w:left w:val="none" w:sz="0" w:space="0" w:color="000000"/>
-                <w:right w:val="none" w:sz="0" w:space="0" w:color="000000"/>
-              </w:pBdr>
-              <w:spacing w:after="100" w:before="100" w:line="240"/>
-              <w:ind w:firstLine="0" w:left="100" w:right="100"/>
-            </w:pPr>
-            <w:r>
-              <w:rPr>
-                <w:rFonts w:ascii="DejaVu Sans" w:hAnsi="DejaVu Sans" w:eastAsia="DejaVu Sans" w:cs="DejaVu Sans"/>
-                <w:i w:val="false"/>
-                <w:b w:val="false"/>
-                <w:u w:val="none"/>
-                <w:sz w:val="22"/>
-                <w:szCs w:val="22"/>
-                <w:color w:val="000000"/>
-              </w:rPr>
-              <w:t xml:space="preserve">0.091</w:t>
+              <w:t xml:space="preserve">1.94</w:t>
+            </w:r>
+          </w:p>
+        </w:tc>
+        <w:tc>
+          <w:tcPr>
+            <w:tcBorders>
+              <w:bottom w:val="single" w:sz="4" w:space="0" w:color="666666"/>
+              <w:top w:val="single" w:sz="4" w:space="0" w:color="666666"/>
+              <w:left w:val="none" w:sz="0" w:space="0" w:color="000000"/>
+              <w:right w:val="none" w:sz="0" w:space="0" w:color="000000"/>
+            </w:tcBorders>
+            <w:shd w:val="clear" w:color="auto" w:fill="FFFFFF"/>
+            <w:tcMar>
+              <w:top w:w="0" w:type="dxa"/>
+              <w:bottom w:w="0" w:type="dxa"/>
+              <w:left w:w="0" w:type="dxa"/>
+              <w:right w:w="0" w:type="dxa"/>
+            </w:tcMar>
+            <w:vAlign w:val="center"/>
+          </w:tcPr>
+          <w:p>
+            <w:pPr>
+              <w:pStyle w:val="Normal"/>
+              <w:jc w:val="right"/>
+              <w:keepNext/>
+              <w:pBdr>
+                <w:bottom w:val="none" w:sz="0" w:space="0" w:color="000000"/>
+                <w:top w:val="none" w:sz="0" w:space="0" w:color="000000"/>
+                <w:left w:val="none" w:sz="0" w:space="0" w:color="000000"/>
+                <w:right w:val="none" w:sz="0" w:space="0" w:color="000000"/>
+              </w:pBdr>
+              <w:spacing w:after="100" w:before="100" w:line="240"/>
+              <w:ind w:firstLine="0" w:left="100" w:right="100"/>
+            </w:pPr>
+            <w:r>
+              <w:rPr>
+                <w:rFonts w:ascii="DejaVu Sans" w:hAnsi="DejaVu Sans" w:eastAsia="DejaVu Sans" w:cs="DejaVu Sans"/>
+                <w:i w:val="false"/>
+                <w:b w:val="false"/>
+                <w:u w:val="none"/>
+                <w:sz w:val="22"/>
+                <w:szCs w:val="22"/>
+                <w:color w:val="000000"/>
+              </w:rPr>
+              <w:t xml:space="preserve">0.056</w:t>
             </w:r>
           </w:p>
         </w:tc>
@@ -5883,7 +5883,7 @@
                 <w:szCs w:val="22"/>
                 <w:color w:val="000000"/>
               </w:rPr>
-              <w:t xml:space="preserve">1.2 x 10</w:t>
+              <w:t xml:space="preserve">1.6 x 10</w:t>
             </w:r>
             <w:r>
               <w:rPr>
@@ -5999,52 +5999,52 @@
                 <w:szCs w:val="22"/>
                 <w:color w:val="000000"/>
               </w:rPr>
-              <w:t xml:space="preserve">0.62</w:t>
-            </w:r>
-          </w:p>
-        </w:tc>
-        <w:tc>
-          <w:tcPr>
-            <w:tcBorders>
-              <w:bottom w:val="single" w:sz="4" w:space="0" w:color="666666"/>
-              <w:top w:val="single" w:sz="4" w:space="0" w:color="666666"/>
-              <w:left w:val="none" w:sz="0" w:space="0" w:color="000000"/>
-              <w:right w:val="none" w:sz="0" w:space="0" w:color="000000"/>
-            </w:tcBorders>
-            <w:shd w:val="clear" w:color="auto" w:fill="FFFFFF"/>
-            <w:tcMar>
-              <w:top w:w="0" w:type="dxa"/>
-              <w:bottom w:w="0" w:type="dxa"/>
-              <w:left w:w="0" w:type="dxa"/>
-              <w:right w:w="0" w:type="dxa"/>
-            </w:tcMar>
-            <w:vAlign w:val="center"/>
-          </w:tcPr>
-          <w:p>
-            <w:pPr>
-              <w:pStyle w:val="Normal"/>
-              <w:jc w:val="right"/>
-              <w:keepNext/>
-              <w:pBdr>
-                <w:bottom w:val="none" w:sz="0" w:space="0" w:color="000000"/>
-                <w:top w:val="none" w:sz="0" w:space="0" w:color="000000"/>
-                <w:left w:val="none" w:sz="0" w:space="0" w:color="000000"/>
-                <w:right w:val="none" w:sz="0" w:space="0" w:color="000000"/>
-              </w:pBdr>
-              <w:spacing w:after="100" w:before="100" w:line="240"/>
-              <w:ind w:firstLine="0" w:left="100" w:right="100"/>
-            </w:pPr>
-            <w:r>
-              <w:rPr>
-                <w:rFonts w:ascii="DejaVu Sans" w:hAnsi="DejaVu Sans" w:eastAsia="DejaVu Sans" w:cs="DejaVu Sans"/>
-                <w:i w:val="false"/>
-                <w:b w:val="false"/>
-                <w:u w:val="none"/>
-                <w:sz w:val="22"/>
-                <w:szCs w:val="22"/>
-                <w:color w:val="000000"/>
-              </w:rPr>
-              <w:t xml:space="preserve">0.538</w:t>
+              <w:t xml:space="preserve">0.83</w:t>
+            </w:r>
+          </w:p>
+        </w:tc>
+        <w:tc>
+          <w:tcPr>
+            <w:tcBorders>
+              <w:bottom w:val="single" w:sz="4" w:space="0" w:color="666666"/>
+              <w:top w:val="single" w:sz="4" w:space="0" w:color="666666"/>
+              <w:left w:val="none" w:sz="0" w:space="0" w:color="000000"/>
+              <w:right w:val="none" w:sz="0" w:space="0" w:color="000000"/>
+            </w:tcBorders>
+            <w:shd w:val="clear" w:color="auto" w:fill="FFFFFF"/>
+            <w:tcMar>
+              <w:top w:w="0" w:type="dxa"/>
+              <w:bottom w:w="0" w:type="dxa"/>
+              <w:left w:w="0" w:type="dxa"/>
+              <w:right w:w="0" w:type="dxa"/>
+            </w:tcMar>
+            <w:vAlign w:val="center"/>
+          </w:tcPr>
+          <w:p>
+            <w:pPr>
+              <w:pStyle w:val="Normal"/>
+              <w:jc w:val="right"/>
+              <w:keepNext/>
+              <w:pBdr>
+                <w:bottom w:val="none" w:sz="0" w:space="0" w:color="000000"/>
+                <w:top w:val="none" w:sz="0" w:space="0" w:color="000000"/>
+                <w:left w:val="none" w:sz="0" w:space="0" w:color="000000"/>
+                <w:right w:val="none" w:sz="0" w:space="0" w:color="000000"/>
+              </w:pBdr>
+              <w:spacing w:after="100" w:before="100" w:line="240"/>
+              <w:ind w:firstLine="0" w:left="100" w:right="100"/>
+            </w:pPr>
+            <w:r>
+              <w:rPr>
+                <w:rFonts w:ascii="DejaVu Sans" w:hAnsi="DejaVu Sans" w:eastAsia="DejaVu Sans" w:cs="DejaVu Sans"/>
+                <w:i w:val="false"/>
+                <w:b w:val="false"/>
+                <w:u w:val="none"/>
+                <w:sz w:val="22"/>
+                <w:szCs w:val="22"/>
+                <w:color w:val="000000"/>
+              </w:rPr>
+              <w:t xml:space="preserve">0.407</w:t>
             </w:r>
           </w:p>
         </w:tc>
@@ -6351,52 +6351,52 @@
                 <w:szCs w:val="22"/>
                 <w:color w:val="000000"/>
               </w:rPr>
-              <w:t xml:space="preserve">-0.72</w:t>
-            </w:r>
-          </w:p>
-        </w:tc>
-        <w:tc>
-          <w:tcPr>
-            <w:tcBorders>
-              <w:bottom w:val="single" w:sz="4" w:space="0" w:color="666666"/>
-              <w:top w:val="single" w:sz="4" w:space="0" w:color="666666"/>
-              <w:left w:val="none" w:sz="0" w:space="0" w:color="000000"/>
-              <w:right w:val="none" w:sz="0" w:space="0" w:color="000000"/>
-            </w:tcBorders>
-            <w:shd w:val="clear" w:color="auto" w:fill="FFFFFF"/>
-            <w:tcMar>
-              <w:top w:w="0" w:type="dxa"/>
-              <w:bottom w:w="0" w:type="dxa"/>
-              <w:left w:w="0" w:type="dxa"/>
-              <w:right w:w="0" w:type="dxa"/>
-            </w:tcMar>
-            <w:vAlign w:val="center"/>
-          </w:tcPr>
-          <w:p>
-            <w:pPr>
-              <w:pStyle w:val="Normal"/>
-              <w:jc w:val="right"/>
-              <w:keepNext/>
-              <w:pBdr>
-                <w:bottom w:val="none" w:sz="0" w:space="0" w:color="000000"/>
-                <w:top w:val="none" w:sz="0" w:space="0" w:color="000000"/>
-                <w:left w:val="none" w:sz="0" w:space="0" w:color="000000"/>
-                <w:right w:val="none" w:sz="0" w:space="0" w:color="000000"/>
-              </w:pBdr>
-              <w:spacing w:after="100" w:before="100" w:line="240"/>
-              <w:ind w:firstLine="0" w:left="100" w:right="100"/>
-            </w:pPr>
-            <w:r>
-              <w:rPr>
-                <w:rFonts w:ascii="DejaVu Sans" w:hAnsi="DejaVu Sans" w:eastAsia="DejaVu Sans" w:cs="DejaVu Sans"/>
-                <w:i w:val="false"/>
-                <w:b w:val="false"/>
-                <w:u w:val="none"/>
-                <w:sz w:val="22"/>
-                <w:szCs w:val="22"/>
-                <w:color w:val="000000"/>
-              </w:rPr>
-              <w:t xml:space="preserve">0.476</w:t>
+              <w:t xml:space="preserve">-0.71</w:t>
+            </w:r>
+          </w:p>
+        </w:tc>
+        <w:tc>
+          <w:tcPr>
+            <w:tcBorders>
+              <w:bottom w:val="single" w:sz="4" w:space="0" w:color="666666"/>
+              <w:top w:val="single" w:sz="4" w:space="0" w:color="666666"/>
+              <w:left w:val="none" w:sz="0" w:space="0" w:color="000000"/>
+              <w:right w:val="none" w:sz="0" w:space="0" w:color="000000"/>
+            </w:tcBorders>
+            <w:shd w:val="clear" w:color="auto" w:fill="FFFFFF"/>
+            <w:tcMar>
+              <w:top w:w="0" w:type="dxa"/>
+              <w:bottom w:w="0" w:type="dxa"/>
+              <w:left w:w="0" w:type="dxa"/>
+              <w:right w:w="0" w:type="dxa"/>
+            </w:tcMar>
+            <w:vAlign w:val="center"/>
+          </w:tcPr>
+          <w:p>
+            <w:pPr>
+              <w:pStyle w:val="Normal"/>
+              <w:jc w:val="right"/>
+              <w:keepNext/>
+              <w:pBdr>
+                <w:bottom w:val="none" w:sz="0" w:space="0" w:color="000000"/>
+                <w:top w:val="none" w:sz="0" w:space="0" w:color="000000"/>
+                <w:left w:val="none" w:sz="0" w:space="0" w:color="000000"/>
+                <w:right w:val="none" w:sz="0" w:space="0" w:color="000000"/>
+              </w:pBdr>
+              <w:spacing w:after="100" w:before="100" w:line="240"/>
+              <w:ind w:firstLine="0" w:left="100" w:right="100"/>
+            </w:pPr>
+            <w:r>
+              <w:rPr>
+                <w:rFonts w:ascii="DejaVu Sans" w:hAnsi="DejaVu Sans" w:eastAsia="DejaVu Sans" w:cs="DejaVu Sans"/>
+                <w:i w:val="false"/>
+                <w:b w:val="false"/>
+                <w:u w:val="none"/>
+                <w:sz w:val="22"/>
+                <w:szCs w:val="22"/>
+                <w:color w:val="000000"/>
+              </w:rPr>
+              <w:t xml:space="preserve">0.479</w:t>
             </w:r>
           </w:p>
         </w:tc>
@@ -7285,7 +7285,7 @@
                 <w:szCs w:val="22"/>
                 <w:color w:val="000000"/>
               </w:rPr>
-              <w:t xml:space="preserve">0.477</w:t>
+              <w:t xml:space="preserve">0.480</w:t>
             </w:r>
           </w:p>
         </w:tc>
@@ -7590,7 +7590,7 @@
                 <w:szCs w:val="22"/>
                 <w:color w:val="000000"/>
               </w:rPr>
-              <w:t xml:space="preserve">0.478</w:t>
+              <w:t xml:space="preserve">0.480</w:t>
             </w:r>
           </w:p>
         </w:tc>
@@ -7837,7 +7837,7 @@
                 <w:szCs w:val="22"/>
                 <w:color w:val="000000"/>
               </w:rPr>
-              <w:t xml:space="preserve">-0.37</w:t>
+              <w:t xml:space="preserve">-0.36</w:t>
             </w:r>
           </w:p>
         </w:tc>
@@ -7882,7 +7882,7 @@
                 <w:szCs w:val="22"/>
                 <w:color w:val="000000"/>
               </w:rPr>
-              <w:t xml:space="preserve">0.716</w:t>
+              <w:t xml:space="preserve">0.720</w:t>
             </w:r>
           </w:p>
         </w:tc>

</xml_diff>

<commit_message>
Dove into alpha diversity to remember about how removing spikes leads to lower sample reads
</commit_message>
<xml_diff>
--- a/Tables/alphaTable2.docx
+++ b/Tables/alphaTable2.docx
@@ -4349,7 +4349,7 @@
                 <w:szCs w:val="22"/>
                 <w:color w:val="000000"/>
               </w:rPr>
-              <w:t xml:space="preserve">1.5 x 10</w:t>
+              <w:t xml:space="preserve">1.4 x 10</w:t>
             </w:r>
             <w:r>
               <w:rPr>
@@ -4465,52 +4465,52 @@
                 <w:szCs w:val="22"/>
                 <w:color w:val="000000"/>
               </w:rPr>
-              <w:t xml:space="preserve">1.95</w:t>
-            </w:r>
-          </w:p>
-        </w:tc>
-        <w:tc>
-          <w:tcPr>
-            <w:tcBorders>
-              <w:bottom w:val="single" w:sz="4" w:space="0" w:color="666666"/>
-              <w:top w:val="single" w:sz="4" w:space="0" w:color="666666"/>
-              <w:left w:val="none" w:sz="0" w:space="0" w:color="000000"/>
-              <w:right w:val="none" w:sz="0" w:space="0" w:color="000000"/>
-            </w:tcBorders>
-            <w:shd w:val="clear" w:color="auto" w:fill="FFFFFF"/>
-            <w:tcMar>
-              <w:top w:w="0" w:type="dxa"/>
-              <w:bottom w:w="0" w:type="dxa"/>
-              <w:left w:w="0" w:type="dxa"/>
-              <w:right w:w="0" w:type="dxa"/>
-            </w:tcMar>
-            <w:vAlign w:val="center"/>
-          </w:tcPr>
-          <w:p>
-            <w:pPr>
-              <w:pStyle w:val="Normal"/>
-              <w:jc w:val="right"/>
-              <w:keepNext/>
-              <w:pBdr>
-                <w:bottom w:val="none" w:sz="0" w:space="0" w:color="000000"/>
-                <w:top w:val="none" w:sz="0" w:space="0" w:color="000000"/>
-                <w:left w:val="none" w:sz="0" w:space="0" w:color="000000"/>
-                <w:right w:val="none" w:sz="0" w:space="0" w:color="000000"/>
-              </w:pBdr>
-              <w:spacing w:after="100" w:before="100" w:line="240"/>
-              <w:ind w:firstLine="0" w:left="100" w:right="100"/>
-            </w:pPr>
-            <w:r>
-              <w:rPr>
-                <w:rFonts w:ascii="DejaVu Sans" w:hAnsi="DejaVu Sans" w:eastAsia="DejaVu Sans" w:cs="DejaVu Sans"/>
-                <w:i w:val="false"/>
-                <w:b w:val="false"/>
-                <w:u w:val="none"/>
-                <w:sz w:val="22"/>
-                <w:szCs w:val="22"/>
-                <w:color w:val="000000"/>
-              </w:rPr>
-              <w:t xml:space="preserve">0.056</w:t>
+              <w:t xml:space="preserve">1.84</w:t>
+            </w:r>
+          </w:p>
+        </w:tc>
+        <w:tc>
+          <w:tcPr>
+            <w:tcBorders>
+              <w:bottom w:val="single" w:sz="4" w:space="0" w:color="666666"/>
+              <w:top w:val="single" w:sz="4" w:space="0" w:color="666666"/>
+              <w:left w:val="none" w:sz="0" w:space="0" w:color="000000"/>
+              <w:right w:val="none" w:sz="0" w:space="0" w:color="000000"/>
+            </w:tcBorders>
+            <w:shd w:val="clear" w:color="auto" w:fill="FFFFFF"/>
+            <w:tcMar>
+              <w:top w:w="0" w:type="dxa"/>
+              <w:bottom w:w="0" w:type="dxa"/>
+              <w:left w:w="0" w:type="dxa"/>
+              <w:right w:w="0" w:type="dxa"/>
+            </w:tcMar>
+            <w:vAlign w:val="center"/>
+          </w:tcPr>
+          <w:p>
+            <w:pPr>
+              <w:pStyle w:val="Normal"/>
+              <w:jc w:val="right"/>
+              <w:keepNext/>
+              <w:pBdr>
+                <w:bottom w:val="none" w:sz="0" w:space="0" w:color="000000"/>
+                <w:top w:val="none" w:sz="0" w:space="0" w:color="000000"/>
+                <w:left w:val="none" w:sz="0" w:space="0" w:color="000000"/>
+                <w:right w:val="none" w:sz="0" w:space="0" w:color="000000"/>
+              </w:pBdr>
+              <w:spacing w:after="100" w:before="100" w:line="240"/>
+              <w:ind w:firstLine="0" w:left="100" w:right="100"/>
+            </w:pPr>
+            <w:r>
+              <w:rPr>
+                <w:rFonts w:ascii="DejaVu Sans" w:hAnsi="DejaVu Sans" w:eastAsia="DejaVu Sans" w:cs="DejaVu Sans"/>
+                <w:i w:val="false"/>
+                <w:b w:val="false"/>
+                <w:u w:val="none"/>
+                <w:sz w:val="22"/>
+                <w:szCs w:val="22"/>
+                <w:color w:val="000000"/>
+              </w:rPr>
+              <w:t xml:space="preserve">0.071</w:t>
             </w:r>
           </w:p>
         </w:tc>
@@ -4641,7 +4641,7 @@
                 <w:szCs w:val="22"/>
                 <w:color w:val="000000"/>
               </w:rPr>
-              <w:t xml:space="preserve">2.0 x 10</w:t>
+              <w:t xml:space="preserve">1.9 x 10</w:t>
             </w:r>
             <w:r>
               <w:rPr>
@@ -4757,7 +4757,7 @@
                 <w:szCs w:val="22"/>
                 <w:color w:val="000000"/>
               </w:rPr>
-              <w:t xml:space="preserve">4.31</w:t>
+              <w:t xml:space="preserve">4.07</w:t>
             </w:r>
           </w:p>
         </w:tc>
@@ -4970,7 +4970,7 @@
                 <w:szCs w:val="22"/>
                 <w:color w:val="000000"/>
               </w:rPr>
-              <w:t xml:space="preserve">-3.8 x 10</w:t>
+              <w:t xml:space="preserve">-3.5 x 10</w:t>
             </w:r>
             <w:r>
               <w:rPr>
@@ -5028,7 +5028,7 @@
                 <w:szCs w:val="22"/>
                 <w:color w:val="000000"/>
               </w:rPr>
-              <w:t xml:space="preserve">8.8 x 10</w:t>
+              <w:t xml:space="preserve">8.7 x 10</w:t>
             </w:r>
             <w:r>
               <w:rPr>
@@ -5086,7 +5086,7 @@
                 <w:szCs w:val="22"/>
                 <w:color w:val="000000"/>
               </w:rPr>
-              <w:t xml:space="preserve">-4.27</w:t>
+              <w:t xml:space="preserve">-4.00</w:t>
             </w:r>
           </w:p>
         </w:tc>
@@ -5286,7 +5286,7 @@
                 <w:szCs w:val="22"/>
                 <w:color w:val="000000"/>
               </w:rPr>
-              <w:t xml:space="preserve">-7.9 x 10</w:t>
+              <w:t xml:space="preserve">-7.4 x 10</w:t>
             </w:r>
             <w:r>
               <w:rPr>
@@ -5344,7 +5344,7 @@
                 <w:szCs w:val="22"/>
                 <w:color w:val="000000"/>
               </w:rPr>
-              <w:t xml:space="preserve">4.1 x 10</w:t>
+              <w:t xml:space="preserve">4.0 x 10</w:t>
             </w:r>
             <w:r>
               <w:rPr>
@@ -5402,52 +5402,52 @@
                 <w:szCs w:val="22"/>
                 <w:color w:val="000000"/>
               </w:rPr>
-              <w:t xml:space="preserve">-1.94</w:t>
-            </w:r>
-          </w:p>
-        </w:tc>
-        <w:tc>
-          <w:tcPr>
-            <w:tcBorders>
-              <w:bottom w:val="single" w:sz="4" w:space="0" w:color="666666"/>
-              <w:top w:val="single" w:sz="4" w:space="0" w:color="666666"/>
-              <w:left w:val="none" w:sz="0" w:space="0" w:color="000000"/>
-              <w:right w:val="none" w:sz="0" w:space="0" w:color="000000"/>
-            </w:tcBorders>
-            <w:shd w:val="clear" w:color="auto" w:fill="FFFFFF"/>
-            <w:tcMar>
-              <w:top w:w="0" w:type="dxa"/>
-              <w:bottom w:w="0" w:type="dxa"/>
-              <w:left w:w="0" w:type="dxa"/>
-              <w:right w:w="0" w:type="dxa"/>
-            </w:tcMar>
-            <w:vAlign w:val="center"/>
-          </w:tcPr>
-          <w:p>
-            <w:pPr>
-              <w:pStyle w:val="Normal"/>
-              <w:jc w:val="right"/>
-              <w:keepNext/>
-              <w:pBdr>
-                <w:bottom w:val="none" w:sz="0" w:space="0" w:color="000000"/>
-                <w:top w:val="none" w:sz="0" w:space="0" w:color="000000"/>
-                <w:left w:val="none" w:sz="0" w:space="0" w:color="000000"/>
-                <w:right w:val="none" w:sz="0" w:space="0" w:color="000000"/>
-              </w:pBdr>
-              <w:spacing w:after="100" w:before="100" w:line="240"/>
-              <w:ind w:firstLine="0" w:left="100" w:right="100"/>
-            </w:pPr>
-            <w:r>
-              <w:rPr>
-                <w:rFonts w:ascii="DejaVu Sans" w:hAnsi="DejaVu Sans" w:eastAsia="DejaVu Sans" w:cs="DejaVu Sans"/>
-                <w:i w:val="false"/>
-                <w:b w:val="false"/>
-                <w:u w:val="none"/>
-                <w:sz w:val="22"/>
-                <w:szCs w:val="22"/>
-                <w:color w:val="000000"/>
-              </w:rPr>
-              <w:t xml:space="preserve">0.056</w:t>
+              <w:t xml:space="preserve">-1.83</w:t>
+            </w:r>
+          </w:p>
+        </w:tc>
+        <w:tc>
+          <w:tcPr>
+            <w:tcBorders>
+              <w:bottom w:val="single" w:sz="4" w:space="0" w:color="666666"/>
+              <w:top w:val="single" w:sz="4" w:space="0" w:color="666666"/>
+              <w:left w:val="none" w:sz="0" w:space="0" w:color="000000"/>
+              <w:right w:val="none" w:sz="0" w:space="0" w:color="000000"/>
+            </w:tcBorders>
+            <w:shd w:val="clear" w:color="auto" w:fill="FFFFFF"/>
+            <w:tcMar>
+              <w:top w:w="0" w:type="dxa"/>
+              <w:bottom w:w="0" w:type="dxa"/>
+              <w:left w:w="0" w:type="dxa"/>
+              <w:right w:w="0" w:type="dxa"/>
+            </w:tcMar>
+            <w:vAlign w:val="center"/>
+          </w:tcPr>
+          <w:p>
+            <w:pPr>
+              <w:pStyle w:val="Normal"/>
+              <w:jc w:val="right"/>
+              <w:keepNext/>
+              <w:pBdr>
+                <w:bottom w:val="none" w:sz="0" w:space="0" w:color="000000"/>
+                <w:top w:val="none" w:sz="0" w:space="0" w:color="000000"/>
+                <w:left w:val="none" w:sz="0" w:space="0" w:color="000000"/>
+                <w:right w:val="none" w:sz="0" w:space="0" w:color="000000"/>
+              </w:pBdr>
+              <w:spacing w:after="100" w:before="100" w:line="240"/>
+              <w:ind w:firstLine="0" w:left="100" w:right="100"/>
+            </w:pPr>
+            <w:r>
+              <w:rPr>
+                <w:rFonts w:ascii="DejaVu Sans" w:hAnsi="DejaVu Sans" w:eastAsia="DejaVu Sans" w:cs="DejaVu Sans"/>
+                <w:i w:val="false"/>
+                <w:b w:val="false"/>
+                <w:u w:val="none"/>
+                <w:sz w:val="22"/>
+                <w:szCs w:val="22"/>
+                <w:color w:val="000000"/>
+              </w:rPr>
+              <w:t xml:space="preserve">0.072</w:t>
             </w:r>
           </w:p>
         </w:tc>
@@ -5591,7 +5591,7 @@
                 <w:szCs w:val="22"/>
                 <w:color w:val="000000"/>
               </w:rPr>
-              <w:t xml:space="preserve">1.0 x 10</w:t>
+              <w:t xml:space="preserve">9.6 x 10</w:t>
             </w:r>
             <w:r>
               <w:rPr>
@@ -5604,7 +5604,7 @@
                 <w:szCs w:val="22"/>
                 <w:color w:val="000000"/>
               </w:rPr>
-              <w:t xml:space="preserve">0</w:t>
+              <w:t xml:space="preserve">-1</w:t>
             </w:r>
           </w:p>
         </w:tc>
@@ -5707,52 +5707,52 @@
                 <w:szCs w:val="22"/>
                 <w:color w:val="000000"/>
               </w:rPr>
-              <w:t xml:space="preserve">1.94</w:t>
-            </w:r>
-          </w:p>
-        </w:tc>
-        <w:tc>
-          <w:tcPr>
-            <w:tcBorders>
-              <w:bottom w:val="single" w:sz="4" w:space="0" w:color="666666"/>
-              <w:top w:val="single" w:sz="4" w:space="0" w:color="666666"/>
-              <w:left w:val="none" w:sz="0" w:space="0" w:color="000000"/>
-              <w:right w:val="none" w:sz="0" w:space="0" w:color="000000"/>
-            </w:tcBorders>
-            <w:shd w:val="clear" w:color="auto" w:fill="FFFFFF"/>
-            <w:tcMar>
-              <w:top w:w="0" w:type="dxa"/>
-              <w:bottom w:w="0" w:type="dxa"/>
-              <w:left w:w="0" w:type="dxa"/>
-              <w:right w:w="0" w:type="dxa"/>
-            </w:tcMar>
-            <w:vAlign w:val="center"/>
-          </w:tcPr>
-          <w:p>
-            <w:pPr>
-              <w:pStyle w:val="Normal"/>
-              <w:jc w:val="right"/>
-              <w:keepNext/>
-              <w:pBdr>
-                <w:bottom w:val="none" w:sz="0" w:space="0" w:color="000000"/>
-                <w:top w:val="none" w:sz="0" w:space="0" w:color="000000"/>
-                <w:left w:val="none" w:sz="0" w:space="0" w:color="000000"/>
-                <w:right w:val="none" w:sz="0" w:space="0" w:color="000000"/>
-              </w:pBdr>
-              <w:spacing w:after="100" w:before="100" w:line="240"/>
-              <w:ind w:firstLine="0" w:left="100" w:right="100"/>
-            </w:pPr>
-            <w:r>
-              <w:rPr>
-                <w:rFonts w:ascii="DejaVu Sans" w:hAnsi="DejaVu Sans" w:eastAsia="DejaVu Sans" w:cs="DejaVu Sans"/>
-                <w:i w:val="false"/>
-                <w:b w:val="false"/>
-                <w:u w:val="none"/>
-                <w:sz w:val="22"/>
-                <w:szCs w:val="22"/>
-                <w:color w:val="000000"/>
-              </w:rPr>
-              <w:t xml:space="preserve">0.056</w:t>
+              <w:t xml:space="preserve">1.83</w:t>
+            </w:r>
+          </w:p>
+        </w:tc>
+        <w:tc>
+          <w:tcPr>
+            <w:tcBorders>
+              <w:bottom w:val="single" w:sz="4" w:space="0" w:color="666666"/>
+              <w:top w:val="single" w:sz="4" w:space="0" w:color="666666"/>
+              <w:left w:val="none" w:sz="0" w:space="0" w:color="000000"/>
+              <w:right w:val="none" w:sz="0" w:space="0" w:color="000000"/>
+            </w:tcBorders>
+            <w:shd w:val="clear" w:color="auto" w:fill="FFFFFF"/>
+            <w:tcMar>
+              <w:top w:w="0" w:type="dxa"/>
+              <w:bottom w:w="0" w:type="dxa"/>
+              <w:left w:w="0" w:type="dxa"/>
+              <w:right w:w="0" w:type="dxa"/>
+            </w:tcMar>
+            <w:vAlign w:val="center"/>
+          </w:tcPr>
+          <w:p>
+            <w:pPr>
+              <w:pStyle w:val="Normal"/>
+              <w:jc w:val="right"/>
+              <w:keepNext/>
+              <w:pBdr>
+                <w:bottom w:val="none" w:sz="0" w:space="0" w:color="000000"/>
+                <w:top w:val="none" w:sz="0" w:space="0" w:color="000000"/>
+                <w:left w:val="none" w:sz="0" w:space="0" w:color="000000"/>
+                <w:right w:val="none" w:sz="0" w:space="0" w:color="000000"/>
+              </w:pBdr>
+              <w:spacing w:after="100" w:before="100" w:line="240"/>
+              <w:ind w:firstLine="0" w:left="100" w:right="100"/>
+            </w:pPr>
+            <w:r>
+              <w:rPr>
+                <w:rFonts w:ascii="DejaVu Sans" w:hAnsi="DejaVu Sans" w:eastAsia="DejaVu Sans" w:cs="DejaVu Sans"/>
+                <w:i w:val="false"/>
+                <w:b w:val="false"/>
+                <w:u w:val="none"/>
+                <w:sz w:val="22"/>
+                <w:szCs w:val="22"/>
+                <w:color w:val="000000"/>
+              </w:rPr>
+              <w:t xml:space="preserve">0.072</w:t>
             </w:r>
           </w:p>
         </w:tc>
@@ -5883,7 +5883,7 @@
                 <w:szCs w:val="22"/>
                 <w:color w:val="000000"/>
               </w:rPr>
-              <w:t xml:space="preserve">1.6 x 10</w:t>
+              <w:t xml:space="preserve">1.5 x 10</w:t>
             </w:r>
             <w:r>
               <w:rPr>
@@ -5999,52 +5999,52 @@
                 <w:szCs w:val="22"/>
                 <w:color w:val="000000"/>
               </w:rPr>
-              <w:t xml:space="preserve">0.83</w:t>
-            </w:r>
-          </w:p>
-        </w:tc>
-        <w:tc>
-          <w:tcPr>
-            <w:tcBorders>
-              <w:bottom w:val="single" w:sz="4" w:space="0" w:color="666666"/>
-              <w:top w:val="single" w:sz="4" w:space="0" w:color="666666"/>
-              <w:left w:val="none" w:sz="0" w:space="0" w:color="000000"/>
-              <w:right w:val="none" w:sz="0" w:space="0" w:color="000000"/>
-            </w:tcBorders>
-            <w:shd w:val="clear" w:color="auto" w:fill="FFFFFF"/>
-            <w:tcMar>
-              <w:top w:w="0" w:type="dxa"/>
-              <w:bottom w:w="0" w:type="dxa"/>
-              <w:left w:w="0" w:type="dxa"/>
-              <w:right w:w="0" w:type="dxa"/>
-            </w:tcMar>
-            <w:vAlign w:val="center"/>
-          </w:tcPr>
-          <w:p>
-            <w:pPr>
-              <w:pStyle w:val="Normal"/>
-              <w:jc w:val="right"/>
-              <w:keepNext/>
-              <w:pBdr>
-                <w:bottom w:val="none" w:sz="0" w:space="0" w:color="000000"/>
-                <w:top w:val="none" w:sz="0" w:space="0" w:color="000000"/>
-                <w:left w:val="none" w:sz="0" w:space="0" w:color="000000"/>
-                <w:right w:val="none" w:sz="0" w:space="0" w:color="000000"/>
-              </w:pBdr>
-              <w:spacing w:after="100" w:before="100" w:line="240"/>
-              <w:ind w:firstLine="0" w:left="100" w:right="100"/>
-            </w:pPr>
-            <w:r>
-              <w:rPr>
-                <w:rFonts w:ascii="DejaVu Sans" w:hAnsi="DejaVu Sans" w:eastAsia="DejaVu Sans" w:cs="DejaVu Sans"/>
-                <w:i w:val="false"/>
-                <w:b w:val="false"/>
-                <w:u w:val="none"/>
-                <w:sz w:val="22"/>
-                <w:szCs w:val="22"/>
-                <w:color w:val="000000"/>
-              </w:rPr>
-              <w:t xml:space="preserve">0.407</w:t>
+              <w:t xml:space="preserve">0.78</w:t>
+            </w:r>
+          </w:p>
+        </w:tc>
+        <w:tc>
+          <w:tcPr>
+            <w:tcBorders>
+              <w:bottom w:val="single" w:sz="4" w:space="0" w:color="666666"/>
+              <w:top w:val="single" w:sz="4" w:space="0" w:color="666666"/>
+              <w:left w:val="none" w:sz="0" w:space="0" w:color="000000"/>
+              <w:right w:val="none" w:sz="0" w:space="0" w:color="000000"/>
+            </w:tcBorders>
+            <w:shd w:val="clear" w:color="auto" w:fill="FFFFFF"/>
+            <w:tcMar>
+              <w:top w:w="0" w:type="dxa"/>
+              <w:bottom w:w="0" w:type="dxa"/>
+              <w:left w:w="0" w:type="dxa"/>
+              <w:right w:w="0" w:type="dxa"/>
+            </w:tcMar>
+            <w:vAlign w:val="center"/>
+          </w:tcPr>
+          <w:p>
+            <w:pPr>
+              <w:pStyle w:val="Normal"/>
+              <w:jc w:val="right"/>
+              <w:keepNext/>
+              <w:pBdr>
+                <w:bottom w:val="none" w:sz="0" w:space="0" w:color="000000"/>
+                <w:top w:val="none" w:sz="0" w:space="0" w:color="000000"/>
+                <w:left w:val="none" w:sz="0" w:space="0" w:color="000000"/>
+                <w:right w:val="none" w:sz="0" w:space="0" w:color="000000"/>
+              </w:pBdr>
+              <w:spacing w:after="100" w:before="100" w:line="240"/>
+              <w:ind w:firstLine="0" w:left="100" w:right="100"/>
+            </w:pPr>
+            <w:r>
+              <w:rPr>
+                <w:rFonts w:ascii="DejaVu Sans" w:hAnsi="DejaVu Sans" w:eastAsia="DejaVu Sans" w:cs="DejaVu Sans"/>
+                <w:i w:val="false"/>
+                <w:b w:val="false"/>
+                <w:u w:val="none"/>
+                <w:sz w:val="22"/>
+                <w:szCs w:val="22"/>
+                <w:color w:val="000000"/>
+              </w:rPr>
+              <w:t xml:space="preserve">0.436</w:t>
             </w:r>
           </w:p>
         </w:tc>
@@ -6351,52 +6351,52 @@
                 <w:szCs w:val="22"/>
                 <w:color w:val="000000"/>
               </w:rPr>
-              <w:t xml:space="preserve">-0.71</w:t>
-            </w:r>
-          </w:p>
-        </w:tc>
-        <w:tc>
-          <w:tcPr>
-            <w:tcBorders>
-              <w:bottom w:val="single" w:sz="4" w:space="0" w:color="666666"/>
-              <w:top w:val="single" w:sz="4" w:space="0" w:color="666666"/>
-              <w:left w:val="none" w:sz="0" w:space="0" w:color="000000"/>
-              <w:right w:val="none" w:sz="0" w:space="0" w:color="000000"/>
-            </w:tcBorders>
-            <w:shd w:val="clear" w:color="auto" w:fill="FFFFFF"/>
-            <w:tcMar>
-              <w:top w:w="0" w:type="dxa"/>
-              <w:bottom w:w="0" w:type="dxa"/>
-              <w:left w:w="0" w:type="dxa"/>
-              <w:right w:w="0" w:type="dxa"/>
-            </w:tcMar>
-            <w:vAlign w:val="center"/>
-          </w:tcPr>
-          <w:p>
-            <w:pPr>
-              <w:pStyle w:val="Normal"/>
-              <w:jc w:val="right"/>
-              <w:keepNext/>
-              <w:pBdr>
-                <w:bottom w:val="none" w:sz="0" w:space="0" w:color="000000"/>
-                <w:top w:val="none" w:sz="0" w:space="0" w:color="000000"/>
-                <w:left w:val="none" w:sz="0" w:space="0" w:color="000000"/>
-                <w:right w:val="none" w:sz="0" w:space="0" w:color="000000"/>
-              </w:pBdr>
-              <w:spacing w:after="100" w:before="100" w:line="240"/>
-              <w:ind w:firstLine="0" w:left="100" w:right="100"/>
-            </w:pPr>
-            <w:r>
-              <w:rPr>
-                <w:rFonts w:ascii="DejaVu Sans" w:hAnsi="DejaVu Sans" w:eastAsia="DejaVu Sans" w:cs="DejaVu Sans"/>
-                <w:i w:val="false"/>
-                <w:b w:val="false"/>
-                <w:u w:val="none"/>
-                <w:sz w:val="22"/>
-                <w:szCs w:val="22"/>
-                <w:color w:val="000000"/>
-              </w:rPr>
-              <w:t xml:space="preserve">0.479</w:t>
+              <w:t xml:space="preserve">-0.72</w:t>
+            </w:r>
+          </w:p>
+        </w:tc>
+        <w:tc>
+          <w:tcPr>
+            <w:tcBorders>
+              <w:bottom w:val="single" w:sz="4" w:space="0" w:color="666666"/>
+              <w:top w:val="single" w:sz="4" w:space="0" w:color="666666"/>
+              <w:left w:val="none" w:sz="0" w:space="0" w:color="000000"/>
+              <w:right w:val="none" w:sz="0" w:space="0" w:color="000000"/>
+            </w:tcBorders>
+            <w:shd w:val="clear" w:color="auto" w:fill="FFFFFF"/>
+            <w:tcMar>
+              <w:top w:w="0" w:type="dxa"/>
+              <w:bottom w:w="0" w:type="dxa"/>
+              <w:left w:w="0" w:type="dxa"/>
+              <w:right w:w="0" w:type="dxa"/>
+            </w:tcMar>
+            <w:vAlign w:val="center"/>
+          </w:tcPr>
+          <w:p>
+            <w:pPr>
+              <w:pStyle w:val="Normal"/>
+              <w:jc w:val="right"/>
+              <w:keepNext/>
+              <w:pBdr>
+                <w:bottom w:val="none" w:sz="0" w:space="0" w:color="000000"/>
+                <w:top w:val="none" w:sz="0" w:space="0" w:color="000000"/>
+                <w:left w:val="none" w:sz="0" w:space="0" w:color="000000"/>
+                <w:right w:val="none" w:sz="0" w:space="0" w:color="000000"/>
+              </w:pBdr>
+              <w:spacing w:after="100" w:before="100" w:line="240"/>
+              <w:ind w:firstLine="0" w:left="100" w:right="100"/>
+            </w:pPr>
+            <w:r>
+              <w:rPr>
+                <w:rFonts w:ascii="DejaVu Sans" w:hAnsi="DejaVu Sans" w:eastAsia="DejaVu Sans" w:cs="DejaVu Sans"/>
+                <w:i w:val="false"/>
+                <w:b w:val="false"/>
+                <w:u w:val="none"/>
+                <w:sz w:val="22"/>
+                <w:szCs w:val="22"/>
+                <w:color w:val="000000"/>
+              </w:rPr>
+              <w:t xml:space="preserve">0.476</w:t>
             </w:r>
           </w:p>
         </w:tc>
@@ -6688,7 +6688,7 @@
                 <w:szCs w:val="22"/>
                 <w:color w:val="000000"/>
               </w:rPr>
-              <w:t xml:space="preserve">0.053</w:t>
+              <w:t xml:space="preserve">0.052</w:t>
             </w:r>
           </w:p>
         </w:tc>
@@ -6832,7 +6832,7 @@
                 <w:szCs w:val="22"/>
                 <w:color w:val="000000"/>
               </w:rPr>
-              <w:t xml:space="preserve">5.7 x 10</w:t>
+              <w:t xml:space="preserve">5.8 x 10</w:t>
             </w:r>
             <w:r>
               <w:rPr>
@@ -6993,7 +6993,7 @@
                 <w:szCs w:val="22"/>
                 <w:color w:val="000000"/>
               </w:rPr>
-              <w:t xml:space="preserve">0.069</w:t>
+              <w:t xml:space="preserve">0.068</w:t>
             </w:r>
           </w:p>
         </w:tc>
@@ -7285,7 +7285,7 @@
                 <w:szCs w:val="22"/>
                 <w:color w:val="000000"/>
               </w:rPr>
-              <w:t xml:space="preserve">0.480</w:t>
+              <w:t xml:space="preserve">0.477</w:t>
             </w:r>
           </w:p>
         </w:tc>
@@ -7590,7 +7590,7 @@
                 <w:szCs w:val="22"/>
                 <w:color w:val="000000"/>
               </w:rPr>
-              <w:t xml:space="preserve">0.480</w:t>
+              <w:t xml:space="preserve">0.478</w:t>
             </w:r>
           </w:p>
         </w:tc>
@@ -7882,7 +7882,7 @@
                 <w:szCs w:val="22"/>
                 <w:color w:val="000000"/>
               </w:rPr>
-              <w:t xml:space="preserve">0.720</w:t>
+              <w:t xml:space="preserve">0.718</w:t>
             </w:r>
           </w:p>
         </w:tc>

</xml_diff>

<commit_message>
Fixed alpha diversity figures
</commit_message>
<xml_diff>
--- a/Tables/alphaTable2.docx
+++ b/Tables/alphaTable2.docx
@@ -529,7 +529,7 @@
                 <w:szCs w:val="22"/>
                 <w:color w:val="000000"/>
               </w:rPr>
-              <w:t xml:space="preserve">3.9 x 10</w:t>
+              <w:t xml:space="preserve">7.1 x 10</w:t>
             </w:r>
             <w:r>
               <w:rPr>
@@ -542,7 +542,7 @@
                 <w:szCs w:val="22"/>
                 <w:color w:val="000000"/>
               </w:rPr>
-              <w:t xml:space="preserve">3</w:t>
+              <w:t xml:space="preserve">6</w:t>
             </w:r>
           </w:p>
         </w:tc>
@@ -845,7 +845,7 @@
                 <w:szCs w:val="22"/>
                 <w:color w:val="000000"/>
               </w:rPr>
-              <w:t xml:space="preserve">2.8 x 10</w:t>
+              <w:t xml:space="preserve">1.2 x 10</w:t>
             </w:r>
             <w:r>
               <w:rPr>
@@ -1000,37 +1000,13 @@
               <w:rPr>
                 <w:rFonts w:ascii="DejaVu Sans" w:hAnsi="DejaVu Sans" w:eastAsia="DejaVu Sans" w:cs="DejaVu Sans"/>
                 <w:i w:val="false"/>
-                <w:b w:val="true"/>
-                <w:u w:val="none"/>
-                <w:sz w:val="22"/>
-                <w:szCs w:val="22"/>
-                <w:color w:val="000000"/>
-              </w:rPr>
-              <w:t xml:space="preserve">&lt;</w:t>
-            </w:r>
-            <w:r>
-              <w:rPr>
-                <w:rFonts w:ascii="DejaVu Sans" w:hAnsi="DejaVu Sans" w:eastAsia="DejaVu Sans" w:cs="DejaVu Sans"/>
-                <w:i w:val="false"/>
-                <w:b w:val="true"/>
-                <w:u w:val="none"/>
-                <w:sz w:val="22"/>
-                <w:szCs w:val="22"/>
-                <w:color w:val="000000"/>
-              </w:rPr>
-              <w:t xml:space="preserve"> </w:t>
-            </w:r>
-            <w:r>
-              <w:rPr>
-                <w:rFonts w:ascii="DejaVu Sans" w:hAnsi="DejaVu Sans" w:eastAsia="DejaVu Sans" w:cs="DejaVu Sans"/>
-                <w:i w:val="false"/>
-                <w:b w:val="true"/>
-                <w:u w:val="none"/>
-                <w:sz w:val="22"/>
-                <w:szCs w:val="22"/>
-                <w:color w:val="000000"/>
-              </w:rPr>
-              <w:t xml:space="preserve">0.001</w:t>
+                <w:b w:val="false"/>
+                <w:u w:val="none"/>
+                <w:sz w:val="22"/>
+                <w:szCs w:val="22"/>
+                <w:color w:val="000000"/>
+              </w:rPr>
+              <w:t xml:space="preserve">0.058</w:t>
             </w:r>
           </w:p>
         </w:tc>
@@ -1174,7 +1150,7 @@
                 <w:szCs w:val="22"/>
                 <w:color w:val="000000"/>
               </w:rPr>
-              <w:t xml:space="preserve">-7.4 x 10</w:t>
+              <w:t xml:space="preserve">-5.0 x 10</w:t>
             </w:r>
             <w:r>
               <w:rPr>
@@ -1445,52 +1421,52 @@
                 <w:szCs w:val="22"/>
                 <w:color w:val="000000"/>
               </w:rPr>
-              <w:t xml:space="preserve">Salinity</w:t>
-            </w:r>
-          </w:p>
-        </w:tc>
-        <w:tc>
-          <w:tcPr>
-            <w:tcBorders>
-              <w:bottom w:val="single" w:sz="4" w:space="0" w:color="666666"/>
-              <w:top w:val="single" w:sz="4" w:space="0" w:color="666666"/>
-              <w:left w:val="none" w:sz="0" w:space="0" w:color="000000"/>
-              <w:right w:val="none" w:sz="0" w:space="0" w:color="000000"/>
-            </w:tcBorders>
-            <w:shd w:val="clear" w:color="auto" w:fill="FFFFFF"/>
-            <w:tcMar>
-              <w:top w:w="0" w:type="dxa"/>
-              <w:bottom w:w="0" w:type="dxa"/>
-              <w:left w:w="0" w:type="dxa"/>
-              <w:right w:w="0" w:type="dxa"/>
-            </w:tcMar>
-            <w:vAlign w:val="center"/>
-          </w:tcPr>
-          <w:p>
-            <w:pPr>
-              <w:pStyle w:val="Normal"/>
-              <w:jc w:val="right"/>
-              <w:keepNext/>
-              <w:pBdr>
-                <w:bottom w:val="none" w:sz="0" w:space="0" w:color="000000"/>
-                <w:top w:val="none" w:sz="0" w:space="0" w:color="000000"/>
-                <w:left w:val="none" w:sz="0" w:space="0" w:color="000000"/>
-                <w:right w:val="none" w:sz="0" w:space="0" w:color="000000"/>
-              </w:pBdr>
-              <w:spacing w:after="100" w:before="100" w:line="240"/>
-              <w:ind w:firstLine="0" w:left="100" w:right="100"/>
-            </w:pPr>
-            <w:r>
-              <w:rPr>
-                <w:rFonts w:ascii="DejaVu Sans" w:hAnsi="DejaVu Sans" w:eastAsia="DejaVu Sans" w:cs="DejaVu Sans"/>
-                <w:i w:val="false"/>
-                <w:b w:val="false"/>
-                <w:u w:val="none"/>
-                <w:sz w:val="22"/>
-                <w:szCs w:val="22"/>
-                <w:color w:val="000000"/>
-              </w:rPr>
-              <w:t xml:space="preserve">-3.6 x 10</w:t>
+              <w:t xml:space="preserve">Latitude</w:t>
+            </w:r>
+          </w:p>
+        </w:tc>
+        <w:tc>
+          <w:tcPr>
+            <w:tcBorders>
+              <w:bottom w:val="single" w:sz="4" w:space="0" w:color="666666"/>
+              <w:top w:val="single" w:sz="4" w:space="0" w:color="666666"/>
+              <w:left w:val="none" w:sz="0" w:space="0" w:color="000000"/>
+              <w:right w:val="none" w:sz="0" w:space="0" w:color="000000"/>
+            </w:tcBorders>
+            <w:shd w:val="clear" w:color="auto" w:fill="FFFFFF"/>
+            <w:tcMar>
+              <w:top w:w="0" w:type="dxa"/>
+              <w:bottom w:w="0" w:type="dxa"/>
+              <w:left w:w="0" w:type="dxa"/>
+              <w:right w:w="0" w:type="dxa"/>
+            </w:tcMar>
+            <w:vAlign w:val="center"/>
+          </w:tcPr>
+          <w:p>
+            <w:pPr>
+              <w:pStyle w:val="Normal"/>
+              <w:jc w:val="right"/>
+              <w:keepNext/>
+              <w:pBdr>
+                <w:bottom w:val="none" w:sz="0" w:space="0" w:color="000000"/>
+                <w:top w:val="none" w:sz="0" w:space="0" w:color="000000"/>
+                <w:left w:val="none" w:sz="0" w:space="0" w:color="000000"/>
+                <w:right w:val="none" w:sz="0" w:space="0" w:color="000000"/>
+              </w:pBdr>
+              <w:spacing w:after="100" w:before="100" w:line="240"/>
+              <w:ind w:firstLine="0" w:left="100" w:right="100"/>
+            </w:pPr>
+            <w:r>
+              <w:rPr>
+                <w:rFonts w:ascii="DejaVu Sans" w:hAnsi="DejaVu Sans" w:eastAsia="DejaVu Sans" w:cs="DejaVu Sans"/>
+                <w:i w:val="false"/>
+                <w:b w:val="false"/>
+                <w:u w:val="none"/>
+                <w:sz w:val="22"/>
+                <w:szCs w:val="22"/>
+                <w:color w:val="000000"/>
+              </w:rPr>
+              <w:t xml:space="preserve">-3.7 x 10</w:t>
             </w:r>
             <w:r>
               <w:rPr>
@@ -1503,52 +1479,52 @@
                 <w:szCs w:val="22"/>
                 <w:color w:val="000000"/>
               </w:rPr>
-              <w:t xml:space="preserve">2</w:t>
-            </w:r>
-          </w:p>
-        </w:tc>
-        <w:tc>
-          <w:tcPr>
-            <w:tcBorders>
-              <w:bottom w:val="single" w:sz="4" w:space="0" w:color="666666"/>
-              <w:top w:val="single" w:sz="4" w:space="0" w:color="666666"/>
-              <w:left w:val="none" w:sz="0" w:space="0" w:color="000000"/>
-              <w:right w:val="none" w:sz="0" w:space="0" w:color="000000"/>
-            </w:tcBorders>
-            <w:shd w:val="clear" w:color="auto" w:fill="FFFFFF"/>
-            <w:tcMar>
-              <w:top w:w="0" w:type="dxa"/>
-              <w:bottom w:w="0" w:type="dxa"/>
-              <w:left w:w="0" w:type="dxa"/>
-              <w:right w:w="0" w:type="dxa"/>
-            </w:tcMar>
-            <w:vAlign w:val="center"/>
-          </w:tcPr>
-          <w:p>
-            <w:pPr>
-              <w:pStyle w:val="Normal"/>
-              <w:jc w:val="right"/>
-              <w:keepNext/>
-              <w:pBdr>
-                <w:bottom w:val="none" w:sz="0" w:space="0" w:color="000000"/>
-                <w:top w:val="none" w:sz="0" w:space="0" w:color="000000"/>
-                <w:left w:val="none" w:sz="0" w:space="0" w:color="000000"/>
-                <w:right w:val="none" w:sz="0" w:space="0" w:color="000000"/>
-              </w:pBdr>
-              <w:spacing w:after="100" w:before="100" w:line="240"/>
-              <w:ind w:firstLine="0" w:left="100" w:right="100"/>
-            </w:pPr>
-            <w:r>
-              <w:rPr>
-                <w:rFonts w:ascii="DejaVu Sans" w:hAnsi="DejaVu Sans" w:eastAsia="DejaVu Sans" w:cs="DejaVu Sans"/>
-                <w:i w:val="false"/>
-                <w:b w:val="false"/>
-                <w:u w:val="none"/>
-                <w:sz w:val="22"/>
-                <w:szCs w:val="22"/>
-                <w:color w:val="000000"/>
-              </w:rPr>
-              <w:t xml:space="preserve">2.1 x 10</w:t>
+              <w:t xml:space="preserve">5</w:t>
+            </w:r>
+          </w:p>
+        </w:tc>
+        <w:tc>
+          <w:tcPr>
+            <w:tcBorders>
+              <w:bottom w:val="single" w:sz="4" w:space="0" w:color="666666"/>
+              <w:top w:val="single" w:sz="4" w:space="0" w:color="666666"/>
+              <w:left w:val="none" w:sz="0" w:space="0" w:color="000000"/>
+              <w:right w:val="none" w:sz="0" w:space="0" w:color="000000"/>
+            </w:tcBorders>
+            <w:shd w:val="clear" w:color="auto" w:fill="FFFFFF"/>
+            <w:tcMar>
+              <w:top w:w="0" w:type="dxa"/>
+              <w:bottom w:w="0" w:type="dxa"/>
+              <w:left w:w="0" w:type="dxa"/>
+              <w:right w:w="0" w:type="dxa"/>
+            </w:tcMar>
+            <w:vAlign w:val="center"/>
+          </w:tcPr>
+          <w:p>
+            <w:pPr>
+              <w:pStyle w:val="Normal"/>
+              <w:jc w:val="right"/>
+              <w:keepNext/>
+              <w:pBdr>
+                <w:bottom w:val="none" w:sz="0" w:space="0" w:color="000000"/>
+                <w:top w:val="none" w:sz="0" w:space="0" w:color="000000"/>
+                <w:left w:val="none" w:sz="0" w:space="0" w:color="000000"/>
+                <w:right w:val="none" w:sz="0" w:space="0" w:color="000000"/>
+              </w:pBdr>
+              <w:spacing w:after="100" w:before="100" w:line="240"/>
+              <w:ind w:firstLine="0" w:left="100" w:right="100"/>
+            </w:pPr>
+            <w:r>
+              <w:rPr>
+                <w:rFonts w:ascii="DejaVu Sans" w:hAnsi="DejaVu Sans" w:eastAsia="DejaVu Sans" w:cs="DejaVu Sans"/>
+                <w:i w:val="false"/>
+                <w:b w:val="false"/>
+                <w:u w:val="none"/>
+                <w:sz w:val="22"/>
+                <w:szCs w:val="22"/>
+                <w:color w:val="000000"/>
+              </w:rPr>
+              <w:t xml:space="preserve">6.1 x 10</w:t>
             </w:r>
             <w:r>
               <w:rPr>
@@ -1561,7 +1537,7 @@
                 <w:szCs w:val="22"/>
                 <w:color w:val="000000"/>
               </w:rPr>
-              <w:t xml:space="preserve">1</w:t>
+              <w:t xml:space="preserve">0</w:t>
             </w:r>
           </w:p>
         </w:tc>
@@ -1761,7 +1737,7 @@
                 <w:szCs w:val="22"/>
                 <w:color w:val="000000"/>
               </w:rPr>
-              <w:t xml:space="preserve">Salinity</w:t>
+              <w:t xml:space="preserve">Latitude</w:t>
             </w:r>
             <w:r>
               <w:rPr>
@@ -1819,7 +1795,7 @@
                 <w:szCs w:val="22"/>
                 <w:color w:val="000000"/>
               </w:rPr>
-              <w:t xml:space="preserve">1.7 x 10</w:t>
+              <w:t xml:space="preserve">4.8 x 10</w:t>
             </w:r>
             <w:r>
               <w:rPr>
@@ -1832,52 +1808,52 @@
                 <w:szCs w:val="22"/>
                 <w:color w:val="000000"/>
               </w:rPr>
-              <w:t xml:space="preserve">1</w:t>
-            </w:r>
-          </w:p>
-        </w:tc>
-        <w:tc>
-          <w:tcPr>
-            <w:tcBorders>
-              <w:bottom w:val="single" w:sz="4" w:space="0" w:color="666666"/>
-              <w:top w:val="single" w:sz="4" w:space="0" w:color="666666"/>
-              <w:left w:val="none" w:sz="0" w:space="0" w:color="000000"/>
-              <w:right w:val="none" w:sz="0" w:space="0" w:color="000000"/>
-            </w:tcBorders>
-            <w:shd w:val="clear" w:color="auto" w:fill="FFFFFF"/>
-            <w:tcMar>
-              <w:top w:w="0" w:type="dxa"/>
-              <w:bottom w:w="0" w:type="dxa"/>
-              <w:left w:w="0" w:type="dxa"/>
-              <w:right w:w="0" w:type="dxa"/>
-            </w:tcMar>
-            <w:vAlign w:val="center"/>
-          </w:tcPr>
-          <w:p>
-            <w:pPr>
-              <w:pStyle w:val="Normal"/>
-              <w:jc w:val="right"/>
-              <w:keepNext/>
-              <w:pBdr>
-                <w:bottom w:val="none" w:sz="0" w:space="0" w:color="000000"/>
-                <w:top w:val="none" w:sz="0" w:space="0" w:color="000000"/>
-                <w:left w:val="none" w:sz="0" w:space="0" w:color="000000"/>
-                <w:right w:val="none" w:sz="0" w:space="0" w:color="000000"/>
-              </w:pBdr>
-              <w:spacing w:after="100" w:before="100" w:line="240"/>
-              <w:ind w:firstLine="0" w:left="100" w:right="100"/>
-            </w:pPr>
-            <w:r>
-              <w:rPr>
-                <w:rFonts w:ascii="DejaVu Sans" w:hAnsi="DejaVu Sans" w:eastAsia="DejaVu Sans" w:cs="DejaVu Sans"/>
-                <w:i w:val="false"/>
-                <w:b w:val="false"/>
-                <w:u w:val="none"/>
-                <w:sz w:val="22"/>
-                <w:szCs w:val="22"/>
-                <w:color w:val="000000"/>
-              </w:rPr>
-              <w:t xml:space="preserve">1.2 x 10</w:t>
+              <w:t xml:space="preserve">3</w:t>
+            </w:r>
+          </w:p>
+        </w:tc>
+        <w:tc>
+          <w:tcPr>
+            <w:tcBorders>
+              <w:bottom w:val="single" w:sz="4" w:space="0" w:color="666666"/>
+              <w:top w:val="single" w:sz="4" w:space="0" w:color="666666"/>
+              <w:left w:val="none" w:sz="0" w:space="0" w:color="000000"/>
+              <w:right w:val="none" w:sz="0" w:space="0" w:color="000000"/>
+            </w:tcBorders>
+            <w:shd w:val="clear" w:color="auto" w:fill="FFFFFF"/>
+            <w:tcMar>
+              <w:top w:w="0" w:type="dxa"/>
+              <w:bottom w:w="0" w:type="dxa"/>
+              <w:left w:w="0" w:type="dxa"/>
+              <w:right w:w="0" w:type="dxa"/>
+            </w:tcMar>
+            <w:vAlign w:val="center"/>
+          </w:tcPr>
+          <w:p>
+            <w:pPr>
+              <w:pStyle w:val="Normal"/>
+              <w:jc w:val="right"/>
+              <w:keepNext/>
+              <w:pBdr>
+                <w:bottom w:val="none" w:sz="0" w:space="0" w:color="000000"/>
+                <w:top w:val="none" w:sz="0" w:space="0" w:color="000000"/>
+                <w:left w:val="none" w:sz="0" w:space="0" w:color="000000"/>
+                <w:right w:val="none" w:sz="0" w:space="0" w:color="000000"/>
+              </w:pBdr>
+              <w:spacing w:after="100" w:before="100" w:line="240"/>
+              <w:ind w:firstLine="0" w:left="100" w:right="100"/>
+            </w:pPr>
+            <w:r>
+              <w:rPr>
+                <w:rFonts w:ascii="DejaVu Sans" w:hAnsi="DejaVu Sans" w:eastAsia="DejaVu Sans" w:cs="DejaVu Sans"/>
+                <w:i w:val="false"/>
+                <w:b w:val="false"/>
+                <w:u w:val="none"/>
+                <w:sz w:val="22"/>
+                <w:szCs w:val="22"/>
+                <w:color w:val="000000"/>
+              </w:rPr>
+              <w:t xml:space="preserve">1.6 x 10</w:t>
             </w:r>
             <w:r>
               <w:rPr>
@@ -1890,7 +1866,7 @@
                 <w:szCs w:val="22"/>
                 <w:color w:val="000000"/>
               </w:rPr>
-              <w:t xml:space="preserve">0</w:t>
+              <w:t xml:space="preserve">-1</w:t>
             </w:r>
           </w:p>
         </w:tc>
@@ -2090,52 +2066,52 @@
                 <w:szCs w:val="22"/>
                 <w:color w:val="000000"/>
               </w:rPr>
-              <w:t xml:space="preserve">Oxygen</w:t>
-            </w:r>
-          </w:p>
-        </w:tc>
-        <w:tc>
-          <w:tcPr>
-            <w:tcBorders>
-              <w:bottom w:val="single" w:sz="4" w:space="0" w:color="666666"/>
-              <w:top w:val="single" w:sz="4" w:space="0" w:color="666666"/>
-              <w:left w:val="none" w:sz="0" w:space="0" w:color="000000"/>
-              <w:right w:val="none" w:sz="0" w:space="0" w:color="000000"/>
-            </w:tcBorders>
-            <w:shd w:val="clear" w:color="auto" w:fill="FFFFFF"/>
-            <w:tcMar>
-              <w:top w:w="0" w:type="dxa"/>
-              <w:bottom w:w="0" w:type="dxa"/>
-              <w:left w:w="0" w:type="dxa"/>
-              <w:right w:w="0" w:type="dxa"/>
-            </w:tcMar>
-            <w:vAlign w:val="center"/>
-          </w:tcPr>
-          <w:p>
-            <w:pPr>
-              <w:pStyle w:val="Normal"/>
-              <w:jc w:val="right"/>
-              <w:keepNext/>
-              <w:pBdr>
-                <w:bottom w:val="none" w:sz="0" w:space="0" w:color="000000"/>
-                <w:top w:val="none" w:sz="0" w:space="0" w:color="000000"/>
-                <w:left w:val="none" w:sz="0" w:space="0" w:color="000000"/>
-                <w:right w:val="none" w:sz="0" w:space="0" w:color="000000"/>
-              </w:pBdr>
-              <w:spacing w:after="100" w:before="100" w:line="240"/>
-              <w:ind w:firstLine="0" w:left="100" w:right="100"/>
-            </w:pPr>
-            <w:r>
-              <w:rPr>
-                <w:rFonts w:ascii="DejaVu Sans" w:hAnsi="DejaVu Sans" w:eastAsia="DejaVu Sans" w:cs="DejaVu Sans"/>
-                <w:i w:val="false"/>
-                <w:b w:val="false"/>
-                <w:u w:val="none"/>
-                <w:sz w:val="22"/>
-                <w:szCs w:val="22"/>
-                <w:color w:val="000000"/>
-              </w:rPr>
-              <w:t xml:space="preserve">-4.2 x 10</w:t>
+              <w:t xml:space="preserve">Depth</w:t>
+            </w:r>
+          </w:p>
+        </w:tc>
+        <w:tc>
+          <w:tcPr>
+            <w:tcBorders>
+              <w:bottom w:val="single" w:sz="4" w:space="0" w:color="666666"/>
+              <w:top w:val="single" w:sz="4" w:space="0" w:color="666666"/>
+              <w:left w:val="none" w:sz="0" w:space="0" w:color="000000"/>
+              <w:right w:val="none" w:sz="0" w:space="0" w:color="000000"/>
+            </w:tcBorders>
+            <w:shd w:val="clear" w:color="auto" w:fill="FFFFFF"/>
+            <w:tcMar>
+              <w:top w:w="0" w:type="dxa"/>
+              <w:bottom w:w="0" w:type="dxa"/>
+              <w:left w:w="0" w:type="dxa"/>
+              <w:right w:w="0" w:type="dxa"/>
+            </w:tcMar>
+            <w:vAlign w:val="center"/>
+          </w:tcPr>
+          <w:p>
+            <w:pPr>
+              <w:pStyle w:val="Normal"/>
+              <w:jc w:val="right"/>
+              <w:keepNext/>
+              <w:pBdr>
+                <w:bottom w:val="none" w:sz="0" w:space="0" w:color="000000"/>
+                <w:top w:val="none" w:sz="0" w:space="0" w:color="000000"/>
+                <w:left w:val="none" w:sz="0" w:space="0" w:color="000000"/>
+                <w:right w:val="none" w:sz="0" w:space="0" w:color="000000"/>
+              </w:pBdr>
+              <w:spacing w:after="100" w:before="100" w:line="240"/>
+              <w:ind w:firstLine="0" w:left="100" w:right="100"/>
+            </w:pPr>
+            <w:r>
+              <w:rPr>
+                <w:rFonts w:ascii="DejaVu Sans" w:hAnsi="DejaVu Sans" w:eastAsia="DejaVu Sans" w:cs="DejaVu Sans"/>
+                <w:i w:val="false"/>
+                <w:b w:val="false"/>
+                <w:u w:val="none"/>
+                <w:sz w:val="22"/>
+                <w:szCs w:val="22"/>
+                <w:color w:val="000000"/>
+              </w:rPr>
+              <w:t xml:space="preserve">1.5 x 10</w:t>
             </w:r>
             <w:r>
               <w:rPr>
@@ -2148,6 +2124,64 @@
                 <w:szCs w:val="22"/>
                 <w:color w:val="000000"/>
               </w:rPr>
+              <w:t xml:space="preserve">2</w:t>
+            </w:r>
+          </w:p>
+        </w:tc>
+        <w:tc>
+          <w:tcPr>
+            <w:tcBorders>
+              <w:bottom w:val="single" w:sz="4" w:space="0" w:color="666666"/>
+              <w:top w:val="single" w:sz="4" w:space="0" w:color="666666"/>
+              <w:left w:val="none" w:sz="0" w:space="0" w:color="000000"/>
+              <w:right w:val="none" w:sz="0" w:space="0" w:color="000000"/>
+            </w:tcBorders>
+            <w:shd w:val="clear" w:color="auto" w:fill="FFFFFF"/>
+            <w:tcMar>
+              <w:top w:w="0" w:type="dxa"/>
+              <w:bottom w:w="0" w:type="dxa"/>
+              <w:left w:w="0" w:type="dxa"/>
+              <w:right w:w="0" w:type="dxa"/>
+            </w:tcMar>
+            <w:vAlign w:val="center"/>
+          </w:tcPr>
+          <w:p>
+            <w:pPr>
+              <w:pStyle w:val="Normal"/>
+              <w:jc w:val="right"/>
+              <w:keepNext/>
+              <w:pBdr>
+                <w:bottom w:val="none" w:sz="0" w:space="0" w:color="000000"/>
+                <w:top w:val="none" w:sz="0" w:space="0" w:color="000000"/>
+                <w:left w:val="none" w:sz="0" w:space="0" w:color="000000"/>
+                <w:right w:val="none" w:sz="0" w:space="0" w:color="000000"/>
+              </w:pBdr>
+              <w:spacing w:after="100" w:before="100" w:line="240"/>
+              <w:ind w:firstLine="0" w:left="100" w:right="100"/>
+            </w:pPr>
+            <w:r>
+              <w:rPr>
+                <w:rFonts w:ascii="DejaVu Sans" w:hAnsi="DejaVu Sans" w:eastAsia="DejaVu Sans" w:cs="DejaVu Sans"/>
+                <w:i w:val="false"/>
+                <w:b w:val="false"/>
+                <w:u w:val="none"/>
+                <w:sz w:val="22"/>
+                <w:szCs w:val="22"/>
+                <w:color w:val="000000"/>
+              </w:rPr>
+              <w:t xml:space="preserve">1.0 x 10</w:t>
+            </w:r>
+            <w:r>
+              <w:rPr>
+                <w:rFonts w:ascii="DejaVu Sans" w:hAnsi="DejaVu Sans" w:eastAsia="DejaVu Sans" w:cs="DejaVu Sans"/>
+                <w:i w:val="false"/>
+                <w:b w:val="false"/>
+                <w:u w:val="none"/>
+                <w:vertAlign w:val="superscript"/>
+                <w:sz w:val="22"/>
+                <w:szCs w:val="22"/>
+                <w:color w:val="000000"/>
+              </w:rPr>
               <w:t xml:space="preserve">1</w:t>
             </w:r>
           </w:p>
@@ -2193,64 +2227,6 @@
                 <w:szCs w:val="22"/>
                 <w:color w:val="000000"/>
               </w:rPr>
-              <w:t xml:space="preserve">3.1 x 10</w:t>
-            </w:r>
-            <w:r>
-              <w:rPr>
-                <w:rFonts w:ascii="DejaVu Sans" w:hAnsi="DejaVu Sans" w:eastAsia="DejaVu Sans" w:cs="DejaVu Sans"/>
-                <w:i w:val="false"/>
-                <w:b w:val="false"/>
-                <w:u w:val="none"/>
-                <w:vertAlign w:val="superscript"/>
-                <w:sz w:val="22"/>
-                <w:szCs w:val="22"/>
-                <w:color w:val="000000"/>
-              </w:rPr>
-              <w:t xml:space="preserve">2</w:t>
-            </w:r>
-          </w:p>
-        </w:tc>
-        <w:tc>
-          <w:tcPr>
-            <w:tcBorders>
-              <w:bottom w:val="single" w:sz="4" w:space="0" w:color="666666"/>
-              <w:top w:val="single" w:sz="4" w:space="0" w:color="666666"/>
-              <w:left w:val="none" w:sz="0" w:space="0" w:color="000000"/>
-              <w:right w:val="none" w:sz="0" w:space="0" w:color="000000"/>
-            </w:tcBorders>
-            <w:shd w:val="clear" w:color="auto" w:fill="FFFFFF"/>
-            <w:tcMar>
-              <w:top w:w="0" w:type="dxa"/>
-              <w:bottom w:w="0" w:type="dxa"/>
-              <w:left w:w="0" w:type="dxa"/>
-              <w:right w:w="0" w:type="dxa"/>
-            </w:tcMar>
-            <w:vAlign w:val="center"/>
-          </w:tcPr>
-          <w:p>
-            <w:pPr>
-              <w:pStyle w:val="Normal"/>
-              <w:jc w:val="right"/>
-              <w:keepNext/>
-              <w:pBdr>
-                <w:bottom w:val="none" w:sz="0" w:space="0" w:color="000000"/>
-                <w:top w:val="none" w:sz="0" w:space="0" w:color="000000"/>
-                <w:left w:val="none" w:sz="0" w:space="0" w:color="000000"/>
-                <w:right w:val="none" w:sz="0" w:space="0" w:color="000000"/>
-              </w:pBdr>
-              <w:spacing w:after="100" w:before="100" w:line="240"/>
-              <w:ind w:firstLine="0" w:left="100" w:right="100"/>
-            </w:pPr>
-            <w:r>
-              <w:rPr>
-                <w:rFonts w:ascii="DejaVu Sans" w:hAnsi="DejaVu Sans" w:eastAsia="DejaVu Sans" w:cs="DejaVu Sans"/>
-                <w:i w:val="false"/>
-                <w:b w:val="false"/>
-                <w:u w:val="none"/>
-                <w:sz w:val="22"/>
-                <w:szCs w:val="22"/>
-                <w:color w:val="000000"/>
-              </w:rPr>
               <w:t xml:space="preserve">NA</w:t>
             </w:r>
           </w:p>
@@ -2290,13 +2266,37 @@
               <w:rPr>
                 <w:rFonts w:ascii="DejaVu Sans" w:hAnsi="DejaVu Sans" w:eastAsia="DejaVu Sans" w:cs="DejaVu Sans"/>
                 <w:i w:val="false"/>
-                <w:b w:val="false"/>
-                <w:u w:val="none"/>
-                <w:sz w:val="22"/>
-                <w:szCs w:val="22"/>
-                <w:color w:val="000000"/>
-              </w:rPr>
-              <w:t xml:space="preserve">0.894</w:t>
+                <w:b w:val="true"/>
+                <w:u w:val="none"/>
+                <w:sz w:val="22"/>
+                <w:szCs w:val="22"/>
+                <w:color w:val="000000"/>
+              </w:rPr>
+              <w:t xml:space="preserve">&lt;</w:t>
+            </w:r>
+            <w:r>
+              <w:rPr>
+                <w:rFonts w:ascii="DejaVu Sans" w:hAnsi="DejaVu Sans" w:eastAsia="DejaVu Sans" w:cs="DejaVu Sans"/>
+                <w:i w:val="false"/>
+                <w:b w:val="true"/>
+                <w:u w:val="none"/>
+                <w:sz w:val="22"/>
+                <w:szCs w:val="22"/>
+                <w:color w:val="000000"/>
+              </w:rPr>
+              <w:t xml:space="preserve"> </w:t>
+            </w:r>
+            <w:r>
+              <w:rPr>
+                <w:rFonts w:ascii="DejaVu Sans" w:hAnsi="DejaVu Sans" w:eastAsia="DejaVu Sans" w:cs="DejaVu Sans"/>
+                <w:i w:val="false"/>
+                <w:b w:val="true"/>
+                <w:u w:val="none"/>
+                <w:sz w:val="22"/>
+                <w:szCs w:val="22"/>
+                <w:color w:val="000000"/>
+              </w:rPr>
+              <w:t xml:space="preserve">0.001</w:t>
             </w:r>
           </w:p>
         </w:tc>
@@ -2511,7 +2511,7 @@
                 <w:szCs w:val="22"/>
                 <w:color w:val="000000"/>
               </w:rPr>
-              <w:t xml:space="preserve">3.9 x 10</w:t>
+              <w:t xml:space="preserve">7.1 x 10</w:t>
             </w:r>
             <w:r>
               <w:rPr>
@@ -2524,52 +2524,52 @@
                 <w:szCs w:val="22"/>
                 <w:color w:val="000000"/>
               </w:rPr>
-              <w:t xml:space="preserve">3</w:t>
-            </w:r>
-          </w:p>
-        </w:tc>
-        <w:tc>
-          <w:tcPr>
-            <w:tcBorders>
-              <w:bottom w:val="single" w:sz="4" w:space="0" w:color="666666"/>
-              <w:top w:val="single" w:sz="4" w:space="0" w:color="666666"/>
-              <w:left w:val="none" w:sz="0" w:space="0" w:color="000000"/>
-              <w:right w:val="none" w:sz="0" w:space="0" w:color="000000"/>
-            </w:tcBorders>
-            <w:shd w:val="clear" w:color="auto" w:fill="FFFFFF"/>
-            <w:tcMar>
-              <w:top w:w="0" w:type="dxa"/>
-              <w:bottom w:w="0" w:type="dxa"/>
-              <w:left w:w="0" w:type="dxa"/>
-              <w:right w:w="0" w:type="dxa"/>
-            </w:tcMar>
-            <w:vAlign w:val="center"/>
-          </w:tcPr>
-          <w:p>
-            <w:pPr>
-              <w:pStyle w:val="Normal"/>
-              <w:jc w:val="right"/>
-              <w:keepNext/>
-              <w:pBdr>
-                <w:bottom w:val="none" w:sz="0" w:space="0" w:color="000000"/>
-                <w:top w:val="none" w:sz="0" w:space="0" w:color="000000"/>
-                <w:left w:val="none" w:sz="0" w:space="0" w:color="000000"/>
-                <w:right w:val="none" w:sz="0" w:space="0" w:color="000000"/>
-              </w:pBdr>
-              <w:spacing w:after="100" w:before="100" w:line="240"/>
-              <w:ind w:firstLine="0" w:left="100" w:right="100"/>
-            </w:pPr>
-            <w:r>
-              <w:rPr>
-                <w:rFonts w:ascii="DejaVu Sans" w:hAnsi="DejaVu Sans" w:eastAsia="DejaVu Sans" w:cs="DejaVu Sans"/>
-                <w:i w:val="false"/>
-                <w:b w:val="false"/>
-                <w:u w:val="none"/>
-                <w:sz w:val="22"/>
-                <w:szCs w:val="22"/>
-                <w:color w:val="000000"/>
-              </w:rPr>
-              <w:t xml:space="preserve">7.7 x 10</w:t>
+              <w:t xml:space="preserve">6</w:t>
+            </w:r>
+          </w:p>
+        </w:tc>
+        <w:tc>
+          <w:tcPr>
+            <w:tcBorders>
+              <w:bottom w:val="single" w:sz="4" w:space="0" w:color="666666"/>
+              <w:top w:val="single" w:sz="4" w:space="0" w:color="666666"/>
+              <w:left w:val="none" w:sz="0" w:space="0" w:color="000000"/>
+              <w:right w:val="none" w:sz="0" w:space="0" w:color="000000"/>
+            </w:tcBorders>
+            <w:shd w:val="clear" w:color="auto" w:fill="FFFFFF"/>
+            <w:tcMar>
+              <w:top w:w="0" w:type="dxa"/>
+              <w:bottom w:w="0" w:type="dxa"/>
+              <w:left w:w="0" w:type="dxa"/>
+              <w:right w:w="0" w:type="dxa"/>
+            </w:tcMar>
+            <w:vAlign w:val="center"/>
+          </w:tcPr>
+          <w:p>
+            <w:pPr>
+              <w:pStyle w:val="Normal"/>
+              <w:jc w:val="right"/>
+              <w:keepNext/>
+              <w:pBdr>
+                <w:bottom w:val="none" w:sz="0" w:space="0" w:color="000000"/>
+                <w:top w:val="none" w:sz="0" w:space="0" w:color="000000"/>
+                <w:left w:val="none" w:sz="0" w:space="0" w:color="000000"/>
+                <w:right w:val="none" w:sz="0" w:space="0" w:color="000000"/>
+              </w:pBdr>
+              <w:spacing w:after="100" w:before="100" w:line="240"/>
+              <w:ind w:firstLine="0" w:left="100" w:right="100"/>
+            </w:pPr>
+            <w:r>
+              <w:rPr>
+                <w:rFonts w:ascii="DejaVu Sans" w:hAnsi="DejaVu Sans" w:eastAsia="DejaVu Sans" w:cs="DejaVu Sans"/>
+                <w:i w:val="false"/>
+                <w:b w:val="false"/>
+                <w:u w:val="none"/>
+                <w:sz w:val="22"/>
+                <w:szCs w:val="22"/>
+                <w:color w:val="000000"/>
+              </w:rPr>
+              <w:t xml:space="preserve">3.3 x 10</w:t>
             </w:r>
             <w:r>
               <w:rPr>
@@ -2582,52 +2582,52 @@
                 <w:szCs w:val="22"/>
                 <w:color w:val="000000"/>
               </w:rPr>
-              <w:t xml:space="preserve">2</w:t>
-            </w:r>
-          </w:p>
-        </w:tc>
-        <w:tc>
-          <w:tcPr>
-            <w:tcBorders>
-              <w:bottom w:val="single" w:sz="4" w:space="0" w:color="666666"/>
-              <w:top w:val="single" w:sz="4" w:space="0" w:color="666666"/>
-              <w:left w:val="none" w:sz="0" w:space="0" w:color="000000"/>
-              <w:right w:val="none" w:sz="0" w:space="0" w:color="000000"/>
-            </w:tcBorders>
-            <w:shd w:val="clear" w:color="auto" w:fill="FFFFFF"/>
-            <w:tcMar>
-              <w:top w:w="0" w:type="dxa"/>
-              <w:bottom w:w="0" w:type="dxa"/>
-              <w:left w:w="0" w:type="dxa"/>
-              <w:right w:w="0" w:type="dxa"/>
-            </w:tcMar>
-            <w:vAlign w:val="center"/>
-          </w:tcPr>
-          <w:p>
-            <w:pPr>
-              <w:pStyle w:val="Normal"/>
-              <w:jc w:val="right"/>
-              <w:keepNext/>
-              <w:pBdr>
-                <w:bottom w:val="none" w:sz="0" w:space="0" w:color="000000"/>
-                <w:top w:val="none" w:sz="0" w:space="0" w:color="000000"/>
-                <w:left w:val="none" w:sz="0" w:space="0" w:color="000000"/>
-                <w:right w:val="none" w:sz="0" w:space="0" w:color="000000"/>
-              </w:pBdr>
-              <w:spacing w:after="100" w:before="100" w:line="240"/>
-              <w:ind w:firstLine="0" w:left="100" w:right="100"/>
-            </w:pPr>
-            <w:r>
-              <w:rPr>
-                <w:rFonts w:ascii="DejaVu Sans" w:hAnsi="DejaVu Sans" w:eastAsia="DejaVu Sans" w:cs="DejaVu Sans"/>
-                <w:i w:val="false"/>
-                <w:b w:val="false"/>
-                <w:u w:val="none"/>
-                <w:sz w:val="22"/>
-                <w:szCs w:val="22"/>
-                <w:color w:val="000000"/>
-              </w:rPr>
-              <w:t xml:space="preserve">5.059</w:t>
+              <w:t xml:space="preserve">6</w:t>
+            </w:r>
+          </w:p>
+        </w:tc>
+        <w:tc>
+          <w:tcPr>
+            <w:tcBorders>
+              <w:bottom w:val="single" w:sz="4" w:space="0" w:color="666666"/>
+              <w:top w:val="single" w:sz="4" w:space="0" w:color="666666"/>
+              <w:left w:val="none" w:sz="0" w:space="0" w:color="000000"/>
+              <w:right w:val="none" w:sz="0" w:space="0" w:color="000000"/>
+            </w:tcBorders>
+            <w:shd w:val="clear" w:color="auto" w:fill="FFFFFF"/>
+            <w:tcMar>
+              <w:top w:w="0" w:type="dxa"/>
+              <w:bottom w:w="0" w:type="dxa"/>
+              <w:left w:w="0" w:type="dxa"/>
+              <w:right w:w="0" w:type="dxa"/>
+            </w:tcMar>
+            <w:vAlign w:val="center"/>
+          </w:tcPr>
+          <w:p>
+            <w:pPr>
+              <w:pStyle w:val="Normal"/>
+              <w:jc w:val="right"/>
+              <w:keepNext/>
+              <w:pBdr>
+                <w:bottom w:val="none" w:sz="0" w:space="0" w:color="000000"/>
+                <w:top w:val="none" w:sz="0" w:space="0" w:color="000000"/>
+                <w:left w:val="none" w:sz="0" w:space="0" w:color="000000"/>
+                <w:right w:val="none" w:sz="0" w:space="0" w:color="000000"/>
+              </w:pBdr>
+              <w:spacing w:after="100" w:before="100" w:line="240"/>
+              <w:ind w:firstLine="0" w:left="100" w:right="100"/>
+            </w:pPr>
+            <w:r>
+              <w:rPr>
+                <w:rFonts w:ascii="DejaVu Sans" w:hAnsi="DejaVu Sans" w:eastAsia="DejaVu Sans" w:cs="DejaVu Sans"/>
+                <w:i w:val="false"/>
+                <w:b w:val="false"/>
+                <w:u w:val="none"/>
+                <w:sz w:val="22"/>
+                <w:szCs w:val="22"/>
+                <w:color w:val="000000"/>
+              </w:rPr>
+              <w:t xml:space="preserve">2.13</w:t>
             </w:r>
           </w:p>
         </w:tc>
@@ -2672,31 +2672,7 @@
                 <w:szCs w:val="22"/>
                 <w:color w:val="000000"/>
               </w:rPr>
-              <w:t xml:space="preserve">&lt;</w:t>
-            </w:r>
-            <w:r>
-              <w:rPr>
-                <w:rFonts w:ascii="DejaVu Sans" w:hAnsi="DejaVu Sans" w:eastAsia="DejaVu Sans" w:cs="DejaVu Sans"/>
-                <w:i w:val="false"/>
-                <w:b w:val="true"/>
-                <w:u w:val="none"/>
-                <w:sz w:val="22"/>
-                <w:szCs w:val="22"/>
-                <w:color w:val="000000"/>
-              </w:rPr>
-              <w:t xml:space="preserve"> </w:t>
-            </w:r>
-            <w:r>
-              <w:rPr>
-                <w:rFonts w:ascii="DejaVu Sans" w:hAnsi="DejaVu Sans" w:eastAsia="DejaVu Sans" w:cs="DejaVu Sans"/>
-                <w:i w:val="false"/>
-                <w:b w:val="true"/>
-                <w:u w:val="none"/>
-                <w:sz w:val="22"/>
-                <w:szCs w:val="22"/>
-                <w:color w:val="000000"/>
-              </w:rPr>
-              <w:t xml:space="preserve">0.001</w:t>
+              <w:t xml:space="preserve">0.036</w:t>
             </w:r>
           </w:p>
         </w:tc>
@@ -2827,7 +2803,7 @@
                 <w:szCs w:val="22"/>
                 <w:color w:val="000000"/>
               </w:rPr>
-              <w:t xml:space="preserve">3.2 x 10</w:t>
+              <w:t xml:space="preserve">2.4 x 10</w:t>
             </w:r>
             <w:r>
               <w:rPr>
@@ -2885,7 +2861,7 @@
                 <w:szCs w:val="22"/>
                 <w:color w:val="000000"/>
               </w:rPr>
-              <w:t xml:space="preserve">1.9 x 10</w:t>
+              <w:t xml:space="preserve">2.0 x 10</w:t>
             </w:r>
             <w:r>
               <w:rPr>
@@ -2943,52 +2919,52 @@
                 <w:szCs w:val="22"/>
                 <w:color w:val="000000"/>
               </w:rPr>
-              <w:t xml:space="preserve">1.688</w:t>
-            </w:r>
-          </w:p>
-        </w:tc>
-        <w:tc>
-          <w:tcPr>
-            <w:tcBorders>
-              <w:bottom w:val="single" w:sz="4" w:space="0" w:color="666666"/>
-              <w:top w:val="single" w:sz="4" w:space="0" w:color="666666"/>
-              <w:left w:val="none" w:sz="0" w:space="0" w:color="000000"/>
-              <w:right w:val="none" w:sz="0" w:space="0" w:color="000000"/>
-            </w:tcBorders>
-            <w:shd w:val="clear" w:color="auto" w:fill="FFFFFF"/>
-            <w:tcMar>
-              <w:top w:w="0" w:type="dxa"/>
-              <w:bottom w:w="0" w:type="dxa"/>
-              <w:left w:w="0" w:type="dxa"/>
-              <w:right w:w="0" w:type="dxa"/>
-            </w:tcMar>
-            <w:vAlign w:val="center"/>
-          </w:tcPr>
-          <w:p>
-            <w:pPr>
-              <w:pStyle w:val="Normal"/>
-              <w:jc w:val="right"/>
-              <w:keepNext/>
-              <w:pBdr>
-                <w:bottom w:val="none" w:sz="0" w:space="0" w:color="000000"/>
-                <w:top w:val="none" w:sz="0" w:space="0" w:color="000000"/>
-                <w:left w:val="none" w:sz="0" w:space="0" w:color="000000"/>
-                <w:right w:val="none" w:sz="0" w:space="0" w:color="000000"/>
-              </w:pBdr>
-              <w:spacing w:after="100" w:before="100" w:line="240"/>
-              <w:ind w:firstLine="0" w:left="100" w:right="100"/>
-            </w:pPr>
-            <w:r>
-              <w:rPr>
-                <w:rFonts w:ascii="DejaVu Sans" w:hAnsi="DejaVu Sans" w:eastAsia="DejaVu Sans" w:cs="DejaVu Sans"/>
-                <w:i w:val="false"/>
-                <w:b w:val="false"/>
-                <w:u w:val="none"/>
-                <w:sz w:val="22"/>
-                <w:szCs w:val="22"/>
-                <w:color w:val="000000"/>
-              </w:rPr>
-              <w:t xml:space="preserve">0.096</w:t>
+              <w:t xml:space="preserve">1.21</w:t>
+            </w:r>
+          </w:p>
+        </w:tc>
+        <w:tc>
+          <w:tcPr>
+            <w:tcBorders>
+              <w:bottom w:val="single" w:sz="4" w:space="0" w:color="666666"/>
+              <w:top w:val="single" w:sz="4" w:space="0" w:color="666666"/>
+              <w:left w:val="none" w:sz="0" w:space="0" w:color="000000"/>
+              <w:right w:val="none" w:sz="0" w:space="0" w:color="000000"/>
+            </w:tcBorders>
+            <w:shd w:val="clear" w:color="auto" w:fill="FFFFFF"/>
+            <w:tcMar>
+              <w:top w:w="0" w:type="dxa"/>
+              <w:bottom w:w="0" w:type="dxa"/>
+              <w:left w:w="0" w:type="dxa"/>
+              <w:right w:w="0" w:type="dxa"/>
+            </w:tcMar>
+            <w:vAlign w:val="center"/>
+          </w:tcPr>
+          <w:p>
+            <w:pPr>
+              <w:pStyle w:val="Normal"/>
+              <w:jc w:val="right"/>
+              <w:keepNext/>
+              <w:pBdr>
+                <w:bottom w:val="none" w:sz="0" w:space="0" w:color="000000"/>
+                <w:top w:val="none" w:sz="0" w:space="0" w:color="000000"/>
+                <w:left w:val="none" w:sz="0" w:space="0" w:color="000000"/>
+                <w:right w:val="none" w:sz="0" w:space="0" w:color="000000"/>
+              </w:pBdr>
+              <w:spacing w:after="100" w:before="100" w:line="240"/>
+              <w:ind w:firstLine="0" w:left="100" w:right="100"/>
+            </w:pPr>
+            <w:r>
+              <w:rPr>
+                <w:rFonts w:ascii="DejaVu Sans" w:hAnsi="DejaVu Sans" w:eastAsia="DejaVu Sans" w:cs="DejaVu Sans"/>
+                <w:i w:val="false"/>
+                <w:b w:val="false"/>
+                <w:u w:val="none"/>
+                <w:sz w:val="22"/>
+                <w:szCs w:val="22"/>
+                <w:color w:val="000000"/>
+              </w:rPr>
+              <w:t xml:space="preserve">0.231</w:t>
             </w:r>
           </w:p>
         </w:tc>
@@ -3132,7 +3108,7 @@
                 <w:szCs w:val="22"/>
                 <w:color w:val="000000"/>
               </w:rPr>
-              <w:t xml:space="preserve">-8.4 x 10</w:t>
+              <w:t xml:space="preserve">-7.5 x 10</w:t>
             </w:r>
             <w:r>
               <w:rPr>
@@ -3190,7 +3166,7 @@
                 <w:szCs w:val="22"/>
                 <w:color w:val="000000"/>
               </w:rPr>
-              <w:t xml:space="preserve">3.6 x 10</w:t>
+              <w:t xml:space="preserve">3.8 x 10</w:t>
             </w:r>
             <w:r>
               <w:rPr>
@@ -3248,52 +3224,52 @@
                 <w:szCs w:val="22"/>
                 <w:color w:val="000000"/>
               </w:rPr>
-              <w:t xml:space="preserve">-2.348</w:t>
-            </w:r>
-          </w:p>
-        </w:tc>
-        <w:tc>
-          <w:tcPr>
-            <w:tcBorders>
-              <w:bottom w:val="single" w:sz="4" w:space="0" w:color="666666"/>
-              <w:top w:val="single" w:sz="4" w:space="0" w:color="666666"/>
-              <w:left w:val="none" w:sz="0" w:space="0" w:color="000000"/>
-              <w:right w:val="none" w:sz="0" w:space="0" w:color="000000"/>
-            </w:tcBorders>
-            <w:shd w:val="clear" w:color="auto" w:fill="FFFFFF"/>
-            <w:tcMar>
-              <w:top w:w="0" w:type="dxa"/>
-              <w:bottom w:w="0" w:type="dxa"/>
-              <w:left w:w="0" w:type="dxa"/>
-              <w:right w:w="0" w:type="dxa"/>
-            </w:tcMar>
-            <w:vAlign w:val="center"/>
-          </w:tcPr>
-          <w:p>
-            <w:pPr>
-              <w:pStyle w:val="Normal"/>
-              <w:jc w:val="right"/>
-              <w:keepNext/>
-              <w:pBdr>
-                <w:bottom w:val="none" w:sz="0" w:space="0" w:color="000000"/>
-                <w:top w:val="none" w:sz="0" w:space="0" w:color="000000"/>
-                <w:left w:val="none" w:sz="0" w:space="0" w:color="000000"/>
-                <w:right w:val="none" w:sz="0" w:space="0" w:color="000000"/>
-              </w:pBdr>
-              <w:spacing w:after="100" w:before="100" w:line="240"/>
-              <w:ind w:firstLine="0" w:left="100" w:right="100"/>
-            </w:pPr>
-            <w:r>
-              <w:rPr>
-                <w:rFonts w:ascii="DejaVu Sans" w:hAnsi="DejaVu Sans" w:eastAsia="DejaVu Sans" w:cs="DejaVu Sans"/>
-                <w:i w:val="false"/>
-                <w:b w:val="true"/>
-                <w:u w:val="none"/>
-                <w:sz w:val="22"/>
-                <w:szCs w:val="22"/>
-                <w:color w:val="000000"/>
-              </w:rPr>
-              <w:t xml:space="preserve">0.022</w:t>
+              <w:t xml:space="preserve">-2.00</w:t>
+            </w:r>
+          </w:p>
+        </w:tc>
+        <w:tc>
+          <w:tcPr>
+            <w:tcBorders>
+              <w:bottom w:val="single" w:sz="4" w:space="0" w:color="666666"/>
+              <w:top w:val="single" w:sz="4" w:space="0" w:color="666666"/>
+              <w:left w:val="none" w:sz="0" w:space="0" w:color="000000"/>
+              <w:right w:val="none" w:sz="0" w:space="0" w:color="000000"/>
+            </w:tcBorders>
+            <w:shd w:val="clear" w:color="auto" w:fill="FFFFFF"/>
+            <w:tcMar>
+              <w:top w:w="0" w:type="dxa"/>
+              <w:bottom w:w="0" w:type="dxa"/>
+              <w:left w:w="0" w:type="dxa"/>
+              <w:right w:w="0" w:type="dxa"/>
+            </w:tcMar>
+            <w:vAlign w:val="center"/>
+          </w:tcPr>
+          <w:p>
+            <w:pPr>
+              <w:pStyle w:val="Normal"/>
+              <w:jc w:val="right"/>
+              <w:keepNext/>
+              <w:pBdr>
+                <w:bottom w:val="none" w:sz="0" w:space="0" w:color="000000"/>
+                <w:top w:val="none" w:sz="0" w:space="0" w:color="000000"/>
+                <w:left w:val="none" w:sz="0" w:space="0" w:color="000000"/>
+                <w:right w:val="none" w:sz="0" w:space="0" w:color="000000"/>
+              </w:pBdr>
+              <w:spacing w:after="100" w:before="100" w:line="240"/>
+              <w:ind w:firstLine="0" w:left="100" w:right="100"/>
+            </w:pPr>
+            <w:r>
+              <w:rPr>
+                <w:rFonts w:ascii="DejaVu Sans" w:hAnsi="DejaVu Sans" w:eastAsia="DejaVu Sans" w:cs="DejaVu Sans"/>
+                <w:i w:val="false"/>
+                <w:b w:val="false"/>
+                <w:u w:val="none"/>
+                <w:sz w:val="22"/>
+                <w:szCs w:val="22"/>
+                <w:color w:val="000000"/>
+              </w:rPr>
+              <w:t xml:space="preserve">0.050</w:t>
             </w:r>
           </w:p>
         </w:tc>
@@ -3379,52 +3355,52 @@
                 <w:szCs w:val="22"/>
                 <w:color w:val="000000"/>
               </w:rPr>
-              <w:t xml:space="preserve">Salinity</w:t>
-            </w:r>
-          </w:p>
-        </w:tc>
-        <w:tc>
-          <w:tcPr>
-            <w:tcBorders>
-              <w:bottom w:val="single" w:sz="4" w:space="0" w:color="666666"/>
-              <w:top w:val="single" w:sz="4" w:space="0" w:color="666666"/>
-              <w:left w:val="none" w:sz="0" w:space="0" w:color="000000"/>
-              <w:right w:val="none" w:sz="0" w:space="0" w:color="000000"/>
-            </w:tcBorders>
-            <w:shd w:val="clear" w:color="auto" w:fill="FFFFFF"/>
-            <w:tcMar>
-              <w:top w:w="0" w:type="dxa"/>
-              <w:bottom w:w="0" w:type="dxa"/>
-              <w:left w:w="0" w:type="dxa"/>
-              <w:right w:w="0" w:type="dxa"/>
-            </w:tcMar>
-            <w:vAlign w:val="center"/>
-          </w:tcPr>
-          <w:p>
-            <w:pPr>
-              <w:pStyle w:val="Normal"/>
-              <w:jc w:val="right"/>
-              <w:keepNext/>
-              <w:pBdr>
-                <w:bottom w:val="none" w:sz="0" w:space="0" w:color="000000"/>
-                <w:top w:val="none" w:sz="0" w:space="0" w:color="000000"/>
-                <w:left w:val="none" w:sz="0" w:space="0" w:color="000000"/>
-                <w:right w:val="none" w:sz="0" w:space="0" w:color="000000"/>
-              </w:pBdr>
-              <w:spacing w:after="100" w:before="100" w:line="240"/>
-              <w:ind w:firstLine="0" w:left="100" w:right="100"/>
-            </w:pPr>
-            <w:r>
-              <w:rPr>
-                <w:rFonts w:ascii="DejaVu Sans" w:hAnsi="DejaVu Sans" w:eastAsia="DejaVu Sans" w:cs="DejaVu Sans"/>
-                <w:i w:val="false"/>
-                <w:b w:val="false"/>
-                <w:u w:val="none"/>
-                <w:sz w:val="22"/>
-                <w:szCs w:val="22"/>
-                <w:color w:val="000000"/>
-              </w:rPr>
-              <w:t xml:space="preserve">-4.5 x 10</w:t>
+              <w:t xml:space="preserve">Latitude</w:t>
+            </w:r>
+          </w:p>
+        </w:tc>
+        <w:tc>
+          <w:tcPr>
+            <w:tcBorders>
+              <w:bottom w:val="single" w:sz="4" w:space="0" w:color="666666"/>
+              <w:top w:val="single" w:sz="4" w:space="0" w:color="666666"/>
+              <w:left w:val="none" w:sz="0" w:space="0" w:color="000000"/>
+              <w:right w:val="none" w:sz="0" w:space="0" w:color="000000"/>
+            </w:tcBorders>
+            <w:shd w:val="clear" w:color="auto" w:fill="FFFFFF"/>
+            <w:tcMar>
+              <w:top w:w="0" w:type="dxa"/>
+              <w:bottom w:w="0" w:type="dxa"/>
+              <w:left w:w="0" w:type="dxa"/>
+              <w:right w:w="0" w:type="dxa"/>
+            </w:tcMar>
+            <w:vAlign w:val="center"/>
+          </w:tcPr>
+          <w:p>
+            <w:pPr>
+              <w:pStyle w:val="Normal"/>
+              <w:jc w:val="right"/>
+              <w:keepNext/>
+              <w:pBdr>
+                <w:bottom w:val="none" w:sz="0" w:space="0" w:color="000000"/>
+                <w:top w:val="none" w:sz="0" w:space="0" w:color="000000"/>
+                <w:left w:val="none" w:sz="0" w:space="0" w:color="000000"/>
+                <w:right w:val="none" w:sz="0" w:space="0" w:color="000000"/>
+              </w:pBdr>
+              <w:spacing w:after="100" w:before="100" w:line="240"/>
+              <w:ind w:firstLine="0" w:left="100" w:right="100"/>
+            </w:pPr>
+            <w:r>
+              <w:rPr>
+                <w:rFonts w:ascii="DejaVu Sans" w:hAnsi="DejaVu Sans" w:eastAsia="DejaVu Sans" w:cs="DejaVu Sans"/>
+                <w:i w:val="false"/>
+                <w:b w:val="false"/>
+                <w:u w:val="none"/>
+                <w:sz w:val="22"/>
+                <w:szCs w:val="22"/>
+                <w:color w:val="000000"/>
+              </w:rPr>
+              <w:t xml:space="preserve">-3.7 x 10</w:t>
             </w:r>
             <w:r>
               <w:rPr>
@@ -3437,7 +3413,7 @@
                 <w:szCs w:val="22"/>
                 <w:color w:val="000000"/>
               </w:rPr>
-              <w:t xml:space="preserve">2</w:t>
+              <w:t xml:space="preserve">5</w:t>
             </w:r>
           </w:p>
         </w:tc>
@@ -3495,52 +3471,52 @@
                 <w:szCs w:val="22"/>
                 <w:color w:val="000000"/>
               </w:rPr>
-              <w:t xml:space="preserve">2</w:t>
-            </w:r>
-          </w:p>
-        </w:tc>
-        <w:tc>
-          <w:tcPr>
-            <w:tcBorders>
-              <w:bottom w:val="single" w:sz="4" w:space="0" w:color="666666"/>
-              <w:top w:val="single" w:sz="4" w:space="0" w:color="666666"/>
-              <w:left w:val="none" w:sz="0" w:space="0" w:color="000000"/>
-              <w:right w:val="none" w:sz="0" w:space="0" w:color="000000"/>
-            </w:tcBorders>
-            <w:shd w:val="clear" w:color="auto" w:fill="FFFFFF"/>
-            <w:tcMar>
-              <w:top w:w="0" w:type="dxa"/>
-              <w:bottom w:w="0" w:type="dxa"/>
-              <w:left w:w="0" w:type="dxa"/>
-              <w:right w:w="0" w:type="dxa"/>
-            </w:tcMar>
-            <w:vAlign w:val="center"/>
-          </w:tcPr>
-          <w:p>
-            <w:pPr>
-              <w:pStyle w:val="Normal"/>
-              <w:jc w:val="right"/>
-              <w:keepNext/>
-              <w:pBdr>
-                <w:bottom w:val="none" w:sz="0" w:space="0" w:color="000000"/>
-                <w:top w:val="none" w:sz="0" w:space="0" w:color="000000"/>
-                <w:left w:val="none" w:sz="0" w:space="0" w:color="000000"/>
-                <w:right w:val="none" w:sz="0" w:space="0" w:color="000000"/>
-              </w:pBdr>
-              <w:spacing w:after="100" w:before="100" w:line="240"/>
-              <w:ind w:firstLine="0" w:left="100" w:right="100"/>
-            </w:pPr>
-            <w:r>
-              <w:rPr>
-                <w:rFonts w:ascii="DejaVu Sans" w:hAnsi="DejaVu Sans" w:eastAsia="DejaVu Sans" w:cs="DejaVu Sans"/>
-                <w:i w:val="false"/>
-                <w:b w:val="false"/>
-                <w:u w:val="none"/>
-                <w:sz w:val="22"/>
-                <w:szCs w:val="22"/>
-                <w:color w:val="000000"/>
-              </w:rPr>
-              <w:t xml:space="preserve">-2.610</w:t>
+              <w:t xml:space="preserve">5</w:t>
+            </w:r>
+          </w:p>
+        </w:tc>
+        <w:tc>
+          <w:tcPr>
+            <w:tcBorders>
+              <w:bottom w:val="single" w:sz="4" w:space="0" w:color="666666"/>
+              <w:top w:val="single" w:sz="4" w:space="0" w:color="666666"/>
+              <w:left w:val="none" w:sz="0" w:space="0" w:color="000000"/>
+              <w:right w:val="none" w:sz="0" w:space="0" w:color="000000"/>
+            </w:tcBorders>
+            <w:shd w:val="clear" w:color="auto" w:fill="FFFFFF"/>
+            <w:tcMar>
+              <w:top w:w="0" w:type="dxa"/>
+              <w:bottom w:w="0" w:type="dxa"/>
+              <w:left w:w="0" w:type="dxa"/>
+              <w:right w:w="0" w:type="dxa"/>
+            </w:tcMar>
+            <w:vAlign w:val="center"/>
+          </w:tcPr>
+          <w:p>
+            <w:pPr>
+              <w:pStyle w:val="Normal"/>
+              <w:jc w:val="right"/>
+              <w:keepNext/>
+              <w:pBdr>
+                <w:bottom w:val="none" w:sz="0" w:space="0" w:color="000000"/>
+                <w:top w:val="none" w:sz="0" w:space="0" w:color="000000"/>
+                <w:left w:val="none" w:sz="0" w:space="0" w:color="000000"/>
+                <w:right w:val="none" w:sz="0" w:space="0" w:color="000000"/>
+              </w:pBdr>
+              <w:spacing w:after="100" w:before="100" w:line="240"/>
+              <w:ind w:firstLine="0" w:left="100" w:right="100"/>
+            </w:pPr>
+            <w:r>
+              <w:rPr>
+                <w:rFonts w:ascii="DejaVu Sans" w:hAnsi="DejaVu Sans" w:eastAsia="DejaVu Sans" w:cs="DejaVu Sans"/>
+                <w:i w:val="false"/>
+                <w:b w:val="false"/>
+                <w:u w:val="none"/>
+                <w:sz w:val="22"/>
+                <w:szCs w:val="22"/>
+                <w:color w:val="000000"/>
+              </w:rPr>
+              <w:t xml:space="preserve">-2.13</w:t>
             </w:r>
           </w:p>
         </w:tc>
@@ -3585,7 +3561,7 @@
                 <w:szCs w:val="22"/>
                 <w:color w:val="000000"/>
               </w:rPr>
-              <w:t xml:space="preserve">0.011</w:t>
+              <w:t xml:space="preserve">0.037</w:t>
             </w:r>
           </w:p>
         </w:tc>
@@ -3671,7 +3647,7 @@
                 <w:szCs w:val="22"/>
                 <w:color w:val="000000"/>
               </w:rPr>
-              <w:t xml:space="preserve">Salinity</w:t>
+              <w:t xml:space="preserve">Latitude</w:t>
             </w:r>
             <w:r>
               <w:rPr>
@@ -3729,7 +3705,7 @@
                 <w:szCs w:val="22"/>
                 <w:color w:val="000000"/>
               </w:rPr>
-              <w:t xml:space="preserve">2.4 x 10</w:t>
+              <w:t xml:space="preserve">4.8 x 10</w:t>
             </w:r>
             <w:r>
               <w:rPr>
@@ -3742,52 +3718,52 @@
                 <w:szCs w:val="22"/>
                 <w:color w:val="000000"/>
               </w:rPr>
-              <w:t xml:space="preserve">1</w:t>
-            </w:r>
-          </w:p>
-        </w:tc>
-        <w:tc>
-          <w:tcPr>
-            <w:tcBorders>
-              <w:bottom w:val="single" w:sz="4" w:space="0" w:color="666666"/>
-              <w:top w:val="single" w:sz="4" w:space="0" w:color="666666"/>
-              <w:left w:val="none" w:sz="0" w:space="0" w:color="000000"/>
-              <w:right w:val="none" w:sz="0" w:space="0" w:color="000000"/>
-            </w:tcBorders>
-            <w:shd w:val="clear" w:color="auto" w:fill="FFFFFF"/>
-            <w:tcMar>
-              <w:top w:w="0" w:type="dxa"/>
-              <w:bottom w:w="0" w:type="dxa"/>
-              <w:left w:w="0" w:type="dxa"/>
-              <w:right w:w="0" w:type="dxa"/>
-            </w:tcMar>
-            <w:vAlign w:val="center"/>
-          </w:tcPr>
-          <w:p>
-            <w:pPr>
-              <w:pStyle w:val="Normal"/>
-              <w:jc w:val="right"/>
-              <w:keepNext/>
-              <w:pBdr>
-                <w:bottom w:val="none" w:sz="0" w:space="0" w:color="000000"/>
-                <w:top w:val="none" w:sz="0" w:space="0" w:color="000000"/>
-                <w:left w:val="none" w:sz="0" w:space="0" w:color="000000"/>
-                <w:right w:val="none" w:sz="0" w:space="0" w:color="000000"/>
-              </w:pBdr>
-              <w:spacing w:after="100" w:before="100" w:line="240"/>
-              <w:ind w:firstLine="0" w:left="100" w:right="100"/>
-            </w:pPr>
-            <w:r>
-              <w:rPr>
-                <w:rFonts w:ascii="DejaVu Sans" w:hAnsi="DejaVu Sans" w:eastAsia="DejaVu Sans" w:cs="DejaVu Sans"/>
-                <w:i w:val="false"/>
-                <w:b w:val="false"/>
-                <w:u w:val="none"/>
-                <w:sz w:val="22"/>
-                <w:szCs w:val="22"/>
-                <w:color w:val="000000"/>
-              </w:rPr>
-              <w:t xml:space="preserve">9.1 x 10</w:t>
+              <w:t xml:space="preserve">3</w:t>
+            </w:r>
+          </w:p>
+        </w:tc>
+        <w:tc>
+          <w:tcPr>
+            <w:tcBorders>
+              <w:bottom w:val="single" w:sz="4" w:space="0" w:color="666666"/>
+              <w:top w:val="single" w:sz="4" w:space="0" w:color="666666"/>
+              <w:left w:val="none" w:sz="0" w:space="0" w:color="000000"/>
+              <w:right w:val="none" w:sz="0" w:space="0" w:color="000000"/>
+            </w:tcBorders>
+            <w:shd w:val="clear" w:color="auto" w:fill="FFFFFF"/>
+            <w:tcMar>
+              <w:top w:w="0" w:type="dxa"/>
+              <w:bottom w:w="0" w:type="dxa"/>
+              <w:left w:w="0" w:type="dxa"/>
+              <w:right w:w="0" w:type="dxa"/>
+            </w:tcMar>
+            <w:vAlign w:val="center"/>
+          </w:tcPr>
+          <w:p>
+            <w:pPr>
+              <w:pStyle w:val="Normal"/>
+              <w:jc w:val="right"/>
+              <w:keepNext/>
+              <w:pBdr>
+                <w:bottom w:val="none" w:sz="0" w:space="0" w:color="000000"/>
+                <w:top w:val="none" w:sz="0" w:space="0" w:color="000000"/>
+                <w:left w:val="none" w:sz="0" w:space="0" w:color="000000"/>
+                <w:right w:val="none" w:sz="0" w:space="0" w:color="000000"/>
+              </w:pBdr>
+              <w:spacing w:after="100" w:before="100" w:line="240"/>
+              <w:ind w:firstLine="0" w:left="100" w:right="100"/>
+            </w:pPr>
+            <w:r>
+              <w:rPr>
+                <w:rFonts w:ascii="DejaVu Sans" w:hAnsi="DejaVu Sans" w:eastAsia="DejaVu Sans" w:cs="DejaVu Sans"/>
+                <w:i w:val="false"/>
+                <w:b w:val="false"/>
+                <w:u w:val="none"/>
+                <w:sz w:val="22"/>
+                <w:szCs w:val="22"/>
+                <w:color w:val="000000"/>
+              </w:rPr>
+              <w:t xml:space="preserve">2.3 x 10</w:t>
             </w:r>
             <w:r>
               <w:rPr>
@@ -3800,52 +3776,52 @@
                 <w:szCs w:val="22"/>
                 <w:color w:val="000000"/>
               </w:rPr>
-              <w:t xml:space="preserve">0</w:t>
-            </w:r>
-          </w:p>
-        </w:tc>
-        <w:tc>
-          <w:tcPr>
-            <w:tcBorders>
-              <w:bottom w:val="single" w:sz="4" w:space="0" w:color="666666"/>
-              <w:top w:val="single" w:sz="4" w:space="0" w:color="666666"/>
-              <w:left w:val="none" w:sz="0" w:space="0" w:color="000000"/>
-              <w:right w:val="none" w:sz="0" w:space="0" w:color="000000"/>
-            </w:tcBorders>
-            <w:shd w:val="clear" w:color="auto" w:fill="FFFFFF"/>
-            <w:tcMar>
-              <w:top w:w="0" w:type="dxa"/>
-              <w:bottom w:w="0" w:type="dxa"/>
-              <w:left w:w="0" w:type="dxa"/>
-              <w:right w:w="0" w:type="dxa"/>
-            </w:tcMar>
-            <w:vAlign w:val="center"/>
-          </w:tcPr>
-          <w:p>
-            <w:pPr>
-              <w:pStyle w:val="Normal"/>
-              <w:jc w:val="right"/>
-              <w:keepNext/>
-              <w:pBdr>
-                <w:bottom w:val="none" w:sz="0" w:space="0" w:color="000000"/>
-                <w:top w:val="none" w:sz="0" w:space="0" w:color="000000"/>
-                <w:left w:val="none" w:sz="0" w:space="0" w:color="000000"/>
-                <w:right w:val="none" w:sz="0" w:space="0" w:color="000000"/>
-              </w:pBdr>
-              <w:spacing w:after="100" w:before="100" w:line="240"/>
-              <w:ind w:firstLine="0" w:left="100" w:right="100"/>
-            </w:pPr>
-            <w:r>
-              <w:rPr>
-                <w:rFonts w:ascii="DejaVu Sans" w:hAnsi="DejaVu Sans" w:eastAsia="DejaVu Sans" w:cs="DejaVu Sans"/>
-                <w:i w:val="false"/>
-                <w:b w:val="false"/>
-                <w:u w:val="none"/>
-                <w:sz w:val="22"/>
-                <w:szCs w:val="22"/>
-                <w:color w:val="000000"/>
-              </w:rPr>
-              <w:t xml:space="preserve">2.586</w:t>
+              <w:t xml:space="preserve">3</w:t>
+            </w:r>
+          </w:p>
+        </w:tc>
+        <w:tc>
+          <w:tcPr>
+            <w:tcBorders>
+              <w:bottom w:val="single" w:sz="4" w:space="0" w:color="666666"/>
+              <w:top w:val="single" w:sz="4" w:space="0" w:color="666666"/>
+              <w:left w:val="none" w:sz="0" w:space="0" w:color="000000"/>
+              <w:right w:val="none" w:sz="0" w:space="0" w:color="000000"/>
+            </w:tcBorders>
+            <w:shd w:val="clear" w:color="auto" w:fill="FFFFFF"/>
+            <w:tcMar>
+              <w:top w:w="0" w:type="dxa"/>
+              <w:bottom w:w="0" w:type="dxa"/>
+              <w:left w:w="0" w:type="dxa"/>
+              <w:right w:w="0" w:type="dxa"/>
+            </w:tcMar>
+            <w:vAlign w:val="center"/>
+          </w:tcPr>
+          <w:p>
+            <w:pPr>
+              <w:pStyle w:val="Normal"/>
+              <w:jc w:val="right"/>
+              <w:keepNext/>
+              <w:pBdr>
+                <w:bottom w:val="none" w:sz="0" w:space="0" w:color="000000"/>
+                <w:top w:val="none" w:sz="0" w:space="0" w:color="000000"/>
+                <w:left w:val="none" w:sz="0" w:space="0" w:color="000000"/>
+                <w:right w:val="none" w:sz="0" w:space="0" w:color="000000"/>
+              </w:pBdr>
+              <w:spacing w:after="100" w:before="100" w:line="240"/>
+              <w:ind w:firstLine="0" w:left="100" w:right="100"/>
+            </w:pPr>
+            <w:r>
+              <w:rPr>
+                <w:rFonts w:ascii="DejaVu Sans" w:hAnsi="DejaVu Sans" w:eastAsia="DejaVu Sans" w:cs="DejaVu Sans"/>
+                <w:i w:val="false"/>
+                <w:b w:val="false"/>
+                <w:u w:val="none"/>
+                <w:sz w:val="22"/>
+                <w:szCs w:val="22"/>
+                <w:color w:val="000000"/>
+              </w:rPr>
+              <w:t xml:space="preserve">2.13</w:t>
             </w:r>
           </w:p>
         </w:tc>
@@ -3890,7 +3866,7 @@
                 <w:szCs w:val="22"/>
                 <w:color w:val="000000"/>
               </w:rPr>
-              <w:t xml:space="preserve">0.012</w:t>
+              <w:t xml:space="preserve">0.037</w:t>
             </w:r>
           </w:p>
         </w:tc>
@@ -3976,52 +3952,52 @@
                 <w:szCs w:val="22"/>
                 <w:color w:val="000000"/>
               </w:rPr>
-              <w:t xml:space="preserve">Oxygen</w:t>
-            </w:r>
-          </w:p>
-        </w:tc>
-        <w:tc>
-          <w:tcPr>
-            <w:tcBorders>
-              <w:bottom w:val="single" w:sz="4" w:space="0" w:color="666666"/>
-              <w:top w:val="single" w:sz="4" w:space="0" w:color="666666"/>
-              <w:left w:val="none" w:sz="0" w:space="0" w:color="000000"/>
-              <w:right w:val="none" w:sz="0" w:space="0" w:color="000000"/>
-            </w:tcBorders>
-            <w:shd w:val="clear" w:color="auto" w:fill="FFFFFF"/>
-            <w:tcMar>
-              <w:top w:w="0" w:type="dxa"/>
-              <w:bottom w:w="0" w:type="dxa"/>
-              <w:left w:w="0" w:type="dxa"/>
-              <w:right w:w="0" w:type="dxa"/>
-            </w:tcMar>
-            <w:vAlign w:val="center"/>
-          </w:tcPr>
-          <w:p>
-            <w:pPr>
-              <w:pStyle w:val="Normal"/>
-              <w:jc w:val="right"/>
-              <w:keepNext/>
-              <w:pBdr>
-                <w:bottom w:val="none" w:sz="0" w:space="0" w:color="000000"/>
-                <w:top w:val="none" w:sz="0" w:space="0" w:color="000000"/>
-                <w:left w:val="none" w:sz="0" w:space="0" w:color="000000"/>
-                <w:right w:val="none" w:sz="0" w:space="0" w:color="000000"/>
-              </w:pBdr>
-              <w:spacing w:after="100" w:before="100" w:line="240"/>
-              <w:ind w:firstLine="0" w:left="100" w:right="100"/>
-            </w:pPr>
-            <w:r>
-              <w:rPr>
-                <w:rFonts w:ascii="DejaVu Sans" w:hAnsi="DejaVu Sans" w:eastAsia="DejaVu Sans" w:cs="DejaVu Sans"/>
-                <w:i w:val="false"/>
-                <w:b w:val="false"/>
-                <w:u w:val="none"/>
-                <w:sz w:val="22"/>
-                <w:szCs w:val="22"/>
-                <w:color w:val="000000"/>
-              </w:rPr>
-              <w:t xml:space="preserve">4.4 x 10</w:t>
+              <w:t xml:space="preserve">Depth</w:t>
+            </w:r>
+          </w:p>
+        </w:tc>
+        <w:tc>
+          <w:tcPr>
+            <w:tcBorders>
+              <w:bottom w:val="single" w:sz="4" w:space="0" w:color="666666"/>
+              <w:top w:val="single" w:sz="4" w:space="0" w:color="666666"/>
+              <w:left w:val="none" w:sz="0" w:space="0" w:color="000000"/>
+              <w:right w:val="none" w:sz="0" w:space="0" w:color="000000"/>
+            </w:tcBorders>
+            <w:shd w:val="clear" w:color="auto" w:fill="FFFFFF"/>
+            <w:tcMar>
+              <w:top w:w="0" w:type="dxa"/>
+              <w:bottom w:w="0" w:type="dxa"/>
+              <w:left w:w="0" w:type="dxa"/>
+              <w:right w:w="0" w:type="dxa"/>
+            </w:tcMar>
+            <w:vAlign w:val="center"/>
+          </w:tcPr>
+          <w:p>
+            <w:pPr>
+              <w:pStyle w:val="Normal"/>
+              <w:jc w:val="right"/>
+              <w:keepNext/>
+              <w:pBdr>
+                <w:bottom w:val="none" w:sz="0" w:space="0" w:color="000000"/>
+                <w:top w:val="none" w:sz="0" w:space="0" w:color="000000"/>
+                <w:left w:val="none" w:sz="0" w:space="0" w:color="000000"/>
+                <w:right w:val="none" w:sz="0" w:space="0" w:color="000000"/>
+              </w:pBdr>
+              <w:spacing w:after="100" w:before="100" w:line="240"/>
+              <w:ind w:firstLine="0" w:left="100" w:right="100"/>
+            </w:pPr>
+            <w:r>
+              <w:rPr>
+                <w:rFonts w:ascii="DejaVu Sans" w:hAnsi="DejaVu Sans" w:eastAsia="DejaVu Sans" w:cs="DejaVu Sans"/>
+                <w:i w:val="false"/>
+                <w:b w:val="false"/>
+                <w:u w:val="none"/>
+                <w:sz w:val="22"/>
+                <w:szCs w:val="22"/>
+                <w:color w:val="000000"/>
+              </w:rPr>
+              <w:t xml:space="preserve">1.5 x 10</w:t>
             </w:r>
             <w:r>
               <w:rPr>
@@ -4079,7 +4055,7 @@
                 <w:szCs w:val="22"/>
                 <w:color w:val="000000"/>
               </w:rPr>
-              <w:t xml:space="preserve">7.6 x 10</w:t>
+              <w:t xml:space="preserve">8.0 x 10</w:t>
             </w:r>
             <w:r>
               <w:rPr>
@@ -4092,97 +4068,97 @@
                 <w:szCs w:val="22"/>
                 <w:color w:val="000000"/>
               </w:rPr>
-              <w:t xml:space="preserve">2</w:t>
-            </w:r>
-          </w:p>
-        </w:tc>
-        <w:tc>
-          <w:tcPr>
-            <w:tcBorders>
-              <w:bottom w:val="single" w:sz="4" w:space="0" w:color="666666"/>
-              <w:top w:val="single" w:sz="4" w:space="0" w:color="666666"/>
-              <w:left w:val="none" w:sz="0" w:space="0" w:color="000000"/>
-              <w:right w:val="none" w:sz="0" w:space="0" w:color="000000"/>
-            </w:tcBorders>
-            <w:shd w:val="clear" w:color="auto" w:fill="FFFFFF"/>
-            <w:tcMar>
-              <w:top w:w="0" w:type="dxa"/>
-              <w:bottom w:w="0" w:type="dxa"/>
-              <w:left w:w="0" w:type="dxa"/>
-              <w:right w:w="0" w:type="dxa"/>
-            </w:tcMar>
-            <w:vAlign w:val="center"/>
-          </w:tcPr>
-          <w:p>
-            <w:pPr>
-              <w:pStyle w:val="Normal"/>
-              <w:jc w:val="right"/>
-              <w:keepNext/>
-              <w:pBdr>
-                <w:bottom w:val="none" w:sz="0" w:space="0" w:color="000000"/>
-                <w:top w:val="none" w:sz="0" w:space="0" w:color="000000"/>
-                <w:left w:val="none" w:sz="0" w:space="0" w:color="000000"/>
-                <w:right w:val="none" w:sz="0" w:space="0" w:color="000000"/>
-              </w:pBdr>
-              <w:spacing w:after="100" w:before="100" w:line="240"/>
-              <w:ind w:firstLine="0" w:left="100" w:right="100"/>
-            </w:pPr>
-            <w:r>
-              <w:rPr>
-                <w:rFonts w:ascii="DejaVu Sans" w:hAnsi="DejaVu Sans" w:eastAsia="DejaVu Sans" w:cs="DejaVu Sans"/>
-                <w:i w:val="false"/>
-                <w:b w:val="false"/>
-                <w:u w:val="none"/>
-                <w:sz w:val="22"/>
-                <w:szCs w:val="22"/>
-                <w:color w:val="000000"/>
-              </w:rPr>
-              <w:t xml:space="preserve">0.574</w:t>
-            </w:r>
-          </w:p>
-        </w:tc>
-        <w:tc>
-          <w:tcPr>
-            <w:tcBorders>
-              <w:bottom w:val="single" w:sz="4" w:space="0" w:color="666666"/>
-              <w:top w:val="single" w:sz="4" w:space="0" w:color="666666"/>
-              <w:left w:val="none" w:sz="0" w:space="0" w:color="000000"/>
-              <w:right w:val="none" w:sz="0" w:space="0" w:color="000000"/>
-            </w:tcBorders>
-            <w:shd w:val="clear" w:color="auto" w:fill="FFFFFF"/>
-            <w:tcMar>
-              <w:top w:w="0" w:type="dxa"/>
-              <w:bottom w:w="0" w:type="dxa"/>
-              <w:left w:w="0" w:type="dxa"/>
-              <w:right w:w="0" w:type="dxa"/>
-            </w:tcMar>
-            <w:vAlign w:val="center"/>
-          </w:tcPr>
-          <w:p>
-            <w:pPr>
-              <w:pStyle w:val="Normal"/>
-              <w:jc w:val="right"/>
-              <w:keepNext/>
-              <w:pBdr>
-                <w:bottom w:val="none" w:sz="0" w:space="0" w:color="000000"/>
-                <w:top w:val="none" w:sz="0" w:space="0" w:color="000000"/>
-                <w:left w:val="none" w:sz="0" w:space="0" w:color="000000"/>
-                <w:right w:val="none" w:sz="0" w:space="0" w:color="000000"/>
-              </w:pBdr>
-              <w:spacing w:after="100" w:before="100" w:line="240"/>
-              <w:ind w:firstLine="0" w:left="100" w:right="100"/>
-            </w:pPr>
-            <w:r>
-              <w:rPr>
-                <w:rFonts w:ascii="DejaVu Sans" w:hAnsi="DejaVu Sans" w:eastAsia="DejaVu Sans" w:cs="DejaVu Sans"/>
-                <w:i w:val="false"/>
-                <w:b w:val="false"/>
-                <w:u w:val="none"/>
-                <w:sz w:val="22"/>
-                <w:szCs w:val="22"/>
-                <w:color w:val="000000"/>
-              </w:rPr>
-              <w:t xml:space="preserve">0.568</w:t>
+              <w:t xml:space="preserve">1</w:t>
+            </w:r>
+          </w:p>
+        </w:tc>
+        <w:tc>
+          <w:tcPr>
+            <w:tcBorders>
+              <w:bottom w:val="single" w:sz="4" w:space="0" w:color="666666"/>
+              <w:top w:val="single" w:sz="4" w:space="0" w:color="666666"/>
+              <w:left w:val="none" w:sz="0" w:space="0" w:color="000000"/>
+              <w:right w:val="none" w:sz="0" w:space="0" w:color="000000"/>
+            </w:tcBorders>
+            <w:shd w:val="clear" w:color="auto" w:fill="FFFFFF"/>
+            <w:tcMar>
+              <w:top w:w="0" w:type="dxa"/>
+              <w:bottom w:w="0" w:type="dxa"/>
+              <w:left w:w="0" w:type="dxa"/>
+              <w:right w:w="0" w:type="dxa"/>
+            </w:tcMar>
+            <w:vAlign w:val="center"/>
+          </w:tcPr>
+          <w:p>
+            <w:pPr>
+              <w:pStyle w:val="Normal"/>
+              <w:jc w:val="right"/>
+              <w:keepNext/>
+              <w:pBdr>
+                <w:bottom w:val="none" w:sz="0" w:space="0" w:color="000000"/>
+                <w:top w:val="none" w:sz="0" w:space="0" w:color="000000"/>
+                <w:left w:val="none" w:sz="0" w:space="0" w:color="000000"/>
+                <w:right w:val="none" w:sz="0" w:space="0" w:color="000000"/>
+              </w:pBdr>
+              <w:spacing w:after="100" w:before="100" w:line="240"/>
+              <w:ind w:firstLine="0" w:left="100" w:right="100"/>
+            </w:pPr>
+            <w:r>
+              <w:rPr>
+                <w:rFonts w:ascii="DejaVu Sans" w:hAnsi="DejaVu Sans" w:eastAsia="DejaVu Sans" w:cs="DejaVu Sans"/>
+                <w:i w:val="false"/>
+                <w:b w:val="false"/>
+                <w:u w:val="none"/>
+                <w:sz w:val="22"/>
+                <w:szCs w:val="22"/>
+                <w:color w:val="000000"/>
+              </w:rPr>
+              <w:t xml:space="preserve">1.89</w:t>
+            </w:r>
+          </w:p>
+        </w:tc>
+        <w:tc>
+          <w:tcPr>
+            <w:tcBorders>
+              <w:bottom w:val="single" w:sz="4" w:space="0" w:color="666666"/>
+              <w:top w:val="single" w:sz="4" w:space="0" w:color="666666"/>
+              <w:left w:val="none" w:sz="0" w:space="0" w:color="000000"/>
+              <w:right w:val="none" w:sz="0" w:space="0" w:color="000000"/>
+            </w:tcBorders>
+            <w:shd w:val="clear" w:color="auto" w:fill="FFFFFF"/>
+            <w:tcMar>
+              <w:top w:w="0" w:type="dxa"/>
+              <w:bottom w:w="0" w:type="dxa"/>
+              <w:left w:w="0" w:type="dxa"/>
+              <w:right w:w="0" w:type="dxa"/>
+            </w:tcMar>
+            <w:vAlign w:val="center"/>
+          </w:tcPr>
+          <w:p>
+            <w:pPr>
+              <w:pStyle w:val="Normal"/>
+              <w:jc w:val="right"/>
+              <w:keepNext/>
+              <w:pBdr>
+                <w:bottom w:val="none" w:sz="0" w:space="0" w:color="000000"/>
+                <w:top w:val="none" w:sz="0" w:space="0" w:color="000000"/>
+                <w:left w:val="none" w:sz="0" w:space="0" w:color="000000"/>
+                <w:right w:val="none" w:sz="0" w:space="0" w:color="000000"/>
+              </w:pBdr>
+              <w:spacing w:after="100" w:before="100" w:line="240"/>
+              <w:ind w:firstLine="0" w:left="100" w:right="100"/>
+            </w:pPr>
+            <w:r>
+              <w:rPr>
+                <w:rFonts w:ascii="DejaVu Sans" w:hAnsi="DejaVu Sans" w:eastAsia="DejaVu Sans" w:cs="DejaVu Sans"/>
+                <w:i w:val="false"/>
+                <w:b w:val="false"/>
+                <w:u w:val="none"/>
+                <w:sz w:val="22"/>
+                <w:szCs w:val="22"/>
+                <w:color w:val="000000"/>
+              </w:rPr>
+              <w:t xml:space="preserve">0.064</w:t>
             </w:r>
           </w:p>
         </w:tc>
@@ -4373,7 +4349,7 @@
                 <w:szCs w:val="22"/>
                 <w:color w:val="000000"/>
               </w:rPr>
-              <w:t xml:space="preserve">5.2 x 10</w:t>
+              <w:t xml:space="preserve">1.5 x 10</w:t>
             </w:r>
             <w:r>
               <w:rPr>
@@ -4386,52 +4362,52 @@
                 <w:szCs w:val="22"/>
                 <w:color w:val="000000"/>
               </w:rPr>
-              <w:t xml:space="preserve">0</w:t>
-            </w:r>
-          </w:p>
-        </w:tc>
-        <w:tc>
-          <w:tcPr>
-            <w:tcBorders>
-              <w:bottom w:val="single" w:sz="4" w:space="0" w:color="666666"/>
-              <w:top w:val="single" w:sz="4" w:space="0" w:color="666666"/>
-              <w:left w:val="none" w:sz="0" w:space="0" w:color="000000"/>
-              <w:right w:val="none" w:sz="0" w:space="0" w:color="000000"/>
-            </w:tcBorders>
-            <w:shd w:val="clear" w:color="auto" w:fill="FFFFFF"/>
-            <w:tcMar>
-              <w:top w:w="0" w:type="dxa"/>
-              <w:bottom w:w="0" w:type="dxa"/>
-              <w:left w:w="0" w:type="dxa"/>
-              <w:right w:w="0" w:type="dxa"/>
-            </w:tcMar>
-            <w:vAlign w:val="center"/>
-          </w:tcPr>
-          <w:p>
-            <w:pPr>
-              <w:pStyle w:val="Normal"/>
-              <w:jc w:val="right"/>
-              <w:keepNext/>
-              <w:pBdr>
-                <w:bottom w:val="none" w:sz="0" w:space="0" w:color="000000"/>
-                <w:top w:val="none" w:sz="0" w:space="0" w:color="000000"/>
-                <w:left w:val="none" w:sz="0" w:space="0" w:color="000000"/>
-                <w:right w:val="none" w:sz="0" w:space="0" w:color="000000"/>
-              </w:pBdr>
-              <w:spacing w:after="100" w:before="100" w:line="240"/>
-              <w:ind w:firstLine="0" w:left="100" w:right="100"/>
-            </w:pPr>
-            <w:r>
-              <w:rPr>
-                <w:rFonts w:ascii="DejaVu Sans" w:hAnsi="DejaVu Sans" w:eastAsia="DejaVu Sans" w:cs="DejaVu Sans"/>
-                <w:i w:val="false"/>
-                <w:b w:val="false"/>
-                <w:u w:val="none"/>
-                <w:sz w:val="22"/>
-                <w:szCs w:val="22"/>
-                <w:color w:val="000000"/>
-              </w:rPr>
-              <w:t xml:space="preserve">2.0 x 10</w:t>
+              <w:t xml:space="preserve">3</w:t>
+            </w:r>
+          </w:p>
+        </w:tc>
+        <w:tc>
+          <w:tcPr>
+            <w:tcBorders>
+              <w:bottom w:val="single" w:sz="4" w:space="0" w:color="666666"/>
+              <w:top w:val="single" w:sz="4" w:space="0" w:color="666666"/>
+              <w:left w:val="none" w:sz="0" w:space="0" w:color="000000"/>
+              <w:right w:val="none" w:sz="0" w:space="0" w:color="000000"/>
+            </w:tcBorders>
+            <w:shd w:val="clear" w:color="auto" w:fill="FFFFFF"/>
+            <w:tcMar>
+              <w:top w:w="0" w:type="dxa"/>
+              <w:bottom w:w="0" w:type="dxa"/>
+              <w:left w:w="0" w:type="dxa"/>
+              <w:right w:w="0" w:type="dxa"/>
+            </w:tcMar>
+            <w:vAlign w:val="center"/>
+          </w:tcPr>
+          <w:p>
+            <w:pPr>
+              <w:pStyle w:val="Normal"/>
+              <w:jc w:val="right"/>
+              <w:keepNext/>
+              <w:pBdr>
+                <w:bottom w:val="none" w:sz="0" w:space="0" w:color="000000"/>
+                <w:top w:val="none" w:sz="0" w:space="0" w:color="000000"/>
+                <w:left w:val="none" w:sz="0" w:space="0" w:color="000000"/>
+                <w:right w:val="none" w:sz="0" w:space="0" w:color="000000"/>
+              </w:pBdr>
+              <w:spacing w:after="100" w:before="100" w:line="240"/>
+              <w:ind w:firstLine="0" w:left="100" w:right="100"/>
+            </w:pPr>
+            <w:r>
+              <w:rPr>
+                <w:rFonts w:ascii="DejaVu Sans" w:hAnsi="DejaVu Sans" w:eastAsia="DejaVu Sans" w:cs="DejaVu Sans"/>
+                <w:i w:val="false"/>
+                <w:b w:val="false"/>
+                <w:u w:val="none"/>
+                <w:sz w:val="22"/>
+                <w:szCs w:val="22"/>
+                <w:color w:val="000000"/>
+              </w:rPr>
+              <w:t xml:space="preserve">8.1 x 10</w:t>
             </w:r>
             <w:r>
               <w:rPr>
@@ -4444,121 +4420,97 @@
                 <w:szCs w:val="22"/>
                 <w:color w:val="000000"/>
               </w:rPr>
-              <w:t xml:space="preserve">-1</w:t>
-            </w:r>
-          </w:p>
-        </w:tc>
-        <w:tc>
-          <w:tcPr>
-            <w:tcBorders>
-              <w:bottom w:val="single" w:sz="4" w:space="0" w:color="666666"/>
-              <w:top w:val="single" w:sz="4" w:space="0" w:color="666666"/>
-              <w:left w:val="none" w:sz="0" w:space="0" w:color="000000"/>
-              <w:right w:val="none" w:sz="0" w:space="0" w:color="000000"/>
-            </w:tcBorders>
-            <w:shd w:val="clear" w:color="auto" w:fill="FFFFFF"/>
-            <w:tcMar>
-              <w:top w:w="0" w:type="dxa"/>
-              <w:bottom w:w="0" w:type="dxa"/>
-              <w:left w:w="0" w:type="dxa"/>
-              <w:right w:w="0" w:type="dxa"/>
-            </w:tcMar>
-            <w:vAlign w:val="center"/>
-          </w:tcPr>
-          <w:p>
-            <w:pPr>
-              <w:pStyle w:val="Normal"/>
-              <w:jc w:val="right"/>
-              <w:keepNext/>
-              <w:pBdr>
-                <w:bottom w:val="none" w:sz="0" w:space="0" w:color="000000"/>
-                <w:top w:val="none" w:sz="0" w:space="0" w:color="000000"/>
-                <w:left w:val="none" w:sz="0" w:space="0" w:color="000000"/>
-                <w:right w:val="none" w:sz="0" w:space="0" w:color="000000"/>
-              </w:pBdr>
-              <w:spacing w:after="100" w:before="100" w:line="240"/>
-              <w:ind w:firstLine="0" w:left="100" w:right="100"/>
-            </w:pPr>
-            <w:r>
-              <w:rPr>
-                <w:rFonts w:ascii="DejaVu Sans" w:hAnsi="DejaVu Sans" w:eastAsia="DejaVu Sans" w:cs="DejaVu Sans"/>
-                <w:i w:val="false"/>
-                <w:b w:val="false"/>
-                <w:u w:val="none"/>
-                <w:sz w:val="22"/>
-                <w:szCs w:val="22"/>
-                <w:color w:val="000000"/>
-              </w:rPr>
-              <w:t xml:space="preserve">26.613</w:t>
-            </w:r>
-          </w:p>
-        </w:tc>
-        <w:tc>
-          <w:tcPr>
-            <w:tcBorders>
-              <w:bottom w:val="single" w:sz="4" w:space="0" w:color="666666"/>
-              <w:top w:val="single" w:sz="4" w:space="0" w:color="666666"/>
-              <w:left w:val="none" w:sz="0" w:space="0" w:color="000000"/>
-              <w:right w:val="none" w:sz="0" w:space="0" w:color="000000"/>
-            </w:tcBorders>
-            <w:shd w:val="clear" w:color="auto" w:fill="FFFFFF"/>
-            <w:tcMar>
-              <w:top w:w="0" w:type="dxa"/>
-              <w:bottom w:w="0" w:type="dxa"/>
-              <w:left w:w="0" w:type="dxa"/>
-              <w:right w:w="0" w:type="dxa"/>
-            </w:tcMar>
-            <w:vAlign w:val="center"/>
-          </w:tcPr>
-          <w:p>
-            <w:pPr>
-              <w:pStyle w:val="Normal"/>
-              <w:jc w:val="right"/>
-              <w:keepNext/>
-              <w:pBdr>
-                <w:bottom w:val="none" w:sz="0" w:space="0" w:color="000000"/>
-                <w:top w:val="none" w:sz="0" w:space="0" w:color="000000"/>
-                <w:left w:val="none" w:sz="0" w:space="0" w:color="000000"/>
-                <w:right w:val="none" w:sz="0" w:space="0" w:color="000000"/>
-              </w:pBdr>
-              <w:spacing w:after="100" w:before="100" w:line="240"/>
-              <w:ind w:firstLine="0" w:left="100" w:right="100"/>
-            </w:pPr>
-            <w:r>
-              <w:rPr>
-                <w:rFonts w:ascii="DejaVu Sans" w:hAnsi="DejaVu Sans" w:eastAsia="DejaVu Sans" w:cs="DejaVu Sans"/>
-                <w:i w:val="false"/>
-                <w:b w:val="true"/>
-                <w:u w:val="none"/>
-                <w:sz w:val="22"/>
-                <w:szCs w:val="22"/>
-                <w:color w:val="000000"/>
-              </w:rPr>
-              <w:t xml:space="preserve">&lt;</w:t>
-            </w:r>
-            <w:r>
-              <w:rPr>
-                <w:rFonts w:ascii="DejaVu Sans" w:hAnsi="DejaVu Sans" w:eastAsia="DejaVu Sans" w:cs="DejaVu Sans"/>
-                <w:i w:val="false"/>
-                <w:b w:val="true"/>
-                <w:u w:val="none"/>
-                <w:sz w:val="22"/>
-                <w:szCs w:val="22"/>
-                <w:color w:val="000000"/>
-              </w:rPr>
-              <w:t xml:space="preserve"> </w:t>
-            </w:r>
-            <w:r>
-              <w:rPr>
-                <w:rFonts w:ascii="DejaVu Sans" w:hAnsi="DejaVu Sans" w:eastAsia="DejaVu Sans" w:cs="DejaVu Sans"/>
-                <w:i w:val="false"/>
-                <w:b w:val="true"/>
-                <w:u w:val="none"/>
-                <w:sz w:val="22"/>
-                <w:szCs w:val="22"/>
-                <w:color w:val="000000"/>
-              </w:rPr>
-              <w:t xml:space="preserve">0.001</w:t>
+              <w:t xml:space="preserve">2</w:t>
+            </w:r>
+          </w:p>
+        </w:tc>
+        <w:tc>
+          <w:tcPr>
+            <w:tcBorders>
+              <w:bottom w:val="single" w:sz="4" w:space="0" w:color="666666"/>
+              <w:top w:val="single" w:sz="4" w:space="0" w:color="666666"/>
+              <w:left w:val="none" w:sz="0" w:space="0" w:color="000000"/>
+              <w:right w:val="none" w:sz="0" w:space="0" w:color="000000"/>
+            </w:tcBorders>
+            <w:shd w:val="clear" w:color="auto" w:fill="FFFFFF"/>
+            <w:tcMar>
+              <w:top w:w="0" w:type="dxa"/>
+              <w:bottom w:w="0" w:type="dxa"/>
+              <w:left w:w="0" w:type="dxa"/>
+              <w:right w:w="0" w:type="dxa"/>
+            </w:tcMar>
+            <w:vAlign w:val="center"/>
+          </w:tcPr>
+          <w:p>
+            <w:pPr>
+              <w:pStyle w:val="Normal"/>
+              <w:jc w:val="right"/>
+              <w:keepNext/>
+              <w:pBdr>
+                <w:bottom w:val="none" w:sz="0" w:space="0" w:color="000000"/>
+                <w:top w:val="none" w:sz="0" w:space="0" w:color="000000"/>
+                <w:left w:val="none" w:sz="0" w:space="0" w:color="000000"/>
+                <w:right w:val="none" w:sz="0" w:space="0" w:color="000000"/>
+              </w:pBdr>
+              <w:spacing w:after="100" w:before="100" w:line="240"/>
+              <w:ind w:firstLine="0" w:left="100" w:right="100"/>
+            </w:pPr>
+            <w:r>
+              <w:rPr>
+                <w:rFonts w:ascii="DejaVu Sans" w:hAnsi="DejaVu Sans" w:eastAsia="DejaVu Sans" w:cs="DejaVu Sans"/>
+                <w:i w:val="false"/>
+                <w:b w:val="false"/>
+                <w:u w:val="none"/>
+                <w:sz w:val="22"/>
+                <w:szCs w:val="22"/>
+                <w:color w:val="000000"/>
+              </w:rPr>
+              <w:t xml:space="preserve">1.85</w:t>
+            </w:r>
+          </w:p>
+        </w:tc>
+        <w:tc>
+          <w:tcPr>
+            <w:tcBorders>
+              <w:bottom w:val="single" w:sz="4" w:space="0" w:color="666666"/>
+              <w:top w:val="single" w:sz="4" w:space="0" w:color="666666"/>
+              <w:left w:val="none" w:sz="0" w:space="0" w:color="000000"/>
+              <w:right w:val="none" w:sz="0" w:space="0" w:color="000000"/>
+            </w:tcBorders>
+            <w:shd w:val="clear" w:color="auto" w:fill="FFFFFF"/>
+            <w:tcMar>
+              <w:top w:w="0" w:type="dxa"/>
+              <w:bottom w:w="0" w:type="dxa"/>
+              <w:left w:w="0" w:type="dxa"/>
+              <w:right w:w="0" w:type="dxa"/>
+            </w:tcMar>
+            <w:vAlign w:val="center"/>
+          </w:tcPr>
+          <w:p>
+            <w:pPr>
+              <w:pStyle w:val="Normal"/>
+              <w:jc w:val="right"/>
+              <w:keepNext/>
+              <w:pBdr>
+                <w:bottom w:val="none" w:sz="0" w:space="0" w:color="000000"/>
+                <w:top w:val="none" w:sz="0" w:space="0" w:color="000000"/>
+                <w:left w:val="none" w:sz="0" w:space="0" w:color="000000"/>
+                <w:right w:val="none" w:sz="0" w:space="0" w:color="000000"/>
+              </w:pBdr>
+              <w:spacing w:after="100" w:before="100" w:line="240"/>
+              <w:ind w:firstLine="0" w:left="100" w:right="100"/>
+            </w:pPr>
+            <w:r>
+              <w:rPr>
+                <w:rFonts w:ascii="DejaVu Sans" w:hAnsi="DejaVu Sans" w:eastAsia="DejaVu Sans" w:cs="DejaVu Sans"/>
+                <w:i w:val="false"/>
+                <w:b w:val="false"/>
+                <w:u w:val="none"/>
+                <w:sz w:val="22"/>
+                <w:szCs w:val="22"/>
+                <w:color w:val="000000"/>
+              </w:rPr>
+              <w:t xml:space="preserve">0.068</w:t>
             </w:r>
           </w:p>
         </w:tc>
@@ -4689,7 +4641,7 @@
                 <w:szCs w:val="22"/>
                 <w:color w:val="000000"/>
               </w:rPr>
-              <w:t xml:space="preserve">2.2 x 10</w:t>
+              <w:t xml:space="preserve">2.0 x 10</w:t>
             </w:r>
             <w:r>
               <w:rPr>
@@ -4805,7 +4757,7 @@
                 <w:szCs w:val="22"/>
                 <w:color w:val="000000"/>
               </w:rPr>
-              <w:t xml:space="preserve">4.461</w:t>
+              <w:t xml:space="preserve">4.06</w:t>
             </w:r>
           </w:p>
         </w:tc>
@@ -5018,7 +4970,7 @@
                 <w:szCs w:val="22"/>
                 <w:color w:val="000000"/>
               </w:rPr>
-              <w:t xml:space="preserve">-3.9 x 10</w:t>
+              <w:t xml:space="preserve">-3.6 x 10</w:t>
             </w:r>
             <w:r>
               <w:rPr>
@@ -5134,7 +5086,7 @@
                 <w:szCs w:val="22"/>
                 <w:color w:val="000000"/>
               </w:rPr>
-              <w:t xml:space="preserve">-4.278</w:t>
+              <w:t xml:space="preserve">-3.92</w:t>
             </w:r>
           </w:p>
         </w:tc>
@@ -5289,52 +5241,52 @@
                 <w:szCs w:val="22"/>
                 <w:color w:val="000000"/>
               </w:rPr>
-              <w:t xml:space="preserve">Salinity</w:t>
-            </w:r>
-          </w:p>
-        </w:tc>
-        <w:tc>
-          <w:tcPr>
-            <w:tcBorders>
-              <w:bottom w:val="single" w:sz="4" w:space="0" w:color="666666"/>
-              <w:top w:val="single" w:sz="4" w:space="0" w:color="666666"/>
-              <w:left w:val="none" w:sz="0" w:space="0" w:color="000000"/>
-              <w:right w:val="none" w:sz="0" w:space="0" w:color="000000"/>
-            </w:tcBorders>
-            <w:shd w:val="clear" w:color="auto" w:fill="FFFFFF"/>
-            <w:tcMar>
-              <w:top w:w="0" w:type="dxa"/>
-              <w:bottom w:w="0" w:type="dxa"/>
-              <w:left w:w="0" w:type="dxa"/>
-              <w:right w:w="0" w:type="dxa"/>
-            </w:tcMar>
-            <w:vAlign w:val="center"/>
-          </w:tcPr>
-          <w:p>
-            <w:pPr>
-              <w:pStyle w:val="Normal"/>
-              <w:jc w:val="right"/>
-              <w:keepNext/>
-              <w:pBdr>
-                <w:bottom w:val="none" w:sz="0" w:space="0" w:color="000000"/>
-                <w:top w:val="none" w:sz="0" w:space="0" w:color="000000"/>
-                <w:left w:val="none" w:sz="0" w:space="0" w:color="000000"/>
-                <w:right w:val="none" w:sz="0" w:space="0" w:color="000000"/>
-              </w:pBdr>
-              <w:spacing w:after="100" w:before="100" w:line="240"/>
-              <w:ind w:firstLine="0" w:left="100" w:right="100"/>
-            </w:pPr>
-            <w:r>
-              <w:rPr>
-                <w:rFonts w:ascii="DejaVu Sans" w:hAnsi="DejaVu Sans" w:eastAsia="DejaVu Sans" w:cs="DejaVu Sans"/>
-                <w:i w:val="false"/>
-                <w:b w:val="false"/>
-                <w:u w:val="none"/>
-                <w:sz w:val="22"/>
-                <w:szCs w:val="22"/>
-                <w:color w:val="000000"/>
-              </w:rPr>
-              <w:t xml:space="preserve">-9.5 x 10</w:t>
+              <w:t xml:space="preserve">Latitude</w:t>
+            </w:r>
+          </w:p>
+        </w:tc>
+        <w:tc>
+          <w:tcPr>
+            <w:tcBorders>
+              <w:bottom w:val="single" w:sz="4" w:space="0" w:color="666666"/>
+              <w:top w:val="single" w:sz="4" w:space="0" w:color="666666"/>
+              <w:left w:val="none" w:sz="0" w:space="0" w:color="000000"/>
+              <w:right w:val="none" w:sz="0" w:space="0" w:color="000000"/>
+            </w:tcBorders>
+            <w:shd w:val="clear" w:color="auto" w:fill="FFFFFF"/>
+            <w:tcMar>
+              <w:top w:w="0" w:type="dxa"/>
+              <w:bottom w:w="0" w:type="dxa"/>
+              <w:left w:w="0" w:type="dxa"/>
+              <w:right w:w="0" w:type="dxa"/>
+            </w:tcMar>
+            <w:vAlign w:val="center"/>
+          </w:tcPr>
+          <w:p>
+            <w:pPr>
+              <w:pStyle w:val="Normal"/>
+              <w:jc w:val="right"/>
+              <w:keepNext/>
+              <w:pBdr>
+                <w:bottom w:val="none" w:sz="0" w:space="0" w:color="000000"/>
+                <w:top w:val="none" w:sz="0" w:space="0" w:color="000000"/>
+                <w:left w:val="none" w:sz="0" w:space="0" w:color="000000"/>
+                <w:right w:val="none" w:sz="0" w:space="0" w:color="000000"/>
+              </w:pBdr>
+              <w:spacing w:after="100" w:before="100" w:line="240"/>
+              <w:ind w:firstLine="0" w:left="100" w:right="100"/>
+            </w:pPr>
+            <w:r>
+              <w:rPr>
+                <w:rFonts w:ascii="DejaVu Sans" w:hAnsi="DejaVu Sans" w:eastAsia="DejaVu Sans" w:cs="DejaVu Sans"/>
+                <w:i w:val="false"/>
+                <w:b w:val="false"/>
+                <w:u w:val="none"/>
+                <w:sz w:val="22"/>
+                <w:szCs w:val="22"/>
+                <w:color w:val="000000"/>
+              </w:rPr>
+              <w:t xml:space="preserve">-7.8 x 10</w:t>
             </w:r>
             <w:r>
               <w:rPr>
@@ -5347,52 +5299,52 @@
                 <w:szCs w:val="22"/>
                 <w:color w:val="000000"/>
               </w:rPr>
-              <w:t xml:space="preserve">-2</w:t>
-            </w:r>
-          </w:p>
-        </w:tc>
-        <w:tc>
-          <w:tcPr>
-            <w:tcBorders>
-              <w:bottom w:val="single" w:sz="4" w:space="0" w:color="666666"/>
-              <w:top w:val="single" w:sz="4" w:space="0" w:color="666666"/>
-              <w:left w:val="none" w:sz="0" w:space="0" w:color="000000"/>
-              <w:right w:val="none" w:sz="0" w:space="0" w:color="000000"/>
-            </w:tcBorders>
-            <w:shd w:val="clear" w:color="auto" w:fill="FFFFFF"/>
-            <w:tcMar>
-              <w:top w:w="0" w:type="dxa"/>
-              <w:bottom w:w="0" w:type="dxa"/>
-              <w:left w:w="0" w:type="dxa"/>
-              <w:right w:w="0" w:type="dxa"/>
-            </w:tcMar>
-            <w:vAlign w:val="center"/>
-          </w:tcPr>
-          <w:p>
-            <w:pPr>
-              <w:pStyle w:val="Normal"/>
-              <w:jc w:val="right"/>
-              <w:keepNext/>
-              <w:pBdr>
-                <w:bottom w:val="none" w:sz="0" w:space="0" w:color="000000"/>
-                <w:top w:val="none" w:sz="0" w:space="0" w:color="000000"/>
-                <w:left w:val="none" w:sz="0" w:space="0" w:color="000000"/>
-                <w:right w:val="none" w:sz="0" w:space="0" w:color="000000"/>
-              </w:pBdr>
-              <w:spacing w:after="100" w:before="100" w:line="240"/>
-              <w:ind w:firstLine="0" w:left="100" w:right="100"/>
-            </w:pPr>
-            <w:r>
-              <w:rPr>
-                <w:rFonts w:ascii="DejaVu Sans" w:hAnsi="DejaVu Sans" w:eastAsia="DejaVu Sans" w:cs="DejaVu Sans"/>
-                <w:i w:val="false"/>
-                <w:b w:val="false"/>
-                <w:u w:val="none"/>
-                <w:sz w:val="22"/>
-                <w:szCs w:val="22"/>
-                <w:color w:val="000000"/>
-              </w:rPr>
-              <w:t xml:space="preserve">4.4 x 10</w:t>
+              <w:t xml:space="preserve">1</w:t>
+            </w:r>
+          </w:p>
+        </w:tc>
+        <w:tc>
+          <w:tcPr>
+            <w:tcBorders>
+              <w:bottom w:val="single" w:sz="4" w:space="0" w:color="666666"/>
+              <w:top w:val="single" w:sz="4" w:space="0" w:color="666666"/>
+              <w:left w:val="none" w:sz="0" w:space="0" w:color="000000"/>
+              <w:right w:val="none" w:sz="0" w:space="0" w:color="000000"/>
+            </w:tcBorders>
+            <w:shd w:val="clear" w:color="auto" w:fill="FFFFFF"/>
+            <w:tcMar>
+              <w:top w:w="0" w:type="dxa"/>
+              <w:bottom w:w="0" w:type="dxa"/>
+              <w:left w:w="0" w:type="dxa"/>
+              <w:right w:w="0" w:type="dxa"/>
+            </w:tcMar>
+            <w:vAlign w:val="center"/>
+          </w:tcPr>
+          <w:p>
+            <w:pPr>
+              <w:pStyle w:val="Normal"/>
+              <w:jc w:val="right"/>
+              <w:keepNext/>
+              <w:pBdr>
+                <w:bottom w:val="none" w:sz="0" w:space="0" w:color="000000"/>
+                <w:top w:val="none" w:sz="0" w:space="0" w:color="000000"/>
+                <w:left w:val="none" w:sz="0" w:space="0" w:color="000000"/>
+                <w:right w:val="none" w:sz="0" w:space="0" w:color="000000"/>
+              </w:pBdr>
+              <w:spacing w:after="100" w:before="100" w:line="240"/>
+              <w:ind w:firstLine="0" w:left="100" w:right="100"/>
+            </w:pPr>
+            <w:r>
+              <w:rPr>
+                <w:rFonts w:ascii="DejaVu Sans" w:hAnsi="DejaVu Sans" w:eastAsia="DejaVu Sans" w:cs="DejaVu Sans"/>
+                <w:i w:val="false"/>
+                <w:b w:val="false"/>
+                <w:u w:val="none"/>
+                <w:sz w:val="22"/>
+                <w:szCs w:val="22"/>
+                <w:color w:val="000000"/>
+              </w:rPr>
+              <w:t xml:space="preserve">4.2 x 10</w:t>
             </w:r>
             <w:r>
               <w:rPr>
@@ -5405,97 +5357,97 @@
                 <w:szCs w:val="22"/>
                 <w:color w:val="000000"/>
               </w:rPr>
-              <w:t xml:space="preserve">-2</w:t>
-            </w:r>
-          </w:p>
-        </w:tc>
-        <w:tc>
-          <w:tcPr>
-            <w:tcBorders>
-              <w:bottom w:val="single" w:sz="4" w:space="0" w:color="666666"/>
-              <w:top w:val="single" w:sz="4" w:space="0" w:color="666666"/>
-              <w:left w:val="none" w:sz="0" w:space="0" w:color="000000"/>
-              <w:right w:val="none" w:sz="0" w:space="0" w:color="000000"/>
-            </w:tcBorders>
-            <w:shd w:val="clear" w:color="auto" w:fill="FFFFFF"/>
-            <w:tcMar>
-              <w:top w:w="0" w:type="dxa"/>
-              <w:bottom w:w="0" w:type="dxa"/>
-              <w:left w:w="0" w:type="dxa"/>
-              <w:right w:w="0" w:type="dxa"/>
-            </w:tcMar>
-            <w:vAlign w:val="center"/>
-          </w:tcPr>
-          <w:p>
-            <w:pPr>
-              <w:pStyle w:val="Normal"/>
-              <w:jc w:val="right"/>
-              <w:keepNext/>
-              <w:pBdr>
-                <w:bottom w:val="none" w:sz="0" w:space="0" w:color="000000"/>
-                <w:top w:val="none" w:sz="0" w:space="0" w:color="000000"/>
-                <w:left w:val="none" w:sz="0" w:space="0" w:color="000000"/>
-                <w:right w:val="none" w:sz="0" w:space="0" w:color="000000"/>
-              </w:pBdr>
-              <w:spacing w:after="100" w:before="100" w:line="240"/>
-              <w:ind w:firstLine="0" w:left="100" w:right="100"/>
-            </w:pPr>
-            <w:r>
-              <w:rPr>
-                <w:rFonts w:ascii="DejaVu Sans" w:hAnsi="DejaVu Sans" w:eastAsia="DejaVu Sans" w:cs="DejaVu Sans"/>
-                <w:i w:val="false"/>
-                <w:b w:val="false"/>
-                <w:u w:val="none"/>
-                <w:sz w:val="22"/>
-                <w:szCs w:val="22"/>
-                <w:color w:val="000000"/>
-              </w:rPr>
-              <w:t xml:space="preserve">-2.175</w:t>
-            </w:r>
-          </w:p>
-        </w:tc>
-        <w:tc>
-          <w:tcPr>
-            <w:tcBorders>
-              <w:bottom w:val="single" w:sz="4" w:space="0" w:color="666666"/>
-              <w:top w:val="single" w:sz="4" w:space="0" w:color="666666"/>
-              <w:left w:val="none" w:sz="0" w:space="0" w:color="000000"/>
-              <w:right w:val="none" w:sz="0" w:space="0" w:color="000000"/>
-            </w:tcBorders>
-            <w:shd w:val="clear" w:color="auto" w:fill="FFFFFF"/>
-            <w:tcMar>
-              <w:top w:w="0" w:type="dxa"/>
-              <w:bottom w:w="0" w:type="dxa"/>
-              <w:left w:w="0" w:type="dxa"/>
-              <w:right w:w="0" w:type="dxa"/>
-            </w:tcMar>
-            <w:vAlign w:val="center"/>
-          </w:tcPr>
-          <w:p>
-            <w:pPr>
-              <w:pStyle w:val="Normal"/>
-              <w:jc w:val="right"/>
-              <w:keepNext/>
-              <w:pBdr>
-                <w:bottom w:val="none" w:sz="0" w:space="0" w:color="000000"/>
-                <w:top w:val="none" w:sz="0" w:space="0" w:color="000000"/>
-                <w:left w:val="none" w:sz="0" w:space="0" w:color="000000"/>
-                <w:right w:val="none" w:sz="0" w:space="0" w:color="000000"/>
-              </w:pBdr>
-              <w:spacing w:after="100" w:before="100" w:line="240"/>
-              <w:ind w:firstLine="0" w:left="100" w:right="100"/>
-            </w:pPr>
-            <w:r>
-              <w:rPr>
-                <w:rFonts w:ascii="DejaVu Sans" w:hAnsi="DejaVu Sans" w:eastAsia="DejaVu Sans" w:cs="DejaVu Sans"/>
-                <w:i w:val="false"/>
-                <w:b w:val="true"/>
-                <w:u w:val="none"/>
-                <w:sz w:val="22"/>
-                <w:szCs w:val="22"/>
-                <w:color w:val="000000"/>
-              </w:rPr>
-              <w:t xml:space="preserve">0.033</w:t>
+              <w:t xml:space="preserve">1</w:t>
+            </w:r>
+          </w:p>
+        </w:tc>
+        <w:tc>
+          <w:tcPr>
+            <w:tcBorders>
+              <w:bottom w:val="single" w:sz="4" w:space="0" w:color="666666"/>
+              <w:top w:val="single" w:sz="4" w:space="0" w:color="666666"/>
+              <w:left w:val="none" w:sz="0" w:space="0" w:color="000000"/>
+              <w:right w:val="none" w:sz="0" w:space="0" w:color="000000"/>
+            </w:tcBorders>
+            <w:shd w:val="clear" w:color="auto" w:fill="FFFFFF"/>
+            <w:tcMar>
+              <w:top w:w="0" w:type="dxa"/>
+              <w:bottom w:w="0" w:type="dxa"/>
+              <w:left w:w="0" w:type="dxa"/>
+              <w:right w:w="0" w:type="dxa"/>
+            </w:tcMar>
+            <w:vAlign w:val="center"/>
+          </w:tcPr>
+          <w:p>
+            <w:pPr>
+              <w:pStyle w:val="Normal"/>
+              <w:jc w:val="right"/>
+              <w:keepNext/>
+              <w:pBdr>
+                <w:bottom w:val="none" w:sz="0" w:space="0" w:color="000000"/>
+                <w:top w:val="none" w:sz="0" w:space="0" w:color="000000"/>
+                <w:left w:val="none" w:sz="0" w:space="0" w:color="000000"/>
+                <w:right w:val="none" w:sz="0" w:space="0" w:color="000000"/>
+              </w:pBdr>
+              <w:spacing w:after="100" w:before="100" w:line="240"/>
+              <w:ind w:firstLine="0" w:left="100" w:right="100"/>
+            </w:pPr>
+            <w:r>
+              <w:rPr>
+                <w:rFonts w:ascii="DejaVu Sans" w:hAnsi="DejaVu Sans" w:eastAsia="DejaVu Sans" w:cs="DejaVu Sans"/>
+                <w:i w:val="false"/>
+                <w:b w:val="false"/>
+                <w:u w:val="none"/>
+                <w:sz w:val="22"/>
+                <w:szCs w:val="22"/>
+                <w:color w:val="000000"/>
+              </w:rPr>
+              <w:t xml:space="preserve">-1.85</w:t>
+            </w:r>
+          </w:p>
+        </w:tc>
+        <w:tc>
+          <w:tcPr>
+            <w:tcBorders>
+              <w:bottom w:val="single" w:sz="4" w:space="0" w:color="666666"/>
+              <w:top w:val="single" w:sz="4" w:space="0" w:color="666666"/>
+              <w:left w:val="none" w:sz="0" w:space="0" w:color="000000"/>
+              <w:right w:val="none" w:sz="0" w:space="0" w:color="000000"/>
+            </w:tcBorders>
+            <w:shd w:val="clear" w:color="auto" w:fill="FFFFFF"/>
+            <w:tcMar>
+              <w:top w:w="0" w:type="dxa"/>
+              <w:bottom w:w="0" w:type="dxa"/>
+              <w:left w:w="0" w:type="dxa"/>
+              <w:right w:w="0" w:type="dxa"/>
+            </w:tcMar>
+            <w:vAlign w:val="center"/>
+          </w:tcPr>
+          <w:p>
+            <w:pPr>
+              <w:pStyle w:val="Normal"/>
+              <w:jc w:val="right"/>
+              <w:keepNext/>
+              <w:pBdr>
+                <w:bottom w:val="none" w:sz="0" w:space="0" w:color="000000"/>
+                <w:top w:val="none" w:sz="0" w:space="0" w:color="000000"/>
+                <w:left w:val="none" w:sz="0" w:space="0" w:color="000000"/>
+                <w:right w:val="none" w:sz="0" w:space="0" w:color="000000"/>
+              </w:pBdr>
+              <w:spacing w:after="100" w:before="100" w:line="240"/>
+              <w:ind w:firstLine="0" w:left="100" w:right="100"/>
+            </w:pPr>
+            <w:r>
+              <w:rPr>
+                <w:rFonts w:ascii="DejaVu Sans" w:hAnsi="DejaVu Sans" w:eastAsia="DejaVu Sans" w:cs="DejaVu Sans"/>
+                <w:i w:val="false"/>
+                <w:b w:val="false"/>
+                <w:u w:val="none"/>
+                <w:sz w:val="22"/>
+                <w:szCs w:val="22"/>
+                <w:color w:val="000000"/>
+              </w:rPr>
+              <w:t xml:space="preserve">0.069</w:t>
             </w:r>
           </w:p>
         </w:tc>
@@ -5581,7 +5533,7 @@
                 <w:szCs w:val="22"/>
                 <w:color w:val="000000"/>
               </w:rPr>
-              <w:t xml:space="preserve">Salinity</w:t>
+              <w:t xml:space="preserve">Latitude</w:t>
             </w:r>
             <w:r>
               <w:rPr>
@@ -5639,7 +5591,7 @@
                 <w:szCs w:val="22"/>
                 <w:color w:val="000000"/>
               </w:rPr>
-              <w:t xml:space="preserve">3.2 x 10</w:t>
+              <w:t xml:space="preserve">1.0 x 10</w:t>
             </w:r>
             <w:r>
               <w:rPr>
@@ -5652,52 +5604,52 @@
                 <w:szCs w:val="22"/>
                 <w:color w:val="000000"/>
               </w:rPr>
-              <w:t xml:space="preserve">-3</w:t>
-            </w:r>
-          </w:p>
-        </w:tc>
-        <w:tc>
-          <w:tcPr>
-            <w:tcBorders>
-              <w:bottom w:val="single" w:sz="4" w:space="0" w:color="666666"/>
-              <w:top w:val="single" w:sz="4" w:space="0" w:color="666666"/>
-              <w:left w:val="none" w:sz="0" w:space="0" w:color="000000"/>
-              <w:right w:val="none" w:sz="0" w:space="0" w:color="000000"/>
-            </w:tcBorders>
-            <w:shd w:val="clear" w:color="auto" w:fill="FFFFFF"/>
-            <w:tcMar>
-              <w:top w:w="0" w:type="dxa"/>
-              <w:bottom w:w="0" w:type="dxa"/>
-              <w:left w:w="0" w:type="dxa"/>
-              <w:right w:w="0" w:type="dxa"/>
-            </w:tcMar>
-            <w:vAlign w:val="center"/>
-          </w:tcPr>
-          <w:p>
-            <w:pPr>
-              <w:pStyle w:val="Normal"/>
-              <w:jc w:val="right"/>
-              <w:keepNext/>
-              <w:pBdr>
-                <w:bottom w:val="none" w:sz="0" w:space="0" w:color="000000"/>
-                <w:top w:val="none" w:sz="0" w:space="0" w:color="000000"/>
-                <w:left w:val="none" w:sz="0" w:space="0" w:color="000000"/>
-                <w:right w:val="none" w:sz="0" w:space="0" w:color="000000"/>
-              </w:pBdr>
-              <w:spacing w:after="100" w:before="100" w:line="240"/>
-              <w:ind w:firstLine="0" w:left="100" w:right="100"/>
-            </w:pPr>
-            <w:r>
-              <w:rPr>
-                <w:rFonts w:ascii="DejaVu Sans" w:hAnsi="DejaVu Sans" w:eastAsia="DejaVu Sans" w:cs="DejaVu Sans"/>
-                <w:i w:val="false"/>
-                <w:b w:val="false"/>
-                <w:u w:val="none"/>
-                <w:sz w:val="22"/>
-                <w:szCs w:val="22"/>
-                <w:color w:val="000000"/>
-              </w:rPr>
-              <w:t xml:space="preserve">2.3 x 10</w:t>
+              <w:t xml:space="preserve">0</w:t>
+            </w:r>
+          </w:p>
+        </w:tc>
+        <w:tc>
+          <w:tcPr>
+            <w:tcBorders>
+              <w:bottom w:val="single" w:sz="4" w:space="0" w:color="666666"/>
+              <w:top w:val="single" w:sz="4" w:space="0" w:color="666666"/>
+              <w:left w:val="none" w:sz="0" w:space="0" w:color="000000"/>
+              <w:right w:val="none" w:sz="0" w:space="0" w:color="000000"/>
+            </w:tcBorders>
+            <w:shd w:val="clear" w:color="auto" w:fill="FFFFFF"/>
+            <w:tcMar>
+              <w:top w:w="0" w:type="dxa"/>
+              <w:bottom w:w="0" w:type="dxa"/>
+              <w:left w:w="0" w:type="dxa"/>
+              <w:right w:w="0" w:type="dxa"/>
+            </w:tcMar>
+            <w:vAlign w:val="center"/>
+          </w:tcPr>
+          <w:p>
+            <w:pPr>
+              <w:pStyle w:val="Normal"/>
+              <w:jc w:val="right"/>
+              <w:keepNext/>
+              <w:pBdr>
+                <w:bottom w:val="none" w:sz="0" w:space="0" w:color="000000"/>
+                <w:top w:val="none" w:sz="0" w:space="0" w:color="000000"/>
+                <w:left w:val="none" w:sz="0" w:space="0" w:color="000000"/>
+                <w:right w:val="none" w:sz="0" w:space="0" w:color="000000"/>
+              </w:pBdr>
+              <w:spacing w:after="100" w:before="100" w:line="240"/>
+              <w:ind w:firstLine="0" w:left="100" w:right="100"/>
+            </w:pPr>
+            <w:r>
+              <w:rPr>
+                <w:rFonts w:ascii="DejaVu Sans" w:hAnsi="DejaVu Sans" w:eastAsia="DejaVu Sans" w:cs="DejaVu Sans"/>
+                <w:i w:val="false"/>
+                <w:b w:val="false"/>
+                <w:u w:val="none"/>
+                <w:sz w:val="22"/>
+                <w:szCs w:val="22"/>
+                <w:color w:val="000000"/>
+              </w:rPr>
+              <w:t xml:space="preserve">5.5 x 10</w:t>
             </w:r>
             <w:r>
               <w:rPr>
@@ -5710,97 +5662,97 @@
                 <w:szCs w:val="22"/>
                 <w:color w:val="000000"/>
               </w:rPr>
-              <w:t xml:space="preserve">-3</w:t>
-            </w:r>
-          </w:p>
-        </w:tc>
-        <w:tc>
-          <w:tcPr>
-            <w:tcBorders>
-              <w:bottom w:val="single" w:sz="4" w:space="0" w:color="666666"/>
-              <w:top w:val="single" w:sz="4" w:space="0" w:color="666666"/>
-              <w:left w:val="none" w:sz="0" w:space="0" w:color="000000"/>
-              <w:right w:val="none" w:sz="0" w:space="0" w:color="000000"/>
-            </w:tcBorders>
-            <w:shd w:val="clear" w:color="auto" w:fill="FFFFFF"/>
-            <w:tcMar>
-              <w:top w:w="0" w:type="dxa"/>
-              <w:bottom w:w="0" w:type="dxa"/>
-              <w:left w:w="0" w:type="dxa"/>
-              <w:right w:w="0" w:type="dxa"/>
-            </w:tcMar>
-            <w:vAlign w:val="center"/>
-          </w:tcPr>
-          <w:p>
-            <w:pPr>
-              <w:pStyle w:val="Normal"/>
-              <w:jc w:val="right"/>
-              <w:keepNext/>
-              <w:pBdr>
-                <w:bottom w:val="none" w:sz="0" w:space="0" w:color="000000"/>
-                <w:top w:val="none" w:sz="0" w:space="0" w:color="000000"/>
-                <w:left w:val="none" w:sz="0" w:space="0" w:color="000000"/>
-                <w:right w:val="none" w:sz="0" w:space="0" w:color="000000"/>
-              </w:pBdr>
-              <w:spacing w:after="100" w:before="100" w:line="240"/>
-              <w:ind w:firstLine="0" w:left="100" w:right="100"/>
-            </w:pPr>
-            <w:r>
-              <w:rPr>
-                <w:rFonts w:ascii="DejaVu Sans" w:hAnsi="DejaVu Sans" w:eastAsia="DejaVu Sans" w:cs="DejaVu Sans"/>
-                <w:i w:val="false"/>
-                <w:b w:val="false"/>
-                <w:u w:val="none"/>
-                <w:sz w:val="22"/>
-                <w:szCs w:val="22"/>
-                <w:color w:val="000000"/>
-              </w:rPr>
-              <w:t xml:space="preserve">1.386</w:t>
-            </w:r>
-          </w:p>
-        </w:tc>
-        <w:tc>
-          <w:tcPr>
-            <w:tcBorders>
-              <w:bottom w:val="single" w:sz="4" w:space="0" w:color="666666"/>
-              <w:top w:val="single" w:sz="4" w:space="0" w:color="666666"/>
-              <w:left w:val="none" w:sz="0" w:space="0" w:color="000000"/>
-              <w:right w:val="none" w:sz="0" w:space="0" w:color="000000"/>
-            </w:tcBorders>
-            <w:shd w:val="clear" w:color="auto" w:fill="FFFFFF"/>
-            <w:tcMar>
-              <w:top w:w="0" w:type="dxa"/>
-              <w:bottom w:w="0" w:type="dxa"/>
-              <w:left w:w="0" w:type="dxa"/>
-              <w:right w:w="0" w:type="dxa"/>
-            </w:tcMar>
-            <w:vAlign w:val="center"/>
-          </w:tcPr>
-          <w:p>
-            <w:pPr>
-              <w:pStyle w:val="Normal"/>
-              <w:jc w:val="right"/>
-              <w:keepNext/>
-              <w:pBdr>
-                <w:bottom w:val="none" w:sz="0" w:space="0" w:color="000000"/>
-                <w:top w:val="none" w:sz="0" w:space="0" w:color="000000"/>
-                <w:left w:val="none" w:sz="0" w:space="0" w:color="000000"/>
-                <w:right w:val="none" w:sz="0" w:space="0" w:color="000000"/>
-              </w:pBdr>
-              <w:spacing w:after="100" w:before="100" w:line="240"/>
-              <w:ind w:firstLine="0" w:left="100" w:right="100"/>
-            </w:pPr>
-            <w:r>
-              <w:rPr>
-                <w:rFonts w:ascii="DejaVu Sans" w:hAnsi="DejaVu Sans" w:eastAsia="DejaVu Sans" w:cs="DejaVu Sans"/>
-                <w:i w:val="false"/>
-                <w:b w:val="false"/>
-                <w:u w:val="none"/>
-                <w:sz w:val="22"/>
-                <w:szCs w:val="22"/>
-                <w:color w:val="000000"/>
-              </w:rPr>
-              <w:t xml:space="preserve">0.170</w:t>
+              <w:t xml:space="preserve">-1</w:t>
+            </w:r>
+          </w:p>
+        </w:tc>
+        <w:tc>
+          <w:tcPr>
+            <w:tcBorders>
+              <w:bottom w:val="single" w:sz="4" w:space="0" w:color="666666"/>
+              <w:top w:val="single" w:sz="4" w:space="0" w:color="666666"/>
+              <w:left w:val="none" w:sz="0" w:space="0" w:color="000000"/>
+              <w:right w:val="none" w:sz="0" w:space="0" w:color="000000"/>
+            </w:tcBorders>
+            <w:shd w:val="clear" w:color="auto" w:fill="FFFFFF"/>
+            <w:tcMar>
+              <w:top w:w="0" w:type="dxa"/>
+              <w:bottom w:w="0" w:type="dxa"/>
+              <w:left w:w="0" w:type="dxa"/>
+              <w:right w:w="0" w:type="dxa"/>
+            </w:tcMar>
+            <w:vAlign w:val="center"/>
+          </w:tcPr>
+          <w:p>
+            <w:pPr>
+              <w:pStyle w:val="Normal"/>
+              <w:jc w:val="right"/>
+              <w:keepNext/>
+              <w:pBdr>
+                <w:bottom w:val="none" w:sz="0" w:space="0" w:color="000000"/>
+                <w:top w:val="none" w:sz="0" w:space="0" w:color="000000"/>
+                <w:left w:val="none" w:sz="0" w:space="0" w:color="000000"/>
+                <w:right w:val="none" w:sz="0" w:space="0" w:color="000000"/>
+              </w:pBdr>
+              <w:spacing w:after="100" w:before="100" w:line="240"/>
+              <w:ind w:firstLine="0" w:left="100" w:right="100"/>
+            </w:pPr>
+            <w:r>
+              <w:rPr>
+                <w:rFonts w:ascii="DejaVu Sans" w:hAnsi="DejaVu Sans" w:eastAsia="DejaVu Sans" w:cs="DejaVu Sans"/>
+                <w:i w:val="false"/>
+                <w:b w:val="false"/>
+                <w:u w:val="none"/>
+                <w:sz w:val="22"/>
+                <w:szCs w:val="22"/>
+                <w:color w:val="000000"/>
+              </w:rPr>
+              <w:t xml:space="preserve">1.85</w:t>
+            </w:r>
+          </w:p>
+        </w:tc>
+        <w:tc>
+          <w:tcPr>
+            <w:tcBorders>
+              <w:bottom w:val="single" w:sz="4" w:space="0" w:color="666666"/>
+              <w:top w:val="single" w:sz="4" w:space="0" w:color="666666"/>
+              <w:left w:val="none" w:sz="0" w:space="0" w:color="000000"/>
+              <w:right w:val="none" w:sz="0" w:space="0" w:color="000000"/>
+            </w:tcBorders>
+            <w:shd w:val="clear" w:color="auto" w:fill="FFFFFF"/>
+            <w:tcMar>
+              <w:top w:w="0" w:type="dxa"/>
+              <w:bottom w:w="0" w:type="dxa"/>
+              <w:left w:w="0" w:type="dxa"/>
+              <w:right w:w="0" w:type="dxa"/>
+            </w:tcMar>
+            <w:vAlign w:val="center"/>
+          </w:tcPr>
+          <w:p>
+            <w:pPr>
+              <w:pStyle w:val="Normal"/>
+              <w:jc w:val="right"/>
+              <w:keepNext/>
+              <w:pBdr>
+                <w:bottom w:val="none" w:sz="0" w:space="0" w:color="000000"/>
+                <w:top w:val="none" w:sz="0" w:space="0" w:color="000000"/>
+                <w:left w:val="none" w:sz="0" w:space="0" w:color="000000"/>
+                <w:right w:val="none" w:sz="0" w:space="0" w:color="000000"/>
+              </w:pBdr>
+              <w:spacing w:after="100" w:before="100" w:line="240"/>
+              <w:ind w:firstLine="0" w:left="100" w:right="100"/>
+            </w:pPr>
+            <w:r>
+              <w:rPr>
+                <w:rFonts w:ascii="DejaVu Sans" w:hAnsi="DejaVu Sans" w:eastAsia="DejaVu Sans" w:cs="DejaVu Sans"/>
+                <w:i w:val="false"/>
+                <w:b w:val="false"/>
+                <w:u w:val="none"/>
+                <w:sz w:val="22"/>
+                <w:szCs w:val="22"/>
+                <w:color w:val="000000"/>
+              </w:rPr>
+              <w:t xml:space="preserve">0.069</w:t>
             </w:r>
           </w:p>
         </w:tc>
@@ -5886,52 +5838,52 @@
                 <w:szCs w:val="22"/>
                 <w:color w:val="000000"/>
               </w:rPr>
-              <w:t xml:space="preserve">Oxygen</w:t>
-            </w:r>
-          </w:p>
-        </w:tc>
-        <w:tc>
-          <w:tcPr>
-            <w:tcBorders>
-              <w:bottom w:val="single" w:sz="4" w:space="0" w:color="666666"/>
-              <w:top w:val="single" w:sz="4" w:space="0" w:color="666666"/>
-              <w:left w:val="none" w:sz="0" w:space="0" w:color="000000"/>
-              <w:right w:val="none" w:sz="0" w:space="0" w:color="000000"/>
-            </w:tcBorders>
-            <w:shd w:val="clear" w:color="auto" w:fill="FFFFFF"/>
-            <w:tcMar>
-              <w:top w:w="0" w:type="dxa"/>
-              <w:bottom w:w="0" w:type="dxa"/>
-              <w:left w:w="0" w:type="dxa"/>
-              <w:right w:w="0" w:type="dxa"/>
-            </w:tcMar>
-            <w:vAlign w:val="center"/>
-          </w:tcPr>
-          <w:p>
-            <w:pPr>
-              <w:pStyle w:val="Normal"/>
-              <w:jc w:val="right"/>
-              <w:keepNext/>
-              <w:pBdr>
-                <w:bottom w:val="none" w:sz="0" w:space="0" w:color="000000"/>
-                <w:top w:val="none" w:sz="0" w:space="0" w:color="000000"/>
-                <w:left w:val="none" w:sz="0" w:space="0" w:color="000000"/>
-                <w:right w:val="none" w:sz="0" w:space="0" w:color="000000"/>
-              </w:pBdr>
-              <w:spacing w:after="100" w:before="100" w:line="240"/>
-              <w:ind w:firstLine="0" w:left="100" w:right="100"/>
-            </w:pPr>
-            <w:r>
-              <w:rPr>
-                <w:rFonts w:ascii="DejaVu Sans" w:hAnsi="DejaVu Sans" w:eastAsia="DejaVu Sans" w:cs="DejaVu Sans"/>
-                <w:i w:val="false"/>
-                <w:b w:val="false"/>
-                <w:u w:val="none"/>
-                <w:sz w:val="22"/>
-                <w:szCs w:val="22"/>
-                <w:color w:val="000000"/>
-              </w:rPr>
-              <w:t xml:space="preserve">-1.4 x 10</w:t>
+              <w:t xml:space="preserve">Depth</w:t>
+            </w:r>
+          </w:p>
+        </w:tc>
+        <w:tc>
+          <w:tcPr>
+            <w:tcBorders>
+              <w:bottom w:val="single" w:sz="4" w:space="0" w:color="666666"/>
+              <w:top w:val="single" w:sz="4" w:space="0" w:color="666666"/>
+              <w:left w:val="none" w:sz="0" w:space="0" w:color="000000"/>
+              <w:right w:val="none" w:sz="0" w:space="0" w:color="000000"/>
+            </w:tcBorders>
+            <w:shd w:val="clear" w:color="auto" w:fill="FFFFFF"/>
+            <w:tcMar>
+              <w:top w:w="0" w:type="dxa"/>
+              <w:bottom w:w="0" w:type="dxa"/>
+              <w:left w:w="0" w:type="dxa"/>
+              <w:right w:w="0" w:type="dxa"/>
+            </w:tcMar>
+            <w:vAlign w:val="center"/>
+          </w:tcPr>
+          <w:p>
+            <w:pPr>
+              <w:pStyle w:val="Normal"/>
+              <w:jc w:val="right"/>
+              <w:keepNext/>
+              <w:pBdr>
+                <w:bottom w:val="none" w:sz="0" w:space="0" w:color="000000"/>
+                <w:top w:val="none" w:sz="0" w:space="0" w:color="000000"/>
+                <w:left w:val="none" w:sz="0" w:space="0" w:color="000000"/>
+                <w:right w:val="none" w:sz="0" w:space="0" w:color="000000"/>
+              </w:pBdr>
+              <w:spacing w:after="100" w:before="100" w:line="240"/>
+              <w:ind w:firstLine="0" w:left="100" w:right="100"/>
+            </w:pPr>
+            <w:r>
+              <w:rPr>
+                <w:rFonts w:ascii="DejaVu Sans" w:hAnsi="DejaVu Sans" w:eastAsia="DejaVu Sans" w:cs="DejaVu Sans"/>
+                <w:i w:val="false"/>
+                <w:b w:val="false"/>
+                <w:u w:val="none"/>
+                <w:sz w:val="22"/>
+                <w:szCs w:val="22"/>
+                <w:color w:val="000000"/>
+              </w:rPr>
+              <w:t xml:space="preserve">1.5 x 10</w:t>
             </w:r>
             <w:r>
               <w:rPr>
@@ -5944,7 +5896,7 @@
                 <w:szCs w:val="22"/>
                 <w:color w:val="000000"/>
               </w:rPr>
-              <w:t xml:space="preserve">-1</w:t>
+              <w:t xml:space="preserve">-2</w:t>
             </w:r>
           </w:p>
         </w:tc>
@@ -6002,97 +5954,97 @@
                 <w:szCs w:val="22"/>
                 <w:color w:val="000000"/>
               </w:rPr>
-              <w:t xml:space="preserve">-1</w:t>
-            </w:r>
-          </w:p>
-        </w:tc>
-        <w:tc>
-          <w:tcPr>
-            <w:tcBorders>
-              <w:bottom w:val="single" w:sz="4" w:space="0" w:color="666666"/>
-              <w:top w:val="single" w:sz="4" w:space="0" w:color="666666"/>
-              <w:left w:val="none" w:sz="0" w:space="0" w:color="000000"/>
-              <w:right w:val="none" w:sz="0" w:space="0" w:color="000000"/>
-            </w:tcBorders>
-            <w:shd w:val="clear" w:color="auto" w:fill="FFFFFF"/>
-            <w:tcMar>
-              <w:top w:w="0" w:type="dxa"/>
-              <w:bottom w:w="0" w:type="dxa"/>
-              <w:left w:w="0" w:type="dxa"/>
-              <w:right w:w="0" w:type="dxa"/>
-            </w:tcMar>
-            <w:vAlign w:val="center"/>
-          </w:tcPr>
-          <w:p>
-            <w:pPr>
-              <w:pStyle w:val="Normal"/>
-              <w:jc w:val="right"/>
-              <w:keepNext/>
-              <w:pBdr>
-                <w:bottom w:val="none" w:sz="0" w:space="0" w:color="000000"/>
-                <w:top w:val="none" w:sz="0" w:space="0" w:color="000000"/>
-                <w:left w:val="none" w:sz="0" w:space="0" w:color="000000"/>
-                <w:right w:val="none" w:sz="0" w:space="0" w:color="000000"/>
-              </w:pBdr>
-              <w:spacing w:after="100" w:before="100" w:line="240"/>
-              <w:ind w:firstLine="0" w:left="100" w:right="100"/>
-            </w:pPr>
-            <w:r>
-              <w:rPr>
-                <w:rFonts w:ascii="DejaVu Sans" w:hAnsi="DejaVu Sans" w:eastAsia="DejaVu Sans" w:cs="DejaVu Sans"/>
-                <w:i w:val="false"/>
-                <w:b w:val="false"/>
-                <w:u w:val="none"/>
-                <w:sz w:val="22"/>
-                <w:szCs w:val="22"/>
-                <w:color w:val="000000"/>
-              </w:rPr>
-              <w:t xml:space="preserve">-0.738</w:t>
-            </w:r>
-          </w:p>
-        </w:tc>
-        <w:tc>
-          <w:tcPr>
-            <w:tcBorders>
-              <w:bottom w:val="single" w:sz="4" w:space="0" w:color="666666"/>
-              <w:top w:val="single" w:sz="4" w:space="0" w:color="666666"/>
-              <w:left w:val="none" w:sz="0" w:space="0" w:color="000000"/>
-              <w:right w:val="none" w:sz="0" w:space="0" w:color="000000"/>
-            </w:tcBorders>
-            <w:shd w:val="clear" w:color="auto" w:fill="FFFFFF"/>
-            <w:tcMar>
-              <w:top w:w="0" w:type="dxa"/>
-              <w:bottom w:w="0" w:type="dxa"/>
-              <w:left w:w="0" w:type="dxa"/>
-              <w:right w:w="0" w:type="dxa"/>
-            </w:tcMar>
-            <w:vAlign w:val="center"/>
-          </w:tcPr>
-          <w:p>
-            <w:pPr>
-              <w:pStyle w:val="Normal"/>
-              <w:jc w:val="right"/>
-              <w:keepNext/>
-              <w:pBdr>
-                <w:bottom w:val="none" w:sz="0" w:space="0" w:color="000000"/>
-                <w:top w:val="none" w:sz="0" w:space="0" w:color="000000"/>
-                <w:left w:val="none" w:sz="0" w:space="0" w:color="000000"/>
-                <w:right w:val="none" w:sz="0" w:space="0" w:color="000000"/>
-              </w:pBdr>
-              <w:spacing w:after="100" w:before="100" w:line="240"/>
-              <w:ind w:firstLine="0" w:left="100" w:right="100"/>
-            </w:pPr>
-            <w:r>
-              <w:rPr>
-                <w:rFonts w:ascii="DejaVu Sans" w:hAnsi="DejaVu Sans" w:eastAsia="DejaVu Sans" w:cs="DejaVu Sans"/>
-                <w:i w:val="false"/>
-                <w:b w:val="false"/>
-                <w:u w:val="none"/>
-                <w:sz w:val="22"/>
-                <w:szCs w:val="22"/>
-                <w:color w:val="000000"/>
-              </w:rPr>
-              <w:t xml:space="preserve">0.463</w:t>
+              <w:t xml:space="preserve">-2</w:t>
+            </w:r>
+          </w:p>
+        </w:tc>
+        <w:tc>
+          <w:tcPr>
+            <w:tcBorders>
+              <w:bottom w:val="single" w:sz="4" w:space="0" w:color="666666"/>
+              <w:top w:val="single" w:sz="4" w:space="0" w:color="666666"/>
+              <w:left w:val="none" w:sz="0" w:space="0" w:color="000000"/>
+              <w:right w:val="none" w:sz="0" w:space="0" w:color="000000"/>
+            </w:tcBorders>
+            <w:shd w:val="clear" w:color="auto" w:fill="FFFFFF"/>
+            <w:tcMar>
+              <w:top w:w="0" w:type="dxa"/>
+              <w:bottom w:w="0" w:type="dxa"/>
+              <w:left w:w="0" w:type="dxa"/>
+              <w:right w:w="0" w:type="dxa"/>
+            </w:tcMar>
+            <w:vAlign w:val="center"/>
+          </w:tcPr>
+          <w:p>
+            <w:pPr>
+              <w:pStyle w:val="Normal"/>
+              <w:jc w:val="right"/>
+              <w:keepNext/>
+              <w:pBdr>
+                <w:bottom w:val="none" w:sz="0" w:space="0" w:color="000000"/>
+                <w:top w:val="none" w:sz="0" w:space="0" w:color="000000"/>
+                <w:left w:val="none" w:sz="0" w:space="0" w:color="000000"/>
+                <w:right w:val="none" w:sz="0" w:space="0" w:color="000000"/>
+              </w:pBdr>
+              <w:spacing w:after="100" w:before="100" w:line="240"/>
+              <w:ind w:firstLine="0" w:left="100" w:right="100"/>
+            </w:pPr>
+            <w:r>
+              <w:rPr>
+                <w:rFonts w:ascii="DejaVu Sans" w:hAnsi="DejaVu Sans" w:eastAsia="DejaVu Sans" w:cs="DejaVu Sans"/>
+                <w:i w:val="false"/>
+                <w:b w:val="false"/>
+                <w:u w:val="none"/>
+                <w:sz w:val="22"/>
+                <w:szCs w:val="22"/>
+                <w:color w:val="000000"/>
+              </w:rPr>
+              <w:t xml:space="preserve">0.76</w:t>
+            </w:r>
+          </w:p>
+        </w:tc>
+        <w:tc>
+          <w:tcPr>
+            <w:tcBorders>
+              <w:bottom w:val="single" w:sz="4" w:space="0" w:color="666666"/>
+              <w:top w:val="single" w:sz="4" w:space="0" w:color="666666"/>
+              <w:left w:val="none" w:sz="0" w:space="0" w:color="000000"/>
+              <w:right w:val="none" w:sz="0" w:space="0" w:color="000000"/>
+            </w:tcBorders>
+            <w:shd w:val="clear" w:color="auto" w:fill="FFFFFF"/>
+            <w:tcMar>
+              <w:top w:w="0" w:type="dxa"/>
+              <w:bottom w:w="0" w:type="dxa"/>
+              <w:left w:w="0" w:type="dxa"/>
+              <w:right w:w="0" w:type="dxa"/>
+            </w:tcMar>
+            <w:vAlign w:val="center"/>
+          </w:tcPr>
+          <w:p>
+            <w:pPr>
+              <w:pStyle w:val="Normal"/>
+              <w:jc w:val="right"/>
+              <w:keepNext/>
+              <w:pBdr>
+                <w:bottom w:val="none" w:sz="0" w:space="0" w:color="000000"/>
+                <w:top w:val="none" w:sz="0" w:space="0" w:color="000000"/>
+                <w:left w:val="none" w:sz="0" w:space="0" w:color="000000"/>
+                <w:right w:val="none" w:sz="0" w:space="0" w:color="000000"/>
+              </w:pBdr>
+              <w:spacing w:after="100" w:before="100" w:line="240"/>
+              <w:ind w:firstLine="0" w:left="100" w:right="100"/>
+            </w:pPr>
+            <w:r>
+              <w:rPr>
+                <w:rFonts w:ascii="DejaVu Sans" w:hAnsi="DejaVu Sans" w:eastAsia="DejaVu Sans" w:cs="DejaVu Sans"/>
+                <w:i w:val="false"/>
+                <w:b w:val="false"/>
+                <w:u w:val="none"/>
+                <w:sz w:val="22"/>
+                <w:szCs w:val="22"/>
+                <w:color w:val="000000"/>
+              </w:rPr>
+              <w:t xml:space="preserve">0.450</w:t>
             </w:r>
           </w:p>
         </w:tc>
@@ -6283,7 +6235,7 @@
                 <w:szCs w:val="22"/>
                 <w:color w:val="000000"/>
               </w:rPr>
-              <w:t xml:space="preserve">6.1 x 10</w:t>
+              <w:t xml:space="preserve">-2.0 x 10</w:t>
             </w:r>
             <w:r>
               <w:rPr>
@@ -6296,52 +6248,52 @@
                 <w:szCs w:val="22"/>
                 <w:color w:val="000000"/>
               </w:rPr>
-              <w:t xml:space="preserve">-4</w:t>
-            </w:r>
-          </w:p>
-        </w:tc>
-        <w:tc>
-          <w:tcPr>
-            <w:tcBorders>
-              <w:bottom w:val="single" w:sz="4" w:space="0" w:color="666666"/>
-              <w:top w:val="single" w:sz="4" w:space="0" w:color="666666"/>
-              <w:left w:val="none" w:sz="0" w:space="0" w:color="000000"/>
-              <w:right w:val="none" w:sz="0" w:space="0" w:color="000000"/>
-            </w:tcBorders>
-            <w:shd w:val="clear" w:color="auto" w:fill="FFFFFF"/>
-            <w:tcMar>
-              <w:top w:w="0" w:type="dxa"/>
-              <w:bottom w:w="0" w:type="dxa"/>
-              <w:left w:w="0" w:type="dxa"/>
-              <w:right w:w="0" w:type="dxa"/>
-            </w:tcMar>
-            <w:vAlign w:val="center"/>
-          </w:tcPr>
-          <w:p>
-            <w:pPr>
-              <w:pStyle w:val="Normal"/>
-              <w:jc w:val="right"/>
-              <w:keepNext/>
-              <w:pBdr>
-                <w:bottom w:val="none" w:sz="0" w:space="0" w:color="000000"/>
-                <w:top w:val="none" w:sz="0" w:space="0" w:color="000000"/>
-                <w:left w:val="none" w:sz="0" w:space="0" w:color="000000"/>
-                <w:right w:val="none" w:sz="0" w:space="0" w:color="000000"/>
-              </w:pBdr>
-              <w:spacing w:after="100" w:before="100" w:line="240"/>
-              <w:ind w:firstLine="0" w:left="100" w:right="100"/>
-            </w:pPr>
-            <w:r>
-              <w:rPr>
-                <w:rFonts w:ascii="DejaVu Sans" w:hAnsi="DejaVu Sans" w:eastAsia="DejaVu Sans" w:cs="DejaVu Sans"/>
-                <w:i w:val="false"/>
-                <w:b w:val="false"/>
-                <w:u w:val="none"/>
-                <w:sz w:val="22"/>
-                <w:szCs w:val="22"/>
-                <w:color w:val="000000"/>
-              </w:rPr>
-              <w:t xml:space="preserve">6.6 x 10</w:t>
+              <w:t xml:space="preserve">1</w:t>
+            </w:r>
+          </w:p>
+        </w:tc>
+        <w:tc>
+          <w:tcPr>
+            <w:tcBorders>
+              <w:bottom w:val="single" w:sz="4" w:space="0" w:color="666666"/>
+              <w:top w:val="single" w:sz="4" w:space="0" w:color="666666"/>
+              <w:left w:val="none" w:sz="0" w:space="0" w:color="000000"/>
+              <w:right w:val="none" w:sz="0" w:space="0" w:color="000000"/>
+            </w:tcBorders>
+            <w:shd w:val="clear" w:color="auto" w:fill="FFFFFF"/>
+            <w:tcMar>
+              <w:top w:w="0" w:type="dxa"/>
+              <w:bottom w:w="0" w:type="dxa"/>
+              <w:left w:w="0" w:type="dxa"/>
+              <w:right w:w="0" w:type="dxa"/>
+            </w:tcMar>
+            <w:vAlign w:val="center"/>
+          </w:tcPr>
+          <w:p>
+            <w:pPr>
+              <w:pStyle w:val="Normal"/>
+              <w:jc w:val="right"/>
+              <w:keepNext/>
+              <w:pBdr>
+                <w:bottom w:val="none" w:sz="0" w:space="0" w:color="000000"/>
+                <w:top w:val="none" w:sz="0" w:space="0" w:color="000000"/>
+                <w:left w:val="none" w:sz="0" w:space="0" w:color="000000"/>
+                <w:right w:val="none" w:sz="0" w:space="0" w:color="000000"/>
+              </w:pBdr>
+              <w:spacing w:after="100" w:before="100" w:line="240"/>
+              <w:ind w:firstLine="0" w:left="100" w:right="100"/>
+            </w:pPr>
+            <w:r>
+              <w:rPr>
+                <w:rFonts w:ascii="DejaVu Sans" w:hAnsi="DejaVu Sans" w:eastAsia="DejaVu Sans" w:cs="DejaVu Sans"/>
+                <w:i w:val="false"/>
+                <w:b w:val="false"/>
+                <w:u w:val="none"/>
+                <w:sz w:val="22"/>
+                <w:szCs w:val="22"/>
+                <w:color w:val="000000"/>
+              </w:rPr>
+              <w:t xml:space="preserve">2.8 x 10</w:t>
             </w:r>
             <w:r>
               <w:rPr>
@@ -6354,97 +6306,97 @@
                 <w:szCs w:val="22"/>
                 <w:color w:val="000000"/>
               </w:rPr>
-              <w:t xml:space="preserve">-3</w:t>
-            </w:r>
-          </w:p>
-        </w:tc>
-        <w:tc>
-          <w:tcPr>
-            <w:tcBorders>
-              <w:bottom w:val="single" w:sz="4" w:space="0" w:color="666666"/>
-              <w:top w:val="single" w:sz="4" w:space="0" w:color="666666"/>
-              <w:left w:val="none" w:sz="0" w:space="0" w:color="000000"/>
-              <w:right w:val="none" w:sz="0" w:space="0" w:color="000000"/>
-            </w:tcBorders>
-            <w:shd w:val="clear" w:color="auto" w:fill="FFFFFF"/>
-            <w:tcMar>
-              <w:top w:w="0" w:type="dxa"/>
-              <w:bottom w:w="0" w:type="dxa"/>
-              <w:left w:w="0" w:type="dxa"/>
-              <w:right w:w="0" w:type="dxa"/>
-            </w:tcMar>
-            <w:vAlign w:val="center"/>
-          </w:tcPr>
-          <w:p>
-            <w:pPr>
-              <w:pStyle w:val="Normal"/>
-              <w:jc w:val="right"/>
-              <w:keepNext/>
-              <w:pBdr>
-                <w:bottom w:val="none" w:sz="0" w:space="0" w:color="000000"/>
-                <w:top w:val="none" w:sz="0" w:space="0" w:color="000000"/>
-                <w:left w:val="none" w:sz="0" w:space="0" w:color="000000"/>
-                <w:right w:val="none" w:sz="0" w:space="0" w:color="000000"/>
-              </w:pBdr>
-              <w:spacing w:after="100" w:before="100" w:line="240"/>
-              <w:ind w:firstLine="0" w:left="100" w:right="100"/>
-            </w:pPr>
-            <w:r>
-              <w:rPr>
-                <w:rFonts w:ascii="DejaVu Sans" w:hAnsi="DejaVu Sans" w:eastAsia="DejaVu Sans" w:cs="DejaVu Sans"/>
-                <w:i w:val="false"/>
-                <w:b w:val="false"/>
-                <w:u w:val="none"/>
-                <w:sz w:val="22"/>
-                <w:szCs w:val="22"/>
-                <w:color w:val="000000"/>
-              </w:rPr>
-              <w:t xml:space="preserve">0.092</w:t>
-            </w:r>
-          </w:p>
-        </w:tc>
-        <w:tc>
-          <w:tcPr>
-            <w:tcBorders>
-              <w:bottom w:val="single" w:sz="4" w:space="0" w:color="666666"/>
-              <w:top w:val="single" w:sz="4" w:space="0" w:color="666666"/>
-              <w:left w:val="none" w:sz="0" w:space="0" w:color="000000"/>
-              <w:right w:val="none" w:sz="0" w:space="0" w:color="000000"/>
-            </w:tcBorders>
-            <w:shd w:val="clear" w:color="auto" w:fill="FFFFFF"/>
-            <w:tcMar>
-              <w:top w:w="0" w:type="dxa"/>
-              <w:bottom w:w="0" w:type="dxa"/>
-              <w:left w:w="0" w:type="dxa"/>
-              <w:right w:w="0" w:type="dxa"/>
-            </w:tcMar>
-            <w:vAlign w:val="center"/>
-          </w:tcPr>
-          <w:p>
-            <w:pPr>
-              <w:pStyle w:val="Normal"/>
-              <w:jc w:val="right"/>
-              <w:keepNext/>
-              <w:pBdr>
-                <w:bottom w:val="none" w:sz="0" w:space="0" w:color="000000"/>
-                <w:top w:val="none" w:sz="0" w:space="0" w:color="000000"/>
-                <w:left w:val="none" w:sz="0" w:space="0" w:color="000000"/>
-                <w:right w:val="none" w:sz="0" w:space="0" w:color="000000"/>
-              </w:pBdr>
-              <w:spacing w:after="100" w:before="100" w:line="240"/>
-              <w:ind w:firstLine="0" w:left="100" w:right="100"/>
-            </w:pPr>
-            <w:r>
-              <w:rPr>
-                <w:rFonts w:ascii="DejaVu Sans" w:hAnsi="DejaVu Sans" w:eastAsia="DejaVu Sans" w:cs="DejaVu Sans"/>
-                <w:i w:val="false"/>
-                <w:b w:val="false"/>
-                <w:u w:val="none"/>
-                <w:sz w:val="22"/>
-                <w:szCs w:val="22"/>
-                <w:color w:val="000000"/>
-              </w:rPr>
-              <w:t xml:space="preserve">0.927</w:t>
+              <w:t xml:space="preserve">1</w:t>
+            </w:r>
+          </w:p>
+        </w:tc>
+        <w:tc>
+          <w:tcPr>
+            <w:tcBorders>
+              <w:bottom w:val="single" w:sz="4" w:space="0" w:color="666666"/>
+              <w:top w:val="single" w:sz="4" w:space="0" w:color="666666"/>
+              <w:left w:val="none" w:sz="0" w:space="0" w:color="000000"/>
+              <w:right w:val="none" w:sz="0" w:space="0" w:color="000000"/>
+            </w:tcBorders>
+            <w:shd w:val="clear" w:color="auto" w:fill="FFFFFF"/>
+            <w:tcMar>
+              <w:top w:w="0" w:type="dxa"/>
+              <w:bottom w:w="0" w:type="dxa"/>
+              <w:left w:w="0" w:type="dxa"/>
+              <w:right w:w="0" w:type="dxa"/>
+            </w:tcMar>
+            <w:vAlign w:val="center"/>
+          </w:tcPr>
+          <w:p>
+            <w:pPr>
+              <w:pStyle w:val="Normal"/>
+              <w:jc w:val="right"/>
+              <w:keepNext/>
+              <w:pBdr>
+                <w:bottom w:val="none" w:sz="0" w:space="0" w:color="000000"/>
+                <w:top w:val="none" w:sz="0" w:space="0" w:color="000000"/>
+                <w:left w:val="none" w:sz="0" w:space="0" w:color="000000"/>
+                <w:right w:val="none" w:sz="0" w:space="0" w:color="000000"/>
+              </w:pBdr>
+              <w:spacing w:after="100" w:before="100" w:line="240"/>
+              <w:ind w:firstLine="0" w:left="100" w:right="100"/>
+            </w:pPr>
+            <w:r>
+              <w:rPr>
+                <w:rFonts w:ascii="DejaVu Sans" w:hAnsi="DejaVu Sans" w:eastAsia="DejaVu Sans" w:cs="DejaVu Sans"/>
+                <w:i w:val="false"/>
+                <w:b w:val="false"/>
+                <w:u w:val="none"/>
+                <w:sz w:val="22"/>
+                <w:szCs w:val="22"/>
+                <w:color w:val="000000"/>
+              </w:rPr>
+              <w:t xml:space="preserve">-0.71</w:t>
+            </w:r>
+          </w:p>
+        </w:tc>
+        <w:tc>
+          <w:tcPr>
+            <w:tcBorders>
+              <w:bottom w:val="single" w:sz="4" w:space="0" w:color="666666"/>
+              <w:top w:val="single" w:sz="4" w:space="0" w:color="666666"/>
+              <w:left w:val="none" w:sz="0" w:space="0" w:color="000000"/>
+              <w:right w:val="none" w:sz="0" w:space="0" w:color="000000"/>
+            </w:tcBorders>
+            <w:shd w:val="clear" w:color="auto" w:fill="FFFFFF"/>
+            <w:tcMar>
+              <w:top w:w="0" w:type="dxa"/>
+              <w:bottom w:w="0" w:type="dxa"/>
+              <w:left w:w="0" w:type="dxa"/>
+              <w:right w:w="0" w:type="dxa"/>
+            </w:tcMar>
+            <w:vAlign w:val="center"/>
+          </w:tcPr>
+          <w:p>
+            <w:pPr>
+              <w:pStyle w:val="Normal"/>
+              <w:jc w:val="right"/>
+              <w:keepNext/>
+              <w:pBdr>
+                <w:bottom w:val="none" w:sz="0" w:space="0" w:color="000000"/>
+                <w:top w:val="none" w:sz="0" w:space="0" w:color="000000"/>
+                <w:left w:val="none" w:sz="0" w:space="0" w:color="000000"/>
+                <w:right w:val="none" w:sz="0" w:space="0" w:color="000000"/>
+              </w:pBdr>
+              <w:spacing w:after="100" w:before="100" w:line="240"/>
+              <w:ind w:firstLine="0" w:left="100" w:right="100"/>
+            </w:pPr>
+            <w:r>
+              <w:rPr>
+                <w:rFonts w:ascii="DejaVu Sans" w:hAnsi="DejaVu Sans" w:eastAsia="DejaVu Sans" w:cs="DejaVu Sans"/>
+                <w:i w:val="false"/>
+                <w:b w:val="false"/>
+                <w:u w:val="none"/>
+                <w:sz w:val="22"/>
+                <w:szCs w:val="22"/>
+                <w:color w:val="000000"/>
+              </w:rPr>
+              <w:t xml:space="preserve">0.478</w:t>
             </w:r>
           </w:p>
         </w:tc>
@@ -6575,7 +6527,7 @@
                 <w:szCs w:val="22"/>
                 <w:color w:val="000000"/>
               </w:rPr>
-              <w:t xml:space="preserve">-3.6 x 10</w:t>
+              <w:t xml:space="preserve">-3.3 x 10</w:t>
             </w:r>
             <w:r>
               <w:rPr>
@@ -6633,7 +6585,7 @@
                 <w:szCs w:val="22"/>
                 <w:color w:val="000000"/>
               </w:rPr>
-              <w:t xml:space="preserve">1.6 x 10</w:t>
+              <w:t xml:space="preserve">1.7 x 10</w:t>
             </w:r>
             <w:r>
               <w:rPr>
@@ -6691,52 +6643,52 @@
                 <w:szCs w:val="22"/>
                 <w:color w:val="000000"/>
               </w:rPr>
-              <w:t xml:space="preserve">-2.182</w:t>
-            </w:r>
-          </w:p>
-        </w:tc>
-        <w:tc>
-          <w:tcPr>
-            <w:tcBorders>
-              <w:bottom w:val="single" w:sz="4" w:space="0" w:color="666666"/>
-              <w:top w:val="single" w:sz="4" w:space="0" w:color="666666"/>
-              <w:left w:val="none" w:sz="0" w:space="0" w:color="000000"/>
-              <w:right w:val="none" w:sz="0" w:space="0" w:color="000000"/>
-            </w:tcBorders>
-            <w:shd w:val="clear" w:color="auto" w:fill="FFFFFF"/>
-            <w:tcMar>
-              <w:top w:w="0" w:type="dxa"/>
-              <w:bottom w:w="0" w:type="dxa"/>
-              <w:left w:w="0" w:type="dxa"/>
-              <w:right w:w="0" w:type="dxa"/>
-            </w:tcMar>
-            <w:vAlign w:val="center"/>
-          </w:tcPr>
-          <w:p>
-            <w:pPr>
-              <w:pStyle w:val="Normal"/>
-              <w:jc w:val="right"/>
-              <w:keepNext/>
-              <w:pBdr>
-                <w:bottom w:val="none" w:sz="0" w:space="0" w:color="000000"/>
-                <w:top w:val="none" w:sz="0" w:space="0" w:color="000000"/>
-                <w:left w:val="none" w:sz="0" w:space="0" w:color="000000"/>
-                <w:right w:val="none" w:sz="0" w:space="0" w:color="000000"/>
-              </w:pBdr>
-              <w:spacing w:after="100" w:before="100" w:line="240"/>
-              <w:ind w:firstLine="0" w:left="100" w:right="100"/>
-            </w:pPr>
-            <w:r>
-              <w:rPr>
-                <w:rFonts w:ascii="DejaVu Sans" w:hAnsi="DejaVu Sans" w:eastAsia="DejaVu Sans" w:cs="DejaVu Sans"/>
-                <w:i w:val="false"/>
-                <w:b w:val="true"/>
-                <w:u w:val="none"/>
-                <w:sz w:val="22"/>
-                <w:szCs w:val="22"/>
-                <w:color w:val="000000"/>
-              </w:rPr>
-              <w:t xml:space="preserve">0.033</w:t>
+              <w:t xml:space="preserve">-1.97</w:t>
+            </w:r>
+          </w:p>
+        </w:tc>
+        <w:tc>
+          <w:tcPr>
+            <w:tcBorders>
+              <w:bottom w:val="single" w:sz="4" w:space="0" w:color="666666"/>
+              <w:top w:val="single" w:sz="4" w:space="0" w:color="666666"/>
+              <w:left w:val="none" w:sz="0" w:space="0" w:color="000000"/>
+              <w:right w:val="none" w:sz="0" w:space="0" w:color="000000"/>
+            </w:tcBorders>
+            <w:shd w:val="clear" w:color="auto" w:fill="FFFFFF"/>
+            <w:tcMar>
+              <w:top w:w="0" w:type="dxa"/>
+              <w:bottom w:w="0" w:type="dxa"/>
+              <w:left w:w="0" w:type="dxa"/>
+              <w:right w:w="0" w:type="dxa"/>
+            </w:tcMar>
+            <w:vAlign w:val="center"/>
+          </w:tcPr>
+          <w:p>
+            <w:pPr>
+              <w:pStyle w:val="Normal"/>
+              <w:jc w:val="right"/>
+              <w:keepNext/>
+              <w:pBdr>
+                <w:bottom w:val="none" w:sz="0" w:space="0" w:color="000000"/>
+                <w:top w:val="none" w:sz="0" w:space="0" w:color="000000"/>
+                <w:left w:val="none" w:sz="0" w:space="0" w:color="000000"/>
+                <w:right w:val="none" w:sz="0" w:space="0" w:color="000000"/>
+              </w:pBdr>
+              <w:spacing w:after="100" w:before="100" w:line="240"/>
+              <w:ind w:firstLine="0" w:left="100" w:right="100"/>
+            </w:pPr>
+            <w:r>
+              <w:rPr>
+                <w:rFonts w:ascii="DejaVu Sans" w:hAnsi="DejaVu Sans" w:eastAsia="DejaVu Sans" w:cs="DejaVu Sans"/>
+                <w:i w:val="false"/>
+                <w:b w:val="false"/>
+                <w:u w:val="none"/>
+                <w:sz w:val="22"/>
+                <w:szCs w:val="22"/>
+                <w:color w:val="000000"/>
+              </w:rPr>
+              <w:t xml:space="preserve">0.053</w:t>
             </w:r>
           </w:p>
         </w:tc>
@@ -6880,7 +6832,7 @@
                 <w:szCs w:val="22"/>
                 <w:color w:val="000000"/>
               </w:rPr>
-              <w:t xml:space="preserve">6.0 x 10</w:t>
+              <w:t xml:space="preserve">5.8 x 10</w:t>
             </w:r>
             <w:r>
               <w:rPr>
@@ -6996,52 +6948,52 @@
                 <w:szCs w:val="22"/>
                 <w:color w:val="000000"/>
               </w:rPr>
-              <w:t xml:space="preserve">1.965</w:t>
-            </w:r>
-          </w:p>
-        </w:tc>
-        <w:tc>
-          <w:tcPr>
-            <w:tcBorders>
-              <w:bottom w:val="single" w:sz="4" w:space="0" w:color="666666"/>
-              <w:top w:val="single" w:sz="4" w:space="0" w:color="666666"/>
-              <w:left w:val="none" w:sz="0" w:space="0" w:color="000000"/>
-              <w:right w:val="none" w:sz="0" w:space="0" w:color="000000"/>
-            </w:tcBorders>
-            <w:shd w:val="clear" w:color="auto" w:fill="FFFFFF"/>
-            <w:tcMar>
-              <w:top w:w="0" w:type="dxa"/>
-              <w:bottom w:w="0" w:type="dxa"/>
-              <w:left w:w="0" w:type="dxa"/>
-              <w:right w:w="0" w:type="dxa"/>
-            </w:tcMar>
-            <w:vAlign w:val="center"/>
-          </w:tcPr>
-          <w:p>
-            <w:pPr>
-              <w:pStyle w:val="Normal"/>
-              <w:jc w:val="right"/>
-              <w:keepNext/>
-              <w:pBdr>
-                <w:bottom w:val="none" w:sz="0" w:space="0" w:color="000000"/>
-                <w:top w:val="none" w:sz="0" w:space="0" w:color="000000"/>
-                <w:left w:val="none" w:sz="0" w:space="0" w:color="000000"/>
-                <w:right w:val="none" w:sz="0" w:space="0" w:color="000000"/>
-              </w:pBdr>
-              <w:spacing w:after="100" w:before="100" w:line="240"/>
-              <w:ind w:firstLine="0" w:left="100" w:right="100"/>
-            </w:pPr>
-            <w:r>
-              <w:rPr>
-                <w:rFonts w:ascii="DejaVu Sans" w:hAnsi="DejaVu Sans" w:eastAsia="DejaVu Sans" w:cs="DejaVu Sans"/>
-                <w:i w:val="false"/>
-                <w:b w:val="false"/>
-                <w:u w:val="none"/>
-                <w:sz w:val="22"/>
-                <w:szCs w:val="22"/>
-                <w:color w:val="000000"/>
-              </w:rPr>
-              <w:t xml:space="preserve">0.053</w:t>
+              <w:t xml:space="preserve">1.85</w:t>
+            </w:r>
+          </w:p>
+        </w:tc>
+        <w:tc>
+          <w:tcPr>
+            <w:tcBorders>
+              <w:bottom w:val="single" w:sz="4" w:space="0" w:color="666666"/>
+              <w:top w:val="single" w:sz="4" w:space="0" w:color="666666"/>
+              <w:left w:val="none" w:sz="0" w:space="0" w:color="000000"/>
+              <w:right w:val="none" w:sz="0" w:space="0" w:color="000000"/>
+            </w:tcBorders>
+            <w:shd w:val="clear" w:color="auto" w:fill="FFFFFF"/>
+            <w:tcMar>
+              <w:top w:w="0" w:type="dxa"/>
+              <w:bottom w:w="0" w:type="dxa"/>
+              <w:left w:w="0" w:type="dxa"/>
+              <w:right w:w="0" w:type="dxa"/>
+            </w:tcMar>
+            <w:vAlign w:val="center"/>
+          </w:tcPr>
+          <w:p>
+            <w:pPr>
+              <w:pStyle w:val="Normal"/>
+              <w:jc w:val="right"/>
+              <w:keepNext/>
+              <w:pBdr>
+                <w:bottom w:val="none" w:sz="0" w:space="0" w:color="000000"/>
+                <w:top w:val="none" w:sz="0" w:space="0" w:color="000000"/>
+                <w:left w:val="none" w:sz="0" w:space="0" w:color="000000"/>
+                <w:right w:val="none" w:sz="0" w:space="0" w:color="000000"/>
+              </w:pBdr>
+              <w:spacing w:after="100" w:before="100" w:line="240"/>
+              <w:ind w:firstLine="0" w:left="100" w:right="100"/>
+            </w:pPr>
+            <w:r>
+              <w:rPr>
+                <w:rFonts w:ascii="DejaVu Sans" w:hAnsi="DejaVu Sans" w:eastAsia="DejaVu Sans" w:cs="DejaVu Sans"/>
+                <w:i w:val="false"/>
+                <w:b w:val="false"/>
+                <w:u w:val="none"/>
+                <w:sz w:val="22"/>
+                <w:szCs w:val="22"/>
+                <w:color w:val="000000"/>
+              </w:rPr>
+              <w:t xml:space="preserve">0.068</w:t>
             </w:r>
           </w:p>
         </w:tc>
@@ -7127,7 +7079,7 @@
                 <w:szCs w:val="22"/>
                 <w:color w:val="000000"/>
               </w:rPr>
-              <w:t xml:space="preserve">Salinity</w:t>
+              <w:t xml:space="preserve">Latitude</w:t>
             </w:r>
           </w:p>
         </w:tc>
@@ -7185,52 +7137,52 @@
                 <w:szCs w:val="22"/>
                 <w:color w:val="000000"/>
               </w:rPr>
-              <w:t xml:space="preserve">-3</w:t>
-            </w:r>
-          </w:p>
-        </w:tc>
-        <w:tc>
-          <w:tcPr>
-            <w:tcBorders>
-              <w:bottom w:val="single" w:sz="4" w:space="0" w:color="666666"/>
-              <w:top w:val="single" w:sz="4" w:space="0" w:color="666666"/>
-              <w:left w:val="none" w:sz="0" w:space="0" w:color="000000"/>
-              <w:right w:val="none" w:sz="0" w:space="0" w:color="000000"/>
-            </w:tcBorders>
-            <w:shd w:val="clear" w:color="auto" w:fill="FFFFFF"/>
-            <w:tcMar>
-              <w:top w:w="0" w:type="dxa"/>
-              <w:bottom w:w="0" w:type="dxa"/>
-              <w:left w:w="0" w:type="dxa"/>
-              <w:right w:w="0" w:type="dxa"/>
-            </w:tcMar>
-            <w:vAlign w:val="center"/>
-          </w:tcPr>
-          <w:p>
-            <w:pPr>
-              <w:pStyle w:val="Normal"/>
-              <w:jc w:val="right"/>
-              <w:keepNext/>
-              <w:pBdr>
-                <w:bottom w:val="none" w:sz="0" w:space="0" w:color="000000"/>
-                <w:top w:val="none" w:sz="0" w:space="0" w:color="000000"/>
-                <w:left w:val="none" w:sz="0" w:space="0" w:color="000000"/>
-                <w:right w:val="none" w:sz="0" w:space="0" w:color="000000"/>
-              </w:pBdr>
-              <w:spacing w:after="100" w:before="100" w:line="240"/>
-              <w:ind w:firstLine="0" w:left="100" w:right="100"/>
-            </w:pPr>
-            <w:r>
-              <w:rPr>
-                <w:rFonts w:ascii="DejaVu Sans" w:hAnsi="DejaVu Sans" w:eastAsia="DejaVu Sans" w:cs="DejaVu Sans"/>
-                <w:i w:val="false"/>
-                <w:b w:val="false"/>
-                <w:u w:val="none"/>
-                <w:sz w:val="22"/>
-                <w:szCs w:val="22"/>
-                <w:color w:val="000000"/>
-              </w:rPr>
-              <w:t xml:space="preserve">1.5 x 10</w:t>
+              <w:t xml:space="preserve">0</w:t>
+            </w:r>
+          </w:p>
+        </w:tc>
+        <w:tc>
+          <w:tcPr>
+            <w:tcBorders>
+              <w:bottom w:val="single" w:sz="4" w:space="0" w:color="666666"/>
+              <w:top w:val="single" w:sz="4" w:space="0" w:color="666666"/>
+              <w:left w:val="none" w:sz="0" w:space="0" w:color="000000"/>
+              <w:right w:val="none" w:sz="0" w:space="0" w:color="000000"/>
+            </w:tcBorders>
+            <w:shd w:val="clear" w:color="auto" w:fill="FFFFFF"/>
+            <w:tcMar>
+              <w:top w:w="0" w:type="dxa"/>
+              <w:bottom w:w="0" w:type="dxa"/>
+              <w:left w:w="0" w:type="dxa"/>
+              <w:right w:w="0" w:type="dxa"/>
+            </w:tcMar>
+            <w:vAlign w:val="center"/>
+          </w:tcPr>
+          <w:p>
+            <w:pPr>
+              <w:pStyle w:val="Normal"/>
+              <w:jc w:val="right"/>
+              <w:keepNext/>
+              <w:pBdr>
+                <w:bottom w:val="none" w:sz="0" w:space="0" w:color="000000"/>
+                <w:top w:val="none" w:sz="0" w:space="0" w:color="000000"/>
+                <w:left w:val="none" w:sz="0" w:space="0" w:color="000000"/>
+                <w:right w:val="none" w:sz="0" w:space="0" w:color="000000"/>
+              </w:pBdr>
+              <w:spacing w:after="100" w:before="100" w:line="240"/>
+              <w:ind w:firstLine="0" w:left="100" w:right="100"/>
+            </w:pPr>
+            <w:r>
+              <w:rPr>
+                <w:rFonts w:ascii="DejaVu Sans" w:hAnsi="DejaVu Sans" w:eastAsia="DejaVu Sans" w:cs="DejaVu Sans"/>
+                <w:i w:val="false"/>
+                <w:b w:val="false"/>
+                <w:u w:val="none"/>
+                <w:sz w:val="22"/>
+                <w:szCs w:val="22"/>
+                <w:color w:val="000000"/>
+              </w:rPr>
+              <w:t xml:space="preserve">1.4 x 10</w:t>
             </w:r>
             <w:r>
               <w:rPr>
@@ -7243,97 +7195,97 @@
                 <w:szCs w:val="22"/>
                 <w:color w:val="000000"/>
               </w:rPr>
-              <w:t xml:space="preserve">-3</w:t>
-            </w:r>
-          </w:p>
-        </w:tc>
-        <w:tc>
-          <w:tcPr>
-            <w:tcBorders>
-              <w:bottom w:val="single" w:sz="4" w:space="0" w:color="666666"/>
-              <w:top w:val="single" w:sz="4" w:space="0" w:color="666666"/>
-              <w:left w:val="none" w:sz="0" w:space="0" w:color="000000"/>
-              <w:right w:val="none" w:sz="0" w:space="0" w:color="000000"/>
-            </w:tcBorders>
-            <w:shd w:val="clear" w:color="auto" w:fill="FFFFFF"/>
-            <w:tcMar>
-              <w:top w:w="0" w:type="dxa"/>
-              <w:bottom w:w="0" w:type="dxa"/>
-              <w:left w:w="0" w:type="dxa"/>
-              <w:right w:w="0" w:type="dxa"/>
-            </w:tcMar>
-            <w:vAlign w:val="center"/>
-          </w:tcPr>
-          <w:p>
-            <w:pPr>
-              <w:pStyle w:val="Normal"/>
-              <w:jc w:val="right"/>
-              <w:keepNext/>
-              <w:pBdr>
-                <w:bottom w:val="none" w:sz="0" w:space="0" w:color="000000"/>
-                <w:top w:val="none" w:sz="0" w:space="0" w:color="000000"/>
-                <w:left w:val="none" w:sz="0" w:space="0" w:color="000000"/>
-                <w:right w:val="none" w:sz="0" w:space="0" w:color="000000"/>
-              </w:pBdr>
-              <w:spacing w:after="100" w:before="100" w:line="240"/>
-              <w:ind w:firstLine="0" w:left="100" w:right="100"/>
-            </w:pPr>
-            <w:r>
-              <w:rPr>
-                <w:rFonts w:ascii="DejaVu Sans" w:hAnsi="DejaVu Sans" w:eastAsia="DejaVu Sans" w:cs="DejaVu Sans"/>
-                <w:i w:val="false"/>
-                <w:b w:val="false"/>
-                <w:u w:val="none"/>
-                <w:sz w:val="22"/>
-                <w:szCs w:val="22"/>
-                <w:color w:val="000000"/>
-              </w:rPr>
-              <w:t xml:space="preserve">0.687</w:t>
-            </w:r>
-          </w:p>
-        </w:tc>
-        <w:tc>
-          <w:tcPr>
-            <w:tcBorders>
-              <w:bottom w:val="single" w:sz="4" w:space="0" w:color="666666"/>
-              <w:top w:val="single" w:sz="4" w:space="0" w:color="666666"/>
-              <w:left w:val="none" w:sz="0" w:space="0" w:color="000000"/>
-              <w:right w:val="none" w:sz="0" w:space="0" w:color="000000"/>
-            </w:tcBorders>
-            <w:shd w:val="clear" w:color="auto" w:fill="FFFFFF"/>
-            <w:tcMar>
-              <w:top w:w="0" w:type="dxa"/>
-              <w:bottom w:w="0" w:type="dxa"/>
-              <w:left w:w="0" w:type="dxa"/>
-              <w:right w:w="0" w:type="dxa"/>
-            </w:tcMar>
-            <w:vAlign w:val="center"/>
-          </w:tcPr>
-          <w:p>
-            <w:pPr>
-              <w:pStyle w:val="Normal"/>
-              <w:jc w:val="right"/>
-              <w:keepNext/>
-              <w:pBdr>
-                <w:bottom w:val="none" w:sz="0" w:space="0" w:color="000000"/>
-                <w:top w:val="none" w:sz="0" w:space="0" w:color="000000"/>
-                <w:left w:val="none" w:sz="0" w:space="0" w:color="000000"/>
-                <w:right w:val="none" w:sz="0" w:space="0" w:color="000000"/>
-              </w:pBdr>
-              <w:spacing w:after="100" w:before="100" w:line="240"/>
-              <w:ind w:firstLine="0" w:left="100" w:right="100"/>
-            </w:pPr>
-            <w:r>
-              <w:rPr>
-                <w:rFonts w:ascii="DejaVu Sans" w:hAnsi="DejaVu Sans" w:eastAsia="DejaVu Sans" w:cs="DejaVu Sans"/>
-                <w:i w:val="false"/>
-                <w:b w:val="false"/>
-                <w:u w:val="none"/>
-                <w:sz w:val="22"/>
-                <w:szCs w:val="22"/>
-                <w:color w:val="000000"/>
-              </w:rPr>
-              <w:t xml:space="preserve">0.494</w:t>
+              <w:t xml:space="preserve">0</w:t>
+            </w:r>
+          </w:p>
+        </w:tc>
+        <w:tc>
+          <w:tcPr>
+            <w:tcBorders>
+              <w:bottom w:val="single" w:sz="4" w:space="0" w:color="666666"/>
+              <w:top w:val="single" w:sz="4" w:space="0" w:color="666666"/>
+              <w:left w:val="none" w:sz="0" w:space="0" w:color="000000"/>
+              <w:right w:val="none" w:sz="0" w:space="0" w:color="000000"/>
+            </w:tcBorders>
+            <w:shd w:val="clear" w:color="auto" w:fill="FFFFFF"/>
+            <w:tcMar>
+              <w:top w:w="0" w:type="dxa"/>
+              <w:bottom w:w="0" w:type="dxa"/>
+              <w:left w:w="0" w:type="dxa"/>
+              <w:right w:w="0" w:type="dxa"/>
+            </w:tcMar>
+            <w:vAlign w:val="center"/>
+          </w:tcPr>
+          <w:p>
+            <w:pPr>
+              <w:pStyle w:val="Normal"/>
+              <w:jc w:val="right"/>
+              <w:keepNext/>
+              <w:pBdr>
+                <w:bottom w:val="none" w:sz="0" w:space="0" w:color="000000"/>
+                <w:top w:val="none" w:sz="0" w:space="0" w:color="000000"/>
+                <w:left w:val="none" w:sz="0" w:space="0" w:color="000000"/>
+                <w:right w:val="none" w:sz="0" w:space="0" w:color="000000"/>
+              </w:pBdr>
+              <w:spacing w:after="100" w:before="100" w:line="240"/>
+              <w:ind w:firstLine="0" w:left="100" w:right="100"/>
+            </w:pPr>
+            <w:r>
+              <w:rPr>
+                <w:rFonts w:ascii="DejaVu Sans" w:hAnsi="DejaVu Sans" w:eastAsia="DejaVu Sans" w:cs="DejaVu Sans"/>
+                <w:i w:val="false"/>
+                <w:b w:val="false"/>
+                <w:u w:val="none"/>
+                <w:sz w:val="22"/>
+                <w:szCs w:val="22"/>
+                <w:color w:val="000000"/>
+              </w:rPr>
+              <w:t xml:space="preserve">0.71</w:t>
+            </w:r>
+          </w:p>
+        </w:tc>
+        <w:tc>
+          <w:tcPr>
+            <w:tcBorders>
+              <w:bottom w:val="single" w:sz="4" w:space="0" w:color="666666"/>
+              <w:top w:val="single" w:sz="4" w:space="0" w:color="666666"/>
+              <w:left w:val="none" w:sz="0" w:space="0" w:color="000000"/>
+              <w:right w:val="none" w:sz="0" w:space="0" w:color="000000"/>
+            </w:tcBorders>
+            <w:shd w:val="clear" w:color="auto" w:fill="FFFFFF"/>
+            <w:tcMar>
+              <w:top w:w="0" w:type="dxa"/>
+              <w:bottom w:w="0" w:type="dxa"/>
+              <w:left w:w="0" w:type="dxa"/>
+              <w:right w:w="0" w:type="dxa"/>
+            </w:tcMar>
+            <w:vAlign w:val="center"/>
+          </w:tcPr>
+          <w:p>
+            <w:pPr>
+              <w:pStyle w:val="Normal"/>
+              <w:jc w:val="right"/>
+              <w:keepNext/>
+              <w:pBdr>
+                <w:bottom w:val="none" w:sz="0" w:space="0" w:color="000000"/>
+                <w:top w:val="none" w:sz="0" w:space="0" w:color="000000"/>
+                <w:left w:val="none" w:sz="0" w:space="0" w:color="000000"/>
+                <w:right w:val="none" w:sz="0" w:space="0" w:color="000000"/>
+              </w:pBdr>
+              <w:spacing w:after="100" w:before="100" w:line="240"/>
+              <w:ind w:firstLine="0" w:left="100" w:right="100"/>
+            </w:pPr>
+            <w:r>
+              <w:rPr>
+                <w:rFonts w:ascii="DejaVu Sans" w:hAnsi="DejaVu Sans" w:eastAsia="DejaVu Sans" w:cs="DejaVu Sans"/>
+                <w:i w:val="false"/>
+                <w:b w:val="false"/>
+                <w:u w:val="none"/>
+                <w:sz w:val="22"/>
+                <w:szCs w:val="22"/>
+                <w:color w:val="000000"/>
+              </w:rPr>
+              <w:t xml:space="preserve">0.479</w:t>
             </w:r>
           </w:p>
         </w:tc>
@@ -7419,7 +7371,7 @@
                 <w:szCs w:val="22"/>
                 <w:color w:val="000000"/>
               </w:rPr>
-              <w:t xml:space="preserve">Salinity</w:t>
+              <w:t xml:space="preserve">Latitude</w:t>
             </w:r>
             <w:r>
               <w:rPr>
@@ -7477,7 +7429,7 @@
                 <w:szCs w:val="22"/>
                 <w:color w:val="000000"/>
               </w:rPr>
-              <w:t xml:space="preserve">-3.4 x 10</w:t>
+              <w:t xml:space="preserve">-1.3 x 10</w:t>
             </w:r>
             <w:r>
               <w:rPr>
@@ -7490,52 +7442,52 @@
                 <w:szCs w:val="22"/>
                 <w:color w:val="000000"/>
               </w:rPr>
-              <w:t xml:space="preserve">-5</w:t>
-            </w:r>
-          </w:p>
-        </w:tc>
-        <w:tc>
-          <w:tcPr>
-            <w:tcBorders>
-              <w:bottom w:val="single" w:sz="4" w:space="0" w:color="666666"/>
-              <w:top w:val="single" w:sz="4" w:space="0" w:color="666666"/>
-              <w:left w:val="none" w:sz="0" w:space="0" w:color="000000"/>
-              <w:right w:val="none" w:sz="0" w:space="0" w:color="000000"/>
-            </w:tcBorders>
-            <w:shd w:val="clear" w:color="auto" w:fill="FFFFFF"/>
-            <w:tcMar>
-              <w:top w:w="0" w:type="dxa"/>
-              <w:bottom w:w="0" w:type="dxa"/>
-              <w:left w:w="0" w:type="dxa"/>
-              <w:right w:w="0" w:type="dxa"/>
-            </w:tcMar>
-            <w:vAlign w:val="center"/>
-          </w:tcPr>
-          <w:p>
-            <w:pPr>
-              <w:pStyle w:val="Normal"/>
-              <w:jc w:val="right"/>
-              <w:keepNext/>
-              <w:pBdr>
-                <w:bottom w:val="none" w:sz="0" w:space="0" w:color="000000"/>
-                <w:top w:val="none" w:sz="0" w:space="0" w:color="000000"/>
-                <w:left w:val="none" w:sz="0" w:space="0" w:color="000000"/>
-                <w:right w:val="none" w:sz="0" w:space="0" w:color="000000"/>
-              </w:pBdr>
-              <w:spacing w:after="100" w:before="100" w:line="240"/>
-              <w:ind w:firstLine="0" w:left="100" w:right="100"/>
-            </w:pPr>
-            <w:r>
-              <w:rPr>
-                <w:rFonts w:ascii="DejaVu Sans" w:hAnsi="DejaVu Sans" w:eastAsia="DejaVu Sans" w:cs="DejaVu Sans"/>
-                <w:i w:val="false"/>
-                <w:b w:val="false"/>
-                <w:u w:val="none"/>
-                <w:sz w:val="22"/>
-                <w:szCs w:val="22"/>
-                <w:color w:val="000000"/>
-              </w:rPr>
-              <w:t xml:space="preserve">7.8 x 10</w:t>
+              <w:t xml:space="preserve">-2</w:t>
+            </w:r>
+          </w:p>
+        </w:tc>
+        <w:tc>
+          <w:tcPr>
+            <w:tcBorders>
+              <w:bottom w:val="single" w:sz="4" w:space="0" w:color="666666"/>
+              <w:top w:val="single" w:sz="4" w:space="0" w:color="666666"/>
+              <w:left w:val="none" w:sz="0" w:space="0" w:color="000000"/>
+              <w:right w:val="none" w:sz="0" w:space="0" w:color="000000"/>
+            </w:tcBorders>
+            <w:shd w:val="clear" w:color="auto" w:fill="FFFFFF"/>
+            <w:tcMar>
+              <w:top w:w="0" w:type="dxa"/>
+              <w:bottom w:w="0" w:type="dxa"/>
+              <w:left w:w="0" w:type="dxa"/>
+              <w:right w:w="0" w:type="dxa"/>
+            </w:tcMar>
+            <w:vAlign w:val="center"/>
+          </w:tcPr>
+          <w:p>
+            <w:pPr>
+              <w:pStyle w:val="Normal"/>
+              <w:jc w:val="right"/>
+              <w:keepNext/>
+              <w:pBdr>
+                <w:bottom w:val="none" w:sz="0" w:space="0" w:color="000000"/>
+                <w:top w:val="none" w:sz="0" w:space="0" w:color="000000"/>
+                <w:left w:val="none" w:sz="0" w:space="0" w:color="000000"/>
+                <w:right w:val="none" w:sz="0" w:space="0" w:color="000000"/>
+              </w:pBdr>
+              <w:spacing w:after="100" w:before="100" w:line="240"/>
+              <w:ind w:firstLine="0" w:left="100" w:right="100"/>
+            </w:pPr>
+            <w:r>
+              <w:rPr>
+                <w:rFonts w:ascii="DejaVu Sans" w:hAnsi="DejaVu Sans" w:eastAsia="DejaVu Sans" w:cs="DejaVu Sans"/>
+                <w:i w:val="false"/>
+                <w:b w:val="false"/>
+                <w:u w:val="none"/>
+                <w:sz w:val="22"/>
+                <w:szCs w:val="22"/>
+                <w:color w:val="000000"/>
+              </w:rPr>
+              <w:t xml:space="preserve">1.9 x 10</w:t>
             </w:r>
             <w:r>
               <w:rPr>
@@ -7548,97 +7500,97 @@
                 <w:szCs w:val="22"/>
                 <w:color w:val="000000"/>
               </w:rPr>
-              <w:t xml:space="preserve">-5</w:t>
-            </w:r>
-          </w:p>
-        </w:tc>
-        <w:tc>
-          <w:tcPr>
-            <w:tcBorders>
-              <w:bottom w:val="single" w:sz="4" w:space="0" w:color="666666"/>
-              <w:top w:val="single" w:sz="4" w:space="0" w:color="666666"/>
-              <w:left w:val="none" w:sz="0" w:space="0" w:color="000000"/>
-              <w:right w:val="none" w:sz="0" w:space="0" w:color="000000"/>
-            </w:tcBorders>
-            <w:shd w:val="clear" w:color="auto" w:fill="FFFFFF"/>
-            <w:tcMar>
-              <w:top w:w="0" w:type="dxa"/>
-              <w:bottom w:w="0" w:type="dxa"/>
-              <w:left w:w="0" w:type="dxa"/>
-              <w:right w:w="0" w:type="dxa"/>
-            </w:tcMar>
-            <w:vAlign w:val="center"/>
-          </w:tcPr>
-          <w:p>
-            <w:pPr>
-              <w:pStyle w:val="Normal"/>
-              <w:jc w:val="right"/>
-              <w:keepNext/>
-              <w:pBdr>
-                <w:bottom w:val="none" w:sz="0" w:space="0" w:color="000000"/>
-                <w:top w:val="none" w:sz="0" w:space="0" w:color="000000"/>
-                <w:left w:val="none" w:sz="0" w:space="0" w:color="000000"/>
-                <w:right w:val="none" w:sz="0" w:space="0" w:color="000000"/>
-              </w:pBdr>
-              <w:spacing w:after="100" w:before="100" w:line="240"/>
-              <w:ind w:firstLine="0" w:left="100" w:right="100"/>
-            </w:pPr>
-            <w:r>
-              <w:rPr>
-                <w:rFonts w:ascii="DejaVu Sans" w:hAnsi="DejaVu Sans" w:eastAsia="DejaVu Sans" w:cs="DejaVu Sans"/>
-                <w:i w:val="false"/>
-                <w:b w:val="false"/>
-                <w:u w:val="none"/>
-                <w:sz w:val="22"/>
-                <w:szCs w:val="22"/>
-                <w:color w:val="000000"/>
-              </w:rPr>
-              <w:t xml:space="preserve">-0.432</w:t>
-            </w:r>
-          </w:p>
-        </w:tc>
-        <w:tc>
-          <w:tcPr>
-            <w:tcBorders>
-              <w:bottom w:val="single" w:sz="4" w:space="0" w:color="666666"/>
-              <w:top w:val="single" w:sz="4" w:space="0" w:color="666666"/>
-              <w:left w:val="none" w:sz="0" w:space="0" w:color="000000"/>
-              <w:right w:val="none" w:sz="0" w:space="0" w:color="000000"/>
-            </w:tcBorders>
-            <w:shd w:val="clear" w:color="auto" w:fill="FFFFFF"/>
-            <w:tcMar>
-              <w:top w:w="0" w:type="dxa"/>
-              <w:bottom w:w="0" w:type="dxa"/>
-              <w:left w:w="0" w:type="dxa"/>
-              <w:right w:w="0" w:type="dxa"/>
-            </w:tcMar>
-            <w:vAlign w:val="center"/>
-          </w:tcPr>
-          <w:p>
-            <w:pPr>
-              <w:pStyle w:val="Normal"/>
-              <w:jc w:val="right"/>
-              <w:keepNext/>
-              <w:pBdr>
-                <w:bottom w:val="none" w:sz="0" w:space="0" w:color="000000"/>
-                <w:top w:val="none" w:sz="0" w:space="0" w:color="000000"/>
-                <w:left w:val="none" w:sz="0" w:space="0" w:color="000000"/>
-                <w:right w:val="none" w:sz="0" w:space="0" w:color="000000"/>
-              </w:pBdr>
-              <w:spacing w:after="100" w:before="100" w:line="240"/>
-              <w:ind w:firstLine="0" w:left="100" w:right="100"/>
-            </w:pPr>
-            <w:r>
-              <w:rPr>
-                <w:rFonts w:ascii="DejaVu Sans" w:hAnsi="DejaVu Sans" w:eastAsia="DejaVu Sans" w:cs="DejaVu Sans"/>
-                <w:i w:val="false"/>
-                <w:b w:val="false"/>
-                <w:u w:val="none"/>
-                <w:sz w:val="22"/>
-                <w:szCs w:val="22"/>
-                <w:color w:val="000000"/>
-              </w:rPr>
-              <w:t xml:space="preserve">0.667</w:t>
+              <w:t xml:space="preserve">-2</w:t>
+            </w:r>
+          </w:p>
+        </w:tc>
+        <w:tc>
+          <w:tcPr>
+            <w:tcBorders>
+              <w:bottom w:val="single" w:sz="4" w:space="0" w:color="666666"/>
+              <w:top w:val="single" w:sz="4" w:space="0" w:color="666666"/>
+              <w:left w:val="none" w:sz="0" w:space="0" w:color="000000"/>
+              <w:right w:val="none" w:sz="0" w:space="0" w:color="000000"/>
+            </w:tcBorders>
+            <w:shd w:val="clear" w:color="auto" w:fill="FFFFFF"/>
+            <w:tcMar>
+              <w:top w:w="0" w:type="dxa"/>
+              <w:bottom w:w="0" w:type="dxa"/>
+              <w:left w:w="0" w:type="dxa"/>
+              <w:right w:w="0" w:type="dxa"/>
+            </w:tcMar>
+            <w:vAlign w:val="center"/>
+          </w:tcPr>
+          <w:p>
+            <w:pPr>
+              <w:pStyle w:val="Normal"/>
+              <w:jc w:val="right"/>
+              <w:keepNext/>
+              <w:pBdr>
+                <w:bottom w:val="none" w:sz="0" w:space="0" w:color="000000"/>
+                <w:top w:val="none" w:sz="0" w:space="0" w:color="000000"/>
+                <w:left w:val="none" w:sz="0" w:space="0" w:color="000000"/>
+                <w:right w:val="none" w:sz="0" w:space="0" w:color="000000"/>
+              </w:pBdr>
+              <w:spacing w:after="100" w:before="100" w:line="240"/>
+              <w:ind w:firstLine="0" w:left="100" w:right="100"/>
+            </w:pPr>
+            <w:r>
+              <w:rPr>
+                <w:rFonts w:ascii="DejaVu Sans" w:hAnsi="DejaVu Sans" w:eastAsia="DejaVu Sans" w:cs="DejaVu Sans"/>
+                <w:i w:val="false"/>
+                <w:b w:val="false"/>
+                <w:u w:val="none"/>
+                <w:sz w:val="22"/>
+                <w:szCs w:val="22"/>
+                <w:color w:val="000000"/>
+              </w:rPr>
+              <w:t xml:space="preserve">-0.71</w:t>
+            </w:r>
+          </w:p>
+        </w:tc>
+        <w:tc>
+          <w:tcPr>
+            <w:tcBorders>
+              <w:bottom w:val="single" w:sz="4" w:space="0" w:color="666666"/>
+              <w:top w:val="single" w:sz="4" w:space="0" w:color="666666"/>
+              <w:left w:val="none" w:sz="0" w:space="0" w:color="000000"/>
+              <w:right w:val="none" w:sz="0" w:space="0" w:color="000000"/>
+            </w:tcBorders>
+            <w:shd w:val="clear" w:color="auto" w:fill="FFFFFF"/>
+            <w:tcMar>
+              <w:top w:w="0" w:type="dxa"/>
+              <w:bottom w:w="0" w:type="dxa"/>
+              <w:left w:w="0" w:type="dxa"/>
+              <w:right w:w="0" w:type="dxa"/>
+            </w:tcMar>
+            <w:vAlign w:val="center"/>
+          </w:tcPr>
+          <w:p>
+            <w:pPr>
+              <w:pStyle w:val="Normal"/>
+              <w:jc w:val="right"/>
+              <w:keepNext/>
+              <w:pBdr>
+                <w:bottom w:val="none" w:sz="0" w:space="0" w:color="000000"/>
+                <w:top w:val="none" w:sz="0" w:space="0" w:color="000000"/>
+                <w:left w:val="none" w:sz="0" w:space="0" w:color="000000"/>
+                <w:right w:val="none" w:sz="0" w:space="0" w:color="000000"/>
+              </w:pBdr>
+              <w:spacing w:after="100" w:before="100" w:line="240"/>
+              <w:ind w:firstLine="0" w:left="100" w:right="100"/>
+            </w:pPr>
+            <w:r>
+              <w:rPr>
+                <w:rFonts w:ascii="DejaVu Sans" w:hAnsi="DejaVu Sans" w:eastAsia="DejaVu Sans" w:cs="DejaVu Sans"/>
+                <w:i w:val="false"/>
+                <w:b w:val="false"/>
+                <w:u w:val="none"/>
+                <w:sz w:val="22"/>
+                <w:szCs w:val="22"/>
+                <w:color w:val="000000"/>
+              </w:rPr>
+              <w:t xml:space="preserve">0.479</w:t>
             </w:r>
           </w:p>
         </w:tc>
@@ -7724,7 +7676,7 @@
                 <w:szCs w:val="22"/>
                 <w:color w:val="000000"/>
               </w:rPr>
-              <w:t xml:space="preserve">Oxygen</w:t>
+              <w:t xml:space="preserve">Depth</w:t>
             </w:r>
           </w:p>
         </w:tc>
@@ -7769,7 +7721,7 @@
                 <w:szCs w:val="22"/>
                 <w:color w:val="000000"/>
               </w:rPr>
-              <w:t xml:space="preserve">2.1 x 10</w:t>
+              <w:t xml:space="preserve">-2.4 x 10</w:t>
             </w:r>
             <w:r>
               <w:rPr>
@@ -7782,7 +7734,7 @@
                 <w:szCs w:val="22"/>
                 <w:color w:val="000000"/>
               </w:rPr>
-              <w:t xml:space="preserve">-3</w:t>
+              <w:t xml:space="preserve">-4</w:t>
             </w:r>
           </w:p>
         </w:tc>
@@ -7827,7 +7779,7 @@
                 <w:szCs w:val="22"/>
                 <w:color w:val="000000"/>
               </w:rPr>
-              <w:t xml:space="preserve">2.8 x 10</w:t>
+              <w:t xml:space="preserve">6.6 x 10</w:t>
             </w:r>
             <w:r>
               <w:rPr>
@@ -7840,7 +7792,7 @@
                 <w:szCs w:val="22"/>
                 <w:color w:val="000000"/>
               </w:rPr>
-              <w:t xml:space="preserve">-3</w:t>
+              <w:t xml:space="preserve">-4</w:t>
             </w:r>
           </w:p>
         </w:tc>
@@ -7885,7 +7837,7 @@
                 <w:szCs w:val="22"/>
                 <w:color w:val="000000"/>
               </w:rPr>
-              <w:t xml:space="preserve">0.738</w:t>
+              <w:t xml:space="preserve">-0.36</w:t>
             </w:r>
           </w:p>
         </w:tc>
@@ -7930,7 +7882,7 @@
                 <w:szCs w:val="22"/>
                 <w:color w:val="000000"/>
               </w:rPr>
-              <w:t xml:space="preserve">0.463</w:t>
+              <w:t xml:space="preserve">0.718</w:t>
             </w:r>
           </w:p>
         </w:tc>

</xml_diff>

<commit_message>
Checking alpha diversity stats
</commit_message>
<xml_diff>
--- a/Tables/alphaTable2.docx
+++ b/Tables/alphaTable2.docx
@@ -4407,7 +4407,7 @@
                 <w:szCs w:val="22"/>
                 <w:color w:val="000000"/>
               </w:rPr>
-              <w:t xml:space="preserve">8.1 x 10</w:t>
+              <w:t xml:space="preserve">7.8 x 10</w:t>
             </w:r>
             <w:r>
               <w:rPr>
@@ -4465,52 +4465,52 @@
                 <w:szCs w:val="22"/>
                 <w:color w:val="000000"/>
               </w:rPr>
-              <w:t xml:space="preserve">1.85</w:t>
-            </w:r>
-          </w:p>
-        </w:tc>
-        <w:tc>
-          <w:tcPr>
-            <w:tcBorders>
-              <w:bottom w:val="single" w:sz="4" w:space="0" w:color="666666"/>
-              <w:top w:val="single" w:sz="4" w:space="0" w:color="666666"/>
-              <w:left w:val="none" w:sz="0" w:space="0" w:color="000000"/>
-              <w:right w:val="none" w:sz="0" w:space="0" w:color="000000"/>
-            </w:tcBorders>
-            <w:shd w:val="clear" w:color="auto" w:fill="FFFFFF"/>
-            <w:tcMar>
-              <w:top w:w="0" w:type="dxa"/>
-              <w:bottom w:w="0" w:type="dxa"/>
-              <w:left w:w="0" w:type="dxa"/>
-              <w:right w:w="0" w:type="dxa"/>
-            </w:tcMar>
-            <w:vAlign w:val="center"/>
-          </w:tcPr>
-          <w:p>
-            <w:pPr>
-              <w:pStyle w:val="Normal"/>
-              <w:jc w:val="right"/>
-              <w:keepNext/>
-              <w:pBdr>
-                <w:bottom w:val="none" w:sz="0" w:space="0" w:color="000000"/>
-                <w:top w:val="none" w:sz="0" w:space="0" w:color="000000"/>
-                <w:left w:val="none" w:sz="0" w:space="0" w:color="000000"/>
-                <w:right w:val="none" w:sz="0" w:space="0" w:color="000000"/>
-              </w:pBdr>
-              <w:spacing w:after="100" w:before="100" w:line="240"/>
-              <w:ind w:firstLine="0" w:left="100" w:right="100"/>
-            </w:pPr>
-            <w:r>
-              <w:rPr>
-                <w:rFonts w:ascii="DejaVu Sans" w:hAnsi="DejaVu Sans" w:eastAsia="DejaVu Sans" w:cs="DejaVu Sans"/>
-                <w:i w:val="false"/>
-                <w:b w:val="false"/>
-                <w:u w:val="none"/>
-                <w:sz w:val="22"/>
-                <w:szCs w:val="22"/>
-                <w:color w:val="000000"/>
-              </w:rPr>
-              <w:t xml:space="preserve">0.068</w:t>
+              <w:t xml:space="preserve">1.89</w:t>
+            </w:r>
+          </w:p>
+        </w:tc>
+        <w:tc>
+          <w:tcPr>
+            <w:tcBorders>
+              <w:bottom w:val="single" w:sz="4" w:space="0" w:color="666666"/>
+              <w:top w:val="single" w:sz="4" w:space="0" w:color="666666"/>
+              <w:left w:val="none" w:sz="0" w:space="0" w:color="000000"/>
+              <w:right w:val="none" w:sz="0" w:space="0" w:color="000000"/>
+            </w:tcBorders>
+            <w:shd w:val="clear" w:color="auto" w:fill="FFFFFF"/>
+            <w:tcMar>
+              <w:top w:w="0" w:type="dxa"/>
+              <w:bottom w:w="0" w:type="dxa"/>
+              <w:left w:w="0" w:type="dxa"/>
+              <w:right w:w="0" w:type="dxa"/>
+            </w:tcMar>
+            <w:vAlign w:val="center"/>
+          </w:tcPr>
+          <w:p>
+            <w:pPr>
+              <w:pStyle w:val="Normal"/>
+              <w:jc w:val="right"/>
+              <w:keepNext/>
+              <w:pBdr>
+                <w:bottom w:val="none" w:sz="0" w:space="0" w:color="000000"/>
+                <w:top w:val="none" w:sz="0" w:space="0" w:color="000000"/>
+                <w:left w:val="none" w:sz="0" w:space="0" w:color="000000"/>
+                <w:right w:val="none" w:sz="0" w:space="0" w:color="000000"/>
+              </w:pBdr>
+              <w:spacing w:after="100" w:before="100" w:line="240"/>
+              <w:ind w:firstLine="0" w:left="100" w:right="100"/>
+            </w:pPr>
+            <w:r>
+              <w:rPr>
+                <w:rFonts w:ascii="DejaVu Sans" w:hAnsi="DejaVu Sans" w:eastAsia="DejaVu Sans" w:cs="DejaVu Sans"/>
+                <w:i w:val="false"/>
+                <w:b w:val="false"/>
+                <w:u w:val="none"/>
+                <w:sz w:val="22"/>
+                <w:szCs w:val="22"/>
+                <w:color w:val="000000"/>
+              </w:rPr>
+              <w:t xml:space="preserve">0.063</w:t>
             </w:r>
           </w:p>
         </w:tc>
@@ -4699,7 +4699,7 @@
                 <w:szCs w:val="22"/>
                 <w:color w:val="000000"/>
               </w:rPr>
-              <w:t xml:space="preserve">4.9 x 10</w:t>
+              <w:t xml:space="preserve">4.7 x 10</w:t>
             </w:r>
             <w:r>
               <w:rPr>
@@ -4757,7 +4757,7 @@
                 <w:szCs w:val="22"/>
                 <w:color w:val="000000"/>
               </w:rPr>
-              <w:t xml:space="preserve">4.06</w:t>
+              <w:t xml:space="preserve">4.21</w:t>
             </w:r>
           </w:p>
         </w:tc>
@@ -5028,7 +5028,7 @@
                 <w:szCs w:val="22"/>
                 <w:color w:val="000000"/>
               </w:rPr>
-              <w:t xml:space="preserve">9.1 x 10</w:t>
+              <w:t xml:space="preserve">8.8 x 10</w:t>
             </w:r>
             <w:r>
               <w:rPr>
@@ -5086,7 +5086,7 @@
                 <w:szCs w:val="22"/>
                 <w:color w:val="000000"/>
               </w:rPr>
-              <w:t xml:space="preserve">-3.92</w:t>
+              <w:t xml:space="preserve">-4.12</w:t>
             </w:r>
           </w:p>
         </w:tc>
@@ -5286,7 +5286,7 @@
                 <w:szCs w:val="22"/>
                 <w:color w:val="000000"/>
               </w:rPr>
-              <w:t xml:space="preserve">-7.8 x 10</w:t>
+              <w:t xml:space="preserve">-7.7 x 10</w:t>
             </w:r>
             <w:r>
               <w:rPr>
@@ -5344,7 +5344,7 @@
                 <w:szCs w:val="22"/>
                 <w:color w:val="000000"/>
               </w:rPr>
-              <w:t xml:space="preserve">4.2 x 10</w:t>
+              <w:t xml:space="preserve">4.1 x 10</w:t>
             </w:r>
             <w:r>
               <w:rPr>
@@ -5402,52 +5402,52 @@
                 <w:szCs w:val="22"/>
                 <w:color w:val="000000"/>
               </w:rPr>
-              <w:t xml:space="preserve">-1.85</w:t>
-            </w:r>
-          </w:p>
-        </w:tc>
-        <w:tc>
-          <w:tcPr>
-            <w:tcBorders>
-              <w:bottom w:val="single" w:sz="4" w:space="0" w:color="666666"/>
-              <w:top w:val="single" w:sz="4" w:space="0" w:color="666666"/>
-              <w:left w:val="none" w:sz="0" w:space="0" w:color="000000"/>
-              <w:right w:val="none" w:sz="0" w:space="0" w:color="000000"/>
-            </w:tcBorders>
-            <w:shd w:val="clear" w:color="auto" w:fill="FFFFFF"/>
-            <w:tcMar>
-              <w:top w:w="0" w:type="dxa"/>
-              <w:bottom w:w="0" w:type="dxa"/>
-              <w:left w:w="0" w:type="dxa"/>
-              <w:right w:w="0" w:type="dxa"/>
-            </w:tcMar>
-            <w:vAlign w:val="center"/>
-          </w:tcPr>
-          <w:p>
-            <w:pPr>
-              <w:pStyle w:val="Normal"/>
-              <w:jc w:val="right"/>
-              <w:keepNext/>
-              <w:pBdr>
-                <w:bottom w:val="none" w:sz="0" w:space="0" w:color="000000"/>
-                <w:top w:val="none" w:sz="0" w:space="0" w:color="000000"/>
-                <w:left w:val="none" w:sz="0" w:space="0" w:color="000000"/>
-                <w:right w:val="none" w:sz="0" w:space="0" w:color="000000"/>
-              </w:pBdr>
-              <w:spacing w:after="100" w:before="100" w:line="240"/>
-              <w:ind w:firstLine="0" w:left="100" w:right="100"/>
-            </w:pPr>
-            <w:r>
-              <w:rPr>
-                <w:rFonts w:ascii="DejaVu Sans" w:hAnsi="DejaVu Sans" w:eastAsia="DejaVu Sans" w:cs="DejaVu Sans"/>
-                <w:i w:val="false"/>
-                <w:b w:val="false"/>
-                <w:u w:val="none"/>
-                <w:sz w:val="22"/>
-                <w:szCs w:val="22"/>
-                <w:color w:val="000000"/>
-              </w:rPr>
-              <w:t xml:space="preserve">0.069</w:t>
+              <w:t xml:space="preserve">-1.88</w:t>
+            </w:r>
+          </w:p>
+        </w:tc>
+        <w:tc>
+          <w:tcPr>
+            <w:tcBorders>
+              <w:bottom w:val="single" w:sz="4" w:space="0" w:color="666666"/>
+              <w:top w:val="single" w:sz="4" w:space="0" w:color="666666"/>
+              <w:left w:val="none" w:sz="0" w:space="0" w:color="000000"/>
+              <w:right w:val="none" w:sz="0" w:space="0" w:color="000000"/>
+            </w:tcBorders>
+            <w:shd w:val="clear" w:color="auto" w:fill="FFFFFF"/>
+            <w:tcMar>
+              <w:top w:w="0" w:type="dxa"/>
+              <w:bottom w:w="0" w:type="dxa"/>
+              <w:left w:w="0" w:type="dxa"/>
+              <w:right w:w="0" w:type="dxa"/>
+            </w:tcMar>
+            <w:vAlign w:val="center"/>
+          </w:tcPr>
+          <w:p>
+            <w:pPr>
+              <w:pStyle w:val="Normal"/>
+              <w:jc w:val="right"/>
+              <w:keepNext/>
+              <w:pBdr>
+                <w:bottom w:val="none" w:sz="0" w:space="0" w:color="000000"/>
+                <w:top w:val="none" w:sz="0" w:space="0" w:color="000000"/>
+                <w:left w:val="none" w:sz="0" w:space="0" w:color="000000"/>
+                <w:right w:val="none" w:sz="0" w:space="0" w:color="000000"/>
+              </w:pBdr>
+              <w:spacing w:after="100" w:before="100" w:line="240"/>
+              <w:ind w:firstLine="0" w:left="100" w:right="100"/>
+            </w:pPr>
+            <w:r>
+              <w:rPr>
+                <w:rFonts w:ascii="DejaVu Sans" w:hAnsi="DejaVu Sans" w:eastAsia="DejaVu Sans" w:cs="DejaVu Sans"/>
+                <w:i w:val="false"/>
+                <w:b w:val="false"/>
+                <w:u w:val="none"/>
+                <w:sz w:val="22"/>
+                <w:szCs w:val="22"/>
+                <w:color w:val="000000"/>
+              </w:rPr>
+              <w:t xml:space="preserve">0.064</w:t>
             </w:r>
           </w:p>
         </w:tc>
@@ -5649,7 +5649,7 @@
                 <w:szCs w:val="22"/>
                 <w:color w:val="000000"/>
               </w:rPr>
-              <w:t xml:space="preserve">5.5 x 10</w:t>
+              <w:t xml:space="preserve">5.3 x 10</w:t>
             </w:r>
             <w:r>
               <w:rPr>
@@ -5707,52 +5707,52 @@
                 <w:szCs w:val="22"/>
                 <w:color w:val="000000"/>
               </w:rPr>
-              <w:t xml:space="preserve">1.85</w:t>
-            </w:r>
-          </w:p>
-        </w:tc>
-        <w:tc>
-          <w:tcPr>
-            <w:tcBorders>
-              <w:bottom w:val="single" w:sz="4" w:space="0" w:color="666666"/>
-              <w:top w:val="single" w:sz="4" w:space="0" w:color="666666"/>
-              <w:left w:val="none" w:sz="0" w:space="0" w:color="000000"/>
-              <w:right w:val="none" w:sz="0" w:space="0" w:color="000000"/>
-            </w:tcBorders>
-            <w:shd w:val="clear" w:color="auto" w:fill="FFFFFF"/>
-            <w:tcMar>
-              <w:top w:w="0" w:type="dxa"/>
-              <w:bottom w:w="0" w:type="dxa"/>
-              <w:left w:w="0" w:type="dxa"/>
-              <w:right w:w="0" w:type="dxa"/>
-            </w:tcMar>
-            <w:vAlign w:val="center"/>
-          </w:tcPr>
-          <w:p>
-            <w:pPr>
-              <w:pStyle w:val="Normal"/>
-              <w:jc w:val="right"/>
-              <w:keepNext/>
-              <w:pBdr>
-                <w:bottom w:val="none" w:sz="0" w:space="0" w:color="000000"/>
-                <w:top w:val="none" w:sz="0" w:space="0" w:color="000000"/>
-                <w:left w:val="none" w:sz="0" w:space="0" w:color="000000"/>
-                <w:right w:val="none" w:sz="0" w:space="0" w:color="000000"/>
-              </w:pBdr>
-              <w:spacing w:after="100" w:before="100" w:line="240"/>
-              <w:ind w:firstLine="0" w:left="100" w:right="100"/>
-            </w:pPr>
-            <w:r>
-              <w:rPr>
-                <w:rFonts w:ascii="DejaVu Sans" w:hAnsi="DejaVu Sans" w:eastAsia="DejaVu Sans" w:cs="DejaVu Sans"/>
-                <w:i w:val="false"/>
-                <w:b w:val="false"/>
-                <w:u w:val="none"/>
-                <w:sz w:val="22"/>
-                <w:szCs w:val="22"/>
-                <w:color w:val="000000"/>
-              </w:rPr>
-              <w:t xml:space="preserve">0.069</w:t>
+              <w:t xml:space="preserve">1.88</w:t>
+            </w:r>
+          </w:p>
+        </w:tc>
+        <w:tc>
+          <w:tcPr>
+            <w:tcBorders>
+              <w:bottom w:val="single" w:sz="4" w:space="0" w:color="666666"/>
+              <w:top w:val="single" w:sz="4" w:space="0" w:color="666666"/>
+              <w:left w:val="none" w:sz="0" w:space="0" w:color="000000"/>
+              <w:right w:val="none" w:sz="0" w:space="0" w:color="000000"/>
+            </w:tcBorders>
+            <w:shd w:val="clear" w:color="auto" w:fill="FFFFFF"/>
+            <w:tcMar>
+              <w:top w:w="0" w:type="dxa"/>
+              <w:bottom w:w="0" w:type="dxa"/>
+              <w:left w:w="0" w:type="dxa"/>
+              <w:right w:w="0" w:type="dxa"/>
+            </w:tcMar>
+            <w:vAlign w:val="center"/>
+          </w:tcPr>
+          <w:p>
+            <w:pPr>
+              <w:pStyle w:val="Normal"/>
+              <w:jc w:val="right"/>
+              <w:keepNext/>
+              <w:pBdr>
+                <w:bottom w:val="none" w:sz="0" w:space="0" w:color="000000"/>
+                <w:top w:val="none" w:sz="0" w:space="0" w:color="000000"/>
+                <w:left w:val="none" w:sz="0" w:space="0" w:color="000000"/>
+                <w:right w:val="none" w:sz="0" w:space="0" w:color="000000"/>
+              </w:pBdr>
+              <w:spacing w:after="100" w:before="100" w:line="240"/>
+              <w:ind w:firstLine="0" w:left="100" w:right="100"/>
+            </w:pPr>
+            <w:r>
+              <w:rPr>
+                <w:rFonts w:ascii="DejaVu Sans" w:hAnsi="DejaVu Sans" w:eastAsia="DejaVu Sans" w:cs="DejaVu Sans"/>
+                <w:i w:val="false"/>
+                <w:b w:val="false"/>
+                <w:u w:val="none"/>
+                <w:sz w:val="22"/>
+                <w:szCs w:val="22"/>
+                <w:color w:val="000000"/>
+              </w:rPr>
+              <w:t xml:space="preserve">0.064</w:t>
             </w:r>
           </w:p>
         </w:tc>
@@ -5999,52 +5999,52 @@
                 <w:szCs w:val="22"/>
                 <w:color w:val="000000"/>
               </w:rPr>
-              <w:t xml:space="preserve">0.76</w:t>
-            </w:r>
-          </w:p>
-        </w:tc>
-        <w:tc>
-          <w:tcPr>
-            <w:tcBorders>
-              <w:bottom w:val="single" w:sz="4" w:space="0" w:color="666666"/>
-              <w:top w:val="single" w:sz="4" w:space="0" w:color="666666"/>
-              <w:left w:val="none" w:sz="0" w:space="0" w:color="000000"/>
-              <w:right w:val="none" w:sz="0" w:space="0" w:color="000000"/>
-            </w:tcBorders>
-            <w:shd w:val="clear" w:color="auto" w:fill="FFFFFF"/>
-            <w:tcMar>
-              <w:top w:w="0" w:type="dxa"/>
-              <w:bottom w:w="0" w:type="dxa"/>
-              <w:left w:w="0" w:type="dxa"/>
-              <w:right w:w="0" w:type="dxa"/>
-            </w:tcMar>
-            <w:vAlign w:val="center"/>
-          </w:tcPr>
-          <w:p>
-            <w:pPr>
-              <w:pStyle w:val="Normal"/>
-              <w:jc w:val="right"/>
-              <w:keepNext/>
-              <w:pBdr>
-                <w:bottom w:val="none" w:sz="0" w:space="0" w:color="000000"/>
-                <w:top w:val="none" w:sz="0" w:space="0" w:color="000000"/>
-                <w:left w:val="none" w:sz="0" w:space="0" w:color="000000"/>
-                <w:right w:val="none" w:sz="0" w:space="0" w:color="000000"/>
-              </w:pBdr>
-              <w:spacing w:after="100" w:before="100" w:line="240"/>
-              <w:ind w:firstLine="0" w:left="100" w:right="100"/>
-            </w:pPr>
-            <w:r>
-              <w:rPr>
-                <w:rFonts w:ascii="DejaVu Sans" w:hAnsi="DejaVu Sans" w:eastAsia="DejaVu Sans" w:cs="DejaVu Sans"/>
-                <w:i w:val="false"/>
-                <w:b w:val="false"/>
-                <w:u w:val="none"/>
-                <w:sz w:val="22"/>
-                <w:szCs w:val="22"/>
-                <w:color w:val="000000"/>
-              </w:rPr>
-              <w:t xml:space="preserve">0.450</w:t>
+              <w:t xml:space="preserve">0.82</w:t>
+            </w:r>
+          </w:p>
+        </w:tc>
+        <w:tc>
+          <w:tcPr>
+            <w:tcBorders>
+              <w:bottom w:val="single" w:sz="4" w:space="0" w:color="666666"/>
+              <w:top w:val="single" w:sz="4" w:space="0" w:color="666666"/>
+              <w:left w:val="none" w:sz="0" w:space="0" w:color="000000"/>
+              <w:right w:val="none" w:sz="0" w:space="0" w:color="000000"/>
+            </w:tcBorders>
+            <w:shd w:val="clear" w:color="auto" w:fill="FFFFFF"/>
+            <w:tcMar>
+              <w:top w:w="0" w:type="dxa"/>
+              <w:bottom w:w="0" w:type="dxa"/>
+              <w:left w:w="0" w:type="dxa"/>
+              <w:right w:w="0" w:type="dxa"/>
+            </w:tcMar>
+            <w:vAlign w:val="center"/>
+          </w:tcPr>
+          <w:p>
+            <w:pPr>
+              <w:pStyle w:val="Normal"/>
+              <w:jc w:val="right"/>
+              <w:keepNext/>
+              <w:pBdr>
+                <w:bottom w:val="none" w:sz="0" w:space="0" w:color="000000"/>
+                <w:top w:val="none" w:sz="0" w:space="0" w:color="000000"/>
+                <w:left w:val="none" w:sz="0" w:space="0" w:color="000000"/>
+                <w:right w:val="none" w:sz="0" w:space="0" w:color="000000"/>
+              </w:pBdr>
+              <w:spacing w:after="100" w:before="100" w:line="240"/>
+              <w:ind w:firstLine="0" w:left="100" w:right="100"/>
+            </w:pPr>
+            <w:r>
+              <w:rPr>
+                <w:rFonts w:ascii="DejaVu Sans" w:hAnsi="DejaVu Sans" w:eastAsia="DejaVu Sans" w:cs="DejaVu Sans"/>
+                <w:i w:val="false"/>
+                <w:b w:val="false"/>
+                <w:u w:val="none"/>
+                <w:sz w:val="22"/>
+                <w:szCs w:val="22"/>
+                <w:color w:val="000000"/>
+              </w:rPr>
+              <w:t xml:space="preserve">0.413</w:t>
             </w:r>
           </w:p>
         </w:tc>
@@ -6396,7 +6396,7 @@
                 <w:szCs w:val="22"/>
                 <w:color w:val="000000"/>
               </w:rPr>
-              <w:t xml:space="preserve">0.478</w:t>
+              <w:t xml:space="preserve">0.477</w:t>
             </w:r>
           </w:p>
         </w:tc>
@@ -7285,7 +7285,7 @@
                 <w:szCs w:val="22"/>
                 <w:color w:val="000000"/>
               </w:rPr>
-              <w:t xml:space="preserve">0.479</w:t>
+              <w:t xml:space="preserve">0.478</w:t>
             </w:r>
           </w:p>
         </w:tc>

</xml_diff>